<commit_message>
Updated Planning and progress report with new grupal tasks
</commit_message>
<xml_diff>
--- a/reports/Group/PLANNING AND PROGRESS REPORT.docx
+++ b/reports/Group/PLANNING AND PROGRESS REPORT.docx
@@ -1,16 +1,17 @@
 
 <file path=word/document.xml><?xml version="1.0" encoding="utf-8"?>
-<w:document xmlns:wpc="http://schemas.microsoft.com/office/word/2010/wordprocessingCanvas" xmlns:cx="http://schemas.microsoft.com/office/drawing/2014/chartex" xmlns:cx1="http://schemas.microsoft.com/office/drawing/2015/9/8/chartex" xmlns:cx2="http://schemas.microsoft.com/office/drawing/2015/10/21/chartex" xmlns:cx3="http://schemas.microsoft.com/office/drawing/2016/5/9/chartex" xmlns:cx4="http://schemas.microsoft.com/office/drawing/2016/5/10/chartex" xmlns:cx5="http://schemas.microsoft.com/office/drawing/2016/5/11/chartex" xmlns:cx6="http://schemas.microsoft.com/office/drawing/2016/5/12/chartex" xmlns:cx7="http://schemas.microsoft.com/office/drawing/2016/5/13/chartex" xmlns:cx8="http://schemas.microsoft.com/office/drawing/2016/5/14/chartex" xmlns:mc="http://schemas.openxmlformats.org/markup-compatibility/2006" xmlns:aink="http://schemas.microsoft.com/office/drawing/2016/ink" xmlns:am3d="http://schemas.microsoft.com/office/drawing/2017/model3d" xmlns:o="urn:schemas-microsoft-com:office:office" xmlns:oel="http://schemas.microsoft.com/office/2019/extlst" xmlns:r="http://schemas.openxmlformats.org/officeDocument/2006/relationships" xmlns:m="http://schemas.openxmlformats.org/officeDocument/2006/math" xmlns:v="urn:schemas-microsoft-com:vml" xmlns:wp14="http://schemas.microsoft.com/office/word/2010/wordprocessingDrawing" xmlns:wp="http://schemas.openxmlformats.org/drawingml/2006/wordprocessingDrawing" xmlns:w10="urn:schemas-microsoft-com:office:word" xmlns:w="http://schemas.openxmlformats.org/wordprocessingml/2006/main" xmlns:w14="http://schemas.microsoft.com/office/word/2010/wordml" xmlns:w15="http://schemas.microsoft.com/office/word/2012/wordml" xmlns:w16cex="http://schemas.microsoft.com/office/word/2018/wordml/cex" xmlns:w16cid="http://schemas.microsoft.com/office/word/2016/wordml/cid" xmlns:w16="http://schemas.microsoft.com/office/word/2018/wordml" xmlns:w16du="http://schemas.microsoft.com/office/word/2023/wordml/word16du" xmlns:w16sdtdh="http://schemas.microsoft.com/office/word/2020/wordml/sdtdatahash" xmlns:w16se="http://schemas.microsoft.com/office/word/2015/wordml/symex" xmlns:wpg="http://schemas.microsoft.com/office/word/2010/wordprocessingGroup" xmlns:wpi="http://schemas.microsoft.com/office/word/2010/wordprocessingInk" xmlns:wne="http://schemas.microsoft.com/office/word/2006/wordml" xmlns:wps="http://schemas.microsoft.com/office/word/2010/wordprocessingShape" mc:Ignorable="w14 w15 w16se w16cid w16 w16cex w16sdtdh w16du wp14">
+<w:document xmlns:wpc="http://schemas.microsoft.com/office/word/2010/wordprocessingCanvas" xmlns:cx="http://schemas.microsoft.com/office/drawing/2014/chartex" xmlns:cx1="http://schemas.microsoft.com/office/drawing/2015/9/8/chartex" xmlns:cx2="http://schemas.microsoft.com/office/drawing/2015/10/21/chartex" xmlns:cx3="http://schemas.microsoft.com/office/drawing/2016/5/9/chartex" xmlns:cx4="http://schemas.microsoft.com/office/drawing/2016/5/10/chartex" xmlns:cx5="http://schemas.microsoft.com/office/drawing/2016/5/11/chartex" xmlns:cx6="http://schemas.microsoft.com/office/drawing/2016/5/12/chartex" xmlns:cx7="http://schemas.microsoft.com/office/drawing/2016/5/13/chartex" xmlns:cx8="http://schemas.microsoft.com/office/drawing/2016/5/14/chartex" xmlns:mc="http://schemas.openxmlformats.org/markup-compatibility/2006" xmlns:aink="http://schemas.microsoft.com/office/drawing/2016/ink" xmlns:am3d="http://schemas.microsoft.com/office/drawing/2017/model3d" xmlns:o="urn:schemas-microsoft-com:office:office" xmlns:oel="http://schemas.microsoft.com/office/2019/extlst" xmlns:r="http://schemas.openxmlformats.org/officeDocument/2006/relationships" xmlns:m="http://schemas.openxmlformats.org/officeDocument/2006/math" xmlns:v="urn:schemas-microsoft-com:vml" xmlns:wp14="http://schemas.microsoft.com/office/word/2010/wordprocessingDrawing" xmlns:wp="http://schemas.openxmlformats.org/drawingml/2006/wordprocessingDrawing" xmlns:w10="urn:schemas-microsoft-com:office:word" xmlns:w="http://schemas.openxmlformats.org/wordprocessingml/2006/main" xmlns:w14="http://schemas.microsoft.com/office/word/2010/wordml" xmlns:w15="http://schemas.microsoft.com/office/word/2012/wordml" xmlns:w16cex="http://schemas.microsoft.com/office/word/2018/wordml/cex" xmlns:w16cid="http://schemas.microsoft.com/office/word/2016/wordml/cid" xmlns:w16="http://schemas.microsoft.com/office/word/2018/wordml" xmlns:w16sdtdh="http://schemas.microsoft.com/office/word/2020/wordml/sdtdatahash" xmlns:w16se="http://schemas.microsoft.com/office/word/2015/wordml/symex" xmlns:wpg="http://schemas.microsoft.com/office/word/2010/wordprocessingGroup" xmlns:wpi="http://schemas.microsoft.com/office/word/2010/wordprocessingInk" xmlns:wne="http://schemas.microsoft.com/office/word/2006/wordml" xmlns:wps="http://schemas.microsoft.com/office/word/2010/wordprocessingShape" mc:Ignorable="w14 w15 w16se w16cid w16 w16cex w16sdtdh wp14">
   <w:body>
     <w:p>
       <w:pPr>
-        <w:pStyle w:val="Title"/>
+        <w:pStyle w:val="Ttulo"/>
         <w:jc w:val="center"/>
         <w:rPr>
           <w:rFonts w:ascii="Aptos Display" w:eastAsia="Aptos Display" w:hAnsi="Aptos Display" w:cs="Aptos Display"/>
           <w:color w:val="000000" w:themeColor="text1"/>
           <w:sz w:val="96"/>
           <w:szCs w:val="96"/>
+          <w:u w:val="single"/>
         </w:rPr>
       </w:pPr>
       <w:r>
@@ -19,6 +20,7 @@
           <w:color w:val="000000" w:themeColor="text1"/>
           <w:sz w:val="96"/>
           <w:szCs w:val="96"/>
+          <w:u w:val="single"/>
         </w:rPr>
         <w:t>GRUPAL</w:t>
       </w:r>
@@ -28,6 +30,7 @@
           <w:color w:val="000000" w:themeColor="text1"/>
           <w:sz w:val="96"/>
           <w:szCs w:val="96"/>
+          <w:u w:val="single"/>
         </w:rPr>
         <w:t xml:space="preserve"> PLANNING AND PROGRESS</w:t>
       </w:r>
@@ -37,6 +40,7 @@
           <w:color w:val="000000" w:themeColor="text1"/>
           <w:sz w:val="96"/>
           <w:szCs w:val="96"/>
+          <w:u w:val="single"/>
         </w:rPr>
         <w:t xml:space="preserve"> REPORT</w:t>
       </w:r>
@@ -45,10 +49,14 @@
       <w:pPr>
         <w:keepNext/>
         <w:keepLines/>
+        <w:rPr>
+          <w:u w:val="single"/>
+        </w:rPr>
       </w:pPr>
       <w:r>
         <w:rPr>
           <w:noProof/>
+          <w:u w:val="single"/>
         </w:rPr>
         <w:drawing>
           <wp:inline distT="0" distB="0" distL="0" distR="0" wp14:anchorId="757AA02C" wp14:editId="76EC729D">
@@ -93,6 +101,9 @@
         </w:drawing>
       </w:r>
       <w:r>
+        <w:rPr>
+          <w:u w:val="single"/>
+        </w:rPr>
         <w:br/>
       </w:r>
     </w:p>
@@ -102,12 +113,14 @@
         <w:rPr>
           <w:rFonts w:ascii="Aptos" w:eastAsia="Aptos" w:hAnsi="Aptos" w:cs="Aptos"/>
           <w:color w:val="000000" w:themeColor="text1"/>
+          <w:u w:val="single"/>
         </w:rPr>
       </w:pPr>
       <w:r>
         <w:rPr>
           <w:rFonts w:ascii="Aptos" w:eastAsia="Aptos" w:hAnsi="Aptos" w:cs="Aptos"/>
           <w:color w:val="000000" w:themeColor="text1"/>
+          <w:u w:val="single"/>
         </w:rPr>
         <w:t>DELIVERABLE 1</w:t>
       </w:r>
@@ -118,12 +131,14 @@
         <w:rPr>
           <w:rFonts w:ascii="Aptos" w:eastAsia="Aptos" w:hAnsi="Aptos" w:cs="Aptos"/>
           <w:color w:val="000000" w:themeColor="text1"/>
+          <w:u w:val="single"/>
         </w:rPr>
       </w:pPr>
       <w:r>
         <w:rPr>
           <w:rFonts w:ascii="Aptos" w:eastAsia="Aptos" w:hAnsi="Aptos" w:cs="Aptos"/>
           <w:color w:val="000000" w:themeColor="text1"/>
+          <w:u w:val="single"/>
         </w:rPr>
         <w:t>DESING AND TESTING 2</w:t>
       </w:r>
@@ -134,19 +149,21 @@
         <w:rPr>
           <w:rFonts w:ascii="Aptos" w:eastAsia="Aptos" w:hAnsi="Aptos" w:cs="Aptos"/>
           <w:color w:val="000000" w:themeColor="text1"/>
+          <w:u w:val="single"/>
         </w:rPr>
       </w:pPr>
       <w:r>
         <w:rPr>
           <w:rFonts w:ascii="Aptos" w:eastAsia="Aptos" w:hAnsi="Aptos" w:cs="Aptos"/>
           <w:color w:val="000000" w:themeColor="text1"/>
+          <w:u w:val="single"/>
         </w:rPr>
         <w:t xml:space="preserve"> 2023-2024</w:t>
       </w:r>
     </w:p>
     <w:tbl>
       <w:tblPr>
-        <w:tblStyle w:val="TableGrid"/>
+        <w:tblStyle w:val="Tablaconcuadrcula"/>
         <w:tblW w:w="0" w:type="auto"/>
         <w:tblInd w:w="1695" w:type="dxa"/>
         <w:tblBorders>
@@ -184,11 +201,13 @@
               <w:jc w:val="center"/>
               <w:rPr>
                 <w:rFonts w:ascii="Aptos" w:eastAsia="Aptos" w:hAnsi="Aptos" w:cs="Aptos"/>
+                <w:u w:val="single"/>
               </w:rPr>
             </w:pPr>
             <w:r>
               <w:rPr>
                 <w:rFonts w:ascii="Aptos" w:eastAsia="Aptos" w:hAnsi="Aptos" w:cs="Aptos"/>
+                <w:u w:val="single"/>
               </w:rPr>
               <w:t>Date</w:t>
             </w:r>
@@ -212,11 +231,13 @@
               <w:jc w:val="center"/>
               <w:rPr>
                 <w:rFonts w:ascii="Aptos" w:eastAsia="Aptos" w:hAnsi="Aptos" w:cs="Aptos"/>
+                <w:u w:val="single"/>
               </w:rPr>
             </w:pPr>
             <w:r>
               <w:rPr>
                 <w:rFonts w:ascii="Aptos" w:eastAsia="Aptos" w:hAnsi="Aptos" w:cs="Aptos"/>
+                <w:u w:val="single"/>
               </w:rPr>
               <w:t>Version</w:t>
             </w:r>
@@ -244,11 +265,13 @@
               <w:jc w:val="center"/>
               <w:rPr>
                 <w:rFonts w:ascii="Aptos" w:eastAsia="Aptos" w:hAnsi="Aptos" w:cs="Aptos"/>
+                <w:u w:val="single"/>
               </w:rPr>
             </w:pPr>
             <w:r>
               <w:rPr>
                 <w:rFonts w:ascii="Aptos" w:eastAsia="Aptos" w:hAnsi="Aptos" w:cs="Aptos"/>
+                <w:u w:val="single"/>
               </w:rPr>
               <w:t>02/16/2024</w:t>
             </w:r>
@@ -271,11 +294,13 @@
               <w:jc w:val="center"/>
               <w:rPr>
                 <w:rFonts w:ascii="Aptos" w:eastAsia="Aptos" w:hAnsi="Aptos" w:cs="Aptos"/>
+                <w:u w:val="single"/>
               </w:rPr>
             </w:pPr>
             <w:r>
               <w:rPr>
                 <w:rFonts w:ascii="Aptos" w:eastAsia="Aptos" w:hAnsi="Aptos" w:cs="Aptos"/>
+                <w:u w:val="single"/>
               </w:rPr>
               <w:t>V1.0</w:t>
             </w:r>
@@ -289,6 +314,7 @@
         <w:rPr>
           <w:rFonts w:ascii="Aptos" w:eastAsia="Aptos" w:hAnsi="Aptos" w:cs="Aptos"/>
           <w:color w:val="000000" w:themeColor="text1"/>
+          <w:u w:val="single"/>
         </w:rPr>
       </w:pPr>
     </w:p>
@@ -298,12 +324,13 @@
         <w:rPr>
           <w:rFonts w:ascii="Aptos" w:eastAsia="Aptos" w:hAnsi="Aptos" w:cs="Aptos"/>
           <w:color w:val="467886"/>
+          <w:u w:val="single"/>
         </w:rPr>
       </w:pPr>
     </w:p>
     <w:tbl>
       <w:tblPr>
-        <w:tblStyle w:val="TableGrid"/>
+        <w:tblStyle w:val="Tablaconcuadrcula"/>
         <w:tblW w:w="0" w:type="auto"/>
         <w:tblBorders>
           <w:top w:val="single" w:sz="6" w:space="0" w:color="auto"/>
@@ -342,11 +369,13 @@
               <w:jc w:val="center"/>
               <w:rPr>
                 <w:rFonts w:ascii="Aptos" w:eastAsia="Aptos" w:hAnsi="Aptos" w:cs="Aptos"/>
+                <w:u w:val="single"/>
               </w:rPr>
             </w:pPr>
             <w:r>
               <w:rPr>
                 <w:rFonts w:ascii="Aptos" w:eastAsia="Aptos" w:hAnsi="Aptos" w:cs="Aptos"/>
+                <w:u w:val="single"/>
                 <w:lang w:val="es-ES"/>
               </w:rPr>
               <w:t>Group: 21</w:t>
@@ -377,11 +406,13 @@
               <w:jc w:val="center"/>
               <w:rPr>
                 <w:rFonts w:ascii="Aptos" w:eastAsia="Aptos" w:hAnsi="Aptos" w:cs="Aptos"/>
+                <w:u w:val="single"/>
               </w:rPr>
             </w:pPr>
             <w:r>
               <w:rPr>
                 <w:rFonts w:ascii="Aptos" w:eastAsia="Aptos" w:hAnsi="Aptos" w:cs="Aptos"/>
+                <w:u w:val="single"/>
                 <w:lang w:val="es-ES"/>
               </w:rPr>
               <w:t>Members</w:t>
@@ -406,11 +437,13 @@
               <w:jc w:val="center"/>
               <w:rPr>
                 <w:rFonts w:ascii="Aptos" w:eastAsia="Aptos" w:hAnsi="Aptos" w:cs="Aptos"/>
+                <w:u w:val="single"/>
               </w:rPr>
             </w:pPr>
             <w:r>
               <w:rPr>
                 <w:rFonts w:ascii="Aptos" w:eastAsia="Aptos" w:hAnsi="Aptos" w:cs="Aptos"/>
+                <w:u w:val="single"/>
                 <w:lang w:val="es-ES"/>
               </w:rPr>
               <w:t>Email</w:t>
@@ -438,11 +471,13 @@
               <w:jc w:val="center"/>
               <w:rPr>
                 <w:rFonts w:ascii="Aptos" w:eastAsia="Aptos" w:hAnsi="Aptos" w:cs="Aptos"/>
+                <w:u w:val="single"/>
               </w:rPr>
             </w:pPr>
             <w:r>
               <w:rPr>
                 <w:rFonts w:ascii="Aptos" w:eastAsia="Aptos" w:hAnsi="Aptos" w:cs="Aptos"/>
+                <w:u w:val="single"/>
                 <w:lang w:val="es-ES"/>
               </w:rPr>
               <w:t>Fernández Rodríguez, Jesús</w:t>
@@ -465,19 +500,20 @@
               <w:jc w:val="center"/>
               <w:rPr>
                 <w:rFonts w:ascii="Aptos" w:eastAsia="Aptos" w:hAnsi="Aptos" w:cs="Aptos"/>
+                <w:u w:val="single"/>
               </w:rPr>
             </w:pPr>
             <w:hyperlink r:id="rId9">
               <w:r>
                 <w:rPr>
-                  <w:rStyle w:val="Hyperlink"/>
+                  <w:rStyle w:val="Hipervnculo"/>
                   <w:rFonts w:ascii="Aptos" w:eastAsia="Aptos" w:hAnsi="Aptos" w:cs="Aptos"/>
                 </w:rPr>
                 <w:t>j</w:t>
               </w:r>
               <w:r>
                 <w:rPr>
-                  <w:rStyle w:val="Hyperlink"/>
+                  <w:rStyle w:val="Hipervnculo"/>
                   <w:rFonts w:ascii="Aptos" w:eastAsia="Aptos" w:hAnsi="Aptos" w:cs="Aptos"/>
                   <w:lang w:val="es-ES"/>
                 </w:rPr>
@@ -507,11 +543,13 @@
               <w:jc w:val="center"/>
               <w:rPr>
                 <w:rFonts w:ascii="Aptos" w:eastAsia="Aptos" w:hAnsi="Aptos" w:cs="Aptos"/>
+                <w:u w:val="single"/>
               </w:rPr>
             </w:pPr>
             <w:r>
               <w:rPr>
                 <w:rFonts w:ascii="Aptos" w:eastAsia="Aptos" w:hAnsi="Aptos" w:cs="Aptos"/>
+                <w:u w:val="single"/>
                 <w:lang w:val="es-ES"/>
               </w:rPr>
               <w:t>García Rodríguez, Javier</w:t>
@@ -534,19 +572,20 @@
               <w:jc w:val="center"/>
               <w:rPr>
                 <w:rFonts w:ascii="Aptos" w:eastAsia="Aptos" w:hAnsi="Aptos" w:cs="Aptos"/>
+                <w:u w:val="single"/>
               </w:rPr>
             </w:pPr>
             <w:hyperlink r:id="rId10">
               <w:r>
                 <w:rPr>
-                  <w:rStyle w:val="Hyperlink"/>
+                  <w:rStyle w:val="Hipervnculo"/>
                   <w:rFonts w:ascii="Aptos" w:eastAsia="Aptos" w:hAnsi="Aptos" w:cs="Aptos"/>
                 </w:rPr>
                 <w:t>j</w:t>
               </w:r>
               <w:r>
                 <w:rPr>
-                  <w:rStyle w:val="Hyperlink"/>
+                  <w:rStyle w:val="Hipervnculo"/>
                   <w:rFonts w:ascii="Aptos" w:eastAsia="Aptos" w:hAnsi="Aptos" w:cs="Aptos"/>
                   <w:lang w:val="es-ES"/>
                 </w:rPr>
@@ -576,11 +615,13 @@
               <w:jc w:val="center"/>
               <w:rPr>
                 <w:rFonts w:ascii="Aptos" w:eastAsia="Aptos" w:hAnsi="Aptos" w:cs="Aptos"/>
+                <w:u w:val="single"/>
               </w:rPr>
             </w:pPr>
             <w:r>
               <w:rPr>
                 <w:rFonts w:ascii="Aptos" w:eastAsia="Aptos" w:hAnsi="Aptos" w:cs="Aptos"/>
+                <w:u w:val="single"/>
                 <w:lang w:val="es-ES"/>
               </w:rPr>
               <w:t>González Ortiz, Miguel</w:t>
@@ -603,19 +644,20 @@
               <w:jc w:val="center"/>
               <w:rPr>
                 <w:rFonts w:ascii="Aptos" w:eastAsia="Aptos" w:hAnsi="Aptos" w:cs="Aptos"/>
+                <w:u w:val="single"/>
               </w:rPr>
             </w:pPr>
             <w:hyperlink r:id="rId11">
               <w:r>
                 <w:rPr>
-                  <w:rStyle w:val="Hyperlink"/>
+                  <w:rStyle w:val="Hipervnculo"/>
                   <w:rFonts w:ascii="Aptos" w:eastAsia="Aptos" w:hAnsi="Aptos" w:cs="Aptos"/>
                 </w:rPr>
                 <w:t>m</w:t>
               </w:r>
               <w:r>
                 <w:rPr>
-                  <w:rStyle w:val="Hyperlink"/>
+                  <w:rStyle w:val="Hipervnculo"/>
                   <w:rFonts w:ascii="Aptos" w:eastAsia="Aptos" w:hAnsi="Aptos" w:cs="Aptos"/>
                   <w:lang w:val="es-ES"/>
                 </w:rPr>
@@ -645,11 +687,13 @@
               <w:jc w:val="center"/>
               <w:rPr>
                 <w:rFonts w:ascii="Aptos" w:eastAsia="Aptos" w:hAnsi="Aptos" w:cs="Aptos"/>
+                <w:u w:val="single"/>
               </w:rPr>
             </w:pPr>
             <w:r>
               <w:rPr>
                 <w:rFonts w:ascii="Aptos" w:eastAsia="Aptos" w:hAnsi="Aptos" w:cs="Aptos"/>
+                <w:u w:val="single"/>
                 <w:lang w:val="es-ES"/>
               </w:rPr>
               <w:t>Palomo García, Miguel</w:t>
@@ -672,12 +716,13 @@
               <w:jc w:val="center"/>
               <w:rPr>
                 <w:rFonts w:ascii="Aptos" w:eastAsia="Aptos" w:hAnsi="Aptos" w:cs="Aptos"/>
+                <w:u w:val="single"/>
               </w:rPr>
             </w:pPr>
             <w:hyperlink r:id="rId12">
               <w:r>
                 <w:rPr>
-                  <w:rStyle w:val="Hyperlink"/>
+                  <w:rStyle w:val="Hipervnculo"/>
                   <w:rFonts w:ascii="Aptos" w:eastAsia="Aptos" w:hAnsi="Aptos" w:cs="Aptos"/>
                   <w:lang w:val="es-ES"/>
                 </w:rPr>
@@ -708,11 +753,13 @@
               <w:jc w:val="center"/>
               <w:rPr>
                 <w:rFonts w:ascii="Aptos" w:eastAsia="Aptos" w:hAnsi="Aptos" w:cs="Aptos"/>
+                <w:u w:val="single"/>
               </w:rPr>
             </w:pPr>
             <w:r>
               <w:rPr>
                 <w:rFonts w:ascii="Aptos" w:eastAsia="Aptos" w:hAnsi="Aptos" w:cs="Aptos"/>
+                <w:u w:val="single"/>
                 <w:lang w:val="es-ES"/>
               </w:rPr>
               <w:t>Periáñez Franco, Luis Javier</w:t>
@@ -736,12 +783,13 @@
               <w:jc w:val="center"/>
               <w:rPr>
                 <w:rFonts w:ascii="Aptos" w:eastAsia="Aptos" w:hAnsi="Aptos" w:cs="Aptos"/>
+                <w:u w:val="single"/>
               </w:rPr>
             </w:pPr>
             <w:hyperlink r:id="rId13">
               <w:r>
                 <w:rPr>
-                  <w:rStyle w:val="Hyperlink"/>
+                  <w:rStyle w:val="Hipervnculo"/>
                   <w:rFonts w:ascii="Aptos" w:eastAsia="Aptos" w:hAnsi="Aptos" w:cs="Aptos"/>
                   <w:lang w:val="es-ES"/>
                 </w:rPr>
@@ -757,6 +805,7 @@
         <w:rPr>
           <w:rFonts w:ascii="Aptos" w:eastAsia="Aptos" w:hAnsi="Aptos" w:cs="Aptos"/>
           <w:color w:val="000000" w:themeColor="text1"/>
+          <w:u w:val="single"/>
         </w:rPr>
       </w:pPr>
     </w:p>
@@ -765,12 +814,14 @@
         <w:rPr>
           <w:rFonts w:ascii="Aptos" w:eastAsia="Aptos" w:hAnsi="Aptos" w:cs="Aptos"/>
           <w:color w:val="000000" w:themeColor="text1"/>
+          <w:u w:val="single"/>
         </w:rPr>
       </w:pPr>
       <w:r>
         <w:rPr>
           <w:rFonts w:ascii="Aptos" w:eastAsia="Aptos" w:hAnsi="Aptos" w:cs="Aptos"/>
           <w:color w:val="000000" w:themeColor="text1"/>
+          <w:u w:val="single"/>
           <w:lang w:val="en-GB"/>
         </w:rPr>
         <w:t xml:space="preserve">GitHub repository: </w:t>
@@ -778,7 +829,7 @@
       <w:hyperlink r:id="rId14">
         <w:r>
           <w:rPr>
-            <w:rStyle w:val="Hyperlink"/>
+            <w:rStyle w:val="Hipervnculo"/>
             <w:rFonts w:ascii="Segoe UI" w:eastAsia="Segoe UI" w:hAnsi="Segoe UI" w:cs="Segoe UI"/>
           </w:rPr>
           <w:t>https://github.com/JesusFern/Acme-SF-D01</w:t>
@@ -790,6 +841,7 @@
         <w:rPr>
           <w:rFonts w:ascii="Aptos" w:eastAsia="Aptos" w:hAnsi="Aptos" w:cs="Aptos"/>
           <w:color w:val="000000" w:themeColor="text1"/>
+          <w:u w:val="single"/>
           <w:lang w:val="es-ES"/>
         </w:rPr>
       </w:pPr>
@@ -797,6 +849,7 @@
     <w:p>
       <w:pPr>
         <w:rPr>
+          <w:u w:val="single"/>
           <w:lang w:val="es-ES"/>
         </w:rPr>
       </w:pPr>
@@ -804,6 +857,7 @@
     <w:p>
       <w:pPr>
         <w:rPr>
+          <w:u w:val="single"/>
           <w:lang w:val="es-ES"/>
         </w:rPr>
       </w:pPr>
@@ -814,6 +868,7 @@
         <w:rPr>
           <w:sz w:val="50"/>
           <w:szCs w:val="50"/>
+          <w:u w:val="single"/>
           <w:lang w:val="es-ES"/>
         </w:rPr>
       </w:pPr>
@@ -821,6 +876,7 @@
         <w:rPr>
           <w:sz w:val="50"/>
           <w:szCs w:val="50"/>
+          <w:u w:val="single"/>
           <w:lang w:val="es-ES"/>
         </w:rPr>
         <w:t>Table of Contents</w:t>
@@ -828,6 +884,9 @@
     </w:p>
     <w:sdt>
       <w:sdtPr>
+        <w:rPr>
+          <w:u w:val="single"/>
+        </w:rPr>
         <w:id w:val="1563107760"/>
         <w:docPartObj>
           <w:docPartGallery w:val="Table of Contents"/>
@@ -837,449 +896,772 @@
       <w:sdtContent>
         <w:p>
           <w:pPr>
-            <w:pStyle w:val="TOC1"/>
+            <w:pStyle w:val="TDC1"/>
             <w:tabs>
               <w:tab w:val="right" w:leader="dot" w:pos="9360"/>
             </w:tabs>
             <w:rPr>
-              <w:rStyle w:val="Hyperlink"/>
+              <w:rStyle w:val="Hipervnculo"/>
             </w:rPr>
           </w:pPr>
           <w:r>
+            <w:rPr>
+              <w:u w:val="single"/>
+            </w:rPr>
             <w:fldChar w:fldCharType="begin"/>
           </w:r>
           <w:r>
+            <w:rPr>
+              <w:u w:val="single"/>
+            </w:rPr>
             <w:instrText>TOC \o \z \u \h</w:instrText>
           </w:r>
           <w:r>
+            <w:rPr>
+              <w:u w:val="single"/>
+            </w:rPr>
             <w:fldChar w:fldCharType="separate"/>
           </w:r>
           <w:hyperlink w:anchor="_Toc1119117949">
             <w:r>
               <w:rPr>
-                <w:rStyle w:val="Hyperlink"/>
+                <w:rStyle w:val="Hipervnculo"/>
               </w:rPr>
               <w:t>Executive Summary</w:t>
             </w:r>
             <w:r>
+              <w:rPr>
+                <w:u w:val="single"/>
+              </w:rPr>
               <w:tab/>
             </w:r>
             <w:r>
+              <w:rPr>
+                <w:u w:val="single"/>
+              </w:rPr>
               <w:fldChar w:fldCharType="begin"/>
             </w:r>
             <w:r>
+              <w:rPr>
+                <w:u w:val="single"/>
+              </w:rPr>
               <w:instrText>PAGEREF _Toc1119117949 \h</w:instrText>
             </w:r>
             <w:r>
+              <w:rPr>
+                <w:u w:val="single"/>
+              </w:rPr>
+            </w:r>
+            <w:r>
+              <w:rPr>
+                <w:u w:val="single"/>
+              </w:rPr>
               <w:fldChar w:fldCharType="separate"/>
             </w:r>
             <w:r>
               <w:rPr>
-                <w:rStyle w:val="Hyperlink"/>
+                <w:rStyle w:val="Hipervnculo"/>
               </w:rPr>
               <w:t>2</w:t>
             </w:r>
             <w:r>
+              <w:rPr>
+                <w:u w:val="single"/>
+              </w:rPr>
               <w:fldChar w:fldCharType="end"/>
             </w:r>
           </w:hyperlink>
         </w:p>
         <w:p>
           <w:pPr>
-            <w:pStyle w:val="TOC1"/>
+            <w:pStyle w:val="TDC1"/>
             <w:tabs>
               <w:tab w:val="right" w:leader="dot" w:pos="9360"/>
             </w:tabs>
             <w:rPr>
-              <w:rStyle w:val="Hyperlink"/>
+              <w:rStyle w:val="Hipervnculo"/>
             </w:rPr>
           </w:pPr>
           <w:hyperlink w:anchor="_Toc564291701">
             <w:r>
               <w:rPr>
-                <w:rStyle w:val="Hyperlink"/>
+                <w:rStyle w:val="Hipervnculo"/>
               </w:rPr>
               <w:t>Revision Table</w:t>
             </w:r>
             <w:r>
+              <w:rPr>
+                <w:u w:val="single"/>
+              </w:rPr>
               <w:tab/>
             </w:r>
             <w:r>
+              <w:rPr>
+                <w:u w:val="single"/>
+              </w:rPr>
               <w:fldChar w:fldCharType="begin"/>
             </w:r>
             <w:r>
+              <w:rPr>
+                <w:u w:val="single"/>
+              </w:rPr>
               <w:instrText>PAGEREF _Toc564291701 \h</w:instrText>
             </w:r>
             <w:r>
+              <w:rPr>
+                <w:u w:val="single"/>
+              </w:rPr>
+            </w:r>
+            <w:r>
+              <w:rPr>
+                <w:u w:val="single"/>
+              </w:rPr>
               <w:fldChar w:fldCharType="separate"/>
             </w:r>
             <w:r>
               <w:rPr>
-                <w:rStyle w:val="Hyperlink"/>
+                <w:rStyle w:val="Hipervnculo"/>
               </w:rPr>
               <w:t>2</w:t>
             </w:r>
             <w:r>
+              <w:rPr>
+                <w:u w:val="single"/>
+              </w:rPr>
               <w:fldChar w:fldCharType="end"/>
             </w:r>
           </w:hyperlink>
         </w:p>
         <w:p>
           <w:pPr>
-            <w:pStyle w:val="TOC1"/>
+            <w:pStyle w:val="TDC1"/>
             <w:tabs>
               <w:tab w:val="right" w:leader="dot" w:pos="9360"/>
             </w:tabs>
             <w:rPr>
-              <w:rStyle w:val="Hyperlink"/>
+              <w:rStyle w:val="Hipervnculo"/>
             </w:rPr>
           </w:pPr>
           <w:hyperlink w:anchor="_Toc670394763">
             <w:r>
               <w:rPr>
-                <w:rStyle w:val="Hyperlink"/>
+                <w:rStyle w:val="Hipervnculo"/>
               </w:rPr>
               <w:t>Introduction</w:t>
             </w:r>
             <w:r>
+              <w:rPr>
+                <w:u w:val="single"/>
+              </w:rPr>
               <w:tab/>
             </w:r>
             <w:r>
+              <w:rPr>
+                <w:u w:val="single"/>
+              </w:rPr>
               <w:fldChar w:fldCharType="begin"/>
             </w:r>
             <w:r>
+              <w:rPr>
+                <w:u w:val="single"/>
+              </w:rPr>
               <w:instrText>PAGEREF _Toc670394763 \h</w:instrText>
             </w:r>
             <w:r>
+              <w:rPr>
+                <w:u w:val="single"/>
+              </w:rPr>
+            </w:r>
+            <w:r>
+              <w:rPr>
+                <w:u w:val="single"/>
+              </w:rPr>
               <w:fldChar w:fldCharType="separate"/>
             </w:r>
             <w:r>
               <w:rPr>
-                <w:rStyle w:val="Hyperlink"/>
+                <w:rStyle w:val="Hipervnculo"/>
               </w:rPr>
               <w:t>2</w:t>
             </w:r>
             <w:r>
+              <w:rPr>
+                <w:u w:val="single"/>
+              </w:rPr>
               <w:fldChar w:fldCharType="end"/>
             </w:r>
           </w:hyperlink>
         </w:p>
         <w:p>
           <w:pPr>
-            <w:pStyle w:val="TOC1"/>
+            <w:pStyle w:val="TDC1"/>
             <w:tabs>
               <w:tab w:val="right" w:leader="dot" w:pos="9360"/>
             </w:tabs>
             <w:rPr>
-              <w:rStyle w:val="Hyperlink"/>
+              <w:rStyle w:val="Hipervnculo"/>
             </w:rPr>
           </w:pPr>
           <w:hyperlink w:anchor="_Toc759554510">
             <w:r>
               <w:rPr>
-                <w:rStyle w:val="Hyperlink"/>
+                <w:rStyle w:val="Hipervnculo"/>
               </w:rPr>
               <w:t>Contents</w:t>
             </w:r>
             <w:r>
+              <w:rPr>
+                <w:u w:val="single"/>
+              </w:rPr>
               <w:tab/>
             </w:r>
             <w:r>
+              <w:rPr>
+                <w:u w:val="single"/>
+              </w:rPr>
               <w:fldChar w:fldCharType="begin"/>
             </w:r>
             <w:r>
+              <w:rPr>
+                <w:u w:val="single"/>
+              </w:rPr>
               <w:instrText>PAGEREF _Toc759554510 \h</w:instrText>
             </w:r>
             <w:r>
+              <w:rPr>
+                <w:u w:val="single"/>
+              </w:rPr>
+            </w:r>
+            <w:r>
+              <w:rPr>
+                <w:u w:val="single"/>
+              </w:rPr>
               <w:fldChar w:fldCharType="separate"/>
             </w:r>
             <w:r>
               <w:rPr>
-                <w:rStyle w:val="Hyperlink"/>
+                <w:rStyle w:val="Hipervnculo"/>
               </w:rPr>
               <w:t>2</w:t>
             </w:r>
             <w:r>
+              <w:rPr>
+                <w:u w:val="single"/>
+              </w:rPr>
               <w:fldChar w:fldCharType="end"/>
             </w:r>
           </w:hyperlink>
         </w:p>
         <w:p>
           <w:pPr>
-            <w:pStyle w:val="TOC2"/>
+            <w:pStyle w:val="TDC2"/>
             <w:tabs>
               <w:tab w:val="left" w:pos="720"/>
               <w:tab w:val="right" w:leader="dot" w:pos="9360"/>
             </w:tabs>
             <w:rPr>
-              <w:rStyle w:val="Hyperlink"/>
+              <w:rStyle w:val="Hipervnculo"/>
             </w:rPr>
           </w:pPr>
           <w:hyperlink w:anchor="_Toc112719621">
             <w:r>
               <w:rPr>
-                <w:rStyle w:val="Hyperlink"/>
+                <w:rStyle w:val="Hipervnculo"/>
                 <w:rFonts w:ascii="Symbol" w:eastAsia="Symbol" w:hAnsi="Symbol" w:cs="Symbol"/>
               </w:rPr>
               <w:t></w:t>
             </w:r>
             <w:r>
+              <w:rPr>
+                <w:u w:val="single"/>
+              </w:rPr>
               <w:tab/>
             </w:r>
             <w:r>
               <w:rPr>
-                <w:rStyle w:val="Hyperlink"/>
+                <w:rStyle w:val="Hipervnculo"/>
               </w:rPr>
               <w:t>Planning and Progress</w:t>
             </w:r>
             <w:r>
+              <w:rPr>
+                <w:u w:val="single"/>
+              </w:rPr>
               <w:tab/>
             </w:r>
             <w:r>
+              <w:rPr>
+                <w:u w:val="single"/>
+              </w:rPr>
               <w:fldChar w:fldCharType="begin"/>
             </w:r>
             <w:r>
+              <w:rPr>
+                <w:u w:val="single"/>
+              </w:rPr>
               <w:instrText>PAGEREF _Toc112719621 \h</w:instrText>
             </w:r>
             <w:r>
+              <w:rPr>
+                <w:u w:val="single"/>
+              </w:rPr>
+            </w:r>
+            <w:r>
+              <w:rPr>
+                <w:u w:val="single"/>
+              </w:rPr>
               <w:fldChar w:fldCharType="separate"/>
             </w:r>
             <w:r>
               <w:rPr>
-                <w:rStyle w:val="Hyperlink"/>
+                <w:rStyle w:val="Hipervnculo"/>
               </w:rPr>
               <w:t>2</w:t>
             </w:r>
             <w:r>
+              <w:rPr>
+                <w:u w:val="single"/>
+              </w:rPr>
               <w:fldChar w:fldCharType="end"/>
             </w:r>
           </w:hyperlink>
         </w:p>
         <w:p>
           <w:pPr>
-            <w:pStyle w:val="TOC3"/>
+            <w:pStyle w:val="TDC3"/>
             <w:tabs>
               <w:tab w:val="left" w:pos="960"/>
               <w:tab w:val="right" w:leader="dot" w:pos="9360"/>
             </w:tabs>
             <w:rPr>
-              <w:rStyle w:val="Hyperlink"/>
+              <w:rStyle w:val="Hipervnculo"/>
             </w:rPr>
           </w:pPr>
           <w:hyperlink w:anchor="_Toc2035229264">
             <w:r>
               <w:rPr>
-                <w:rStyle w:val="Hyperlink"/>
+                <w:rStyle w:val="Hipervnculo"/>
                 <w:rFonts w:ascii="Symbol" w:eastAsia="Symbol" w:hAnsi="Symbol" w:cs="Symbol"/>
               </w:rPr>
               <w:t></w:t>
             </w:r>
             <w:r>
+              <w:rPr>
+                <w:u w:val="single"/>
+              </w:rPr>
               <w:tab/>
             </w:r>
             <w:r>
               <w:rPr>
-                <w:rStyle w:val="Hyperlink"/>
+                <w:rStyle w:val="Hipervnculo"/>
               </w:rPr>
               <w:t>Task Listing</w:t>
             </w:r>
             <w:r>
+              <w:rPr>
+                <w:u w:val="single"/>
+              </w:rPr>
               <w:tab/>
             </w:r>
             <w:r>
+              <w:rPr>
+                <w:u w:val="single"/>
+              </w:rPr>
               <w:fldChar w:fldCharType="begin"/>
             </w:r>
             <w:r>
+              <w:rPr>
+                <w:u w:val="single"/>
+              </w:rPr>
               <w:instrText>PAGEREF _Toc2035229264 \h</w:instrText>
             </w:r>
             <w:r>
+              <w:rPr>
+                <w:u w:val="single"/>
+              </w:rPr>
+            </w:r>
+            <w:r>
+              <w:rPr>
+                <w:u w:val="single"/>
+              </w:rPr>
               <w:fldChar w:fldCharType="separate"/>
             </w:r>
             <w:r>
               <w:rPr>
-                <w:rStyle w:val="Hyperlink"/>
+                <w:rStyle w:val="Hipervnculo"/>
               </w:rPr>
               <w:t>2</w:t>
             </w:r>
             <w:r>
+              <w:rPr>
+                <w:u w:val="single"/>
+              </w:rPr>
               <w:fldChar w:fldCharType="end"/>
             </w:r>
           </w:hyperlink>
         </w:p>
         <w:p>
           <w:pPr>
-            <w:pStyle w:val="TOC3"/>
+            <w:pStyle w:val="TDC3"/>
             <w:tabs>
               <w:tab w:val="left" w:pos="960"/>
               <w:tab w:val="right" w:leader="dot" w:pos="9360"/>
             </w:tabs>
             <w:rPr>
-              <w:rStyle w:val="Hyperlink"/>
+              <w:rStyle w:val="Hipervnculo"/>
             </w:rPr>
           </w:pPr>
           <w:hyperlink w:anchor="_Toc1880963491">
             <w:r>
               <w:rPr>
-                <w:rStyle w:val="Hyperlink"/>
+                <w:rStyle w:val="Hipervnculo"/>
                 <w:rFonts w:ascii="Symbol" w:eastAsia="Symbol" w:hAnsi="Symbol" w:cs="Symbol"/>
               </w:rPr>
               <w:t></w:t>
             </w:r>
             <w:r>
+              <w:rPr>
+                <w:u w:val="single"/>
+              </w:rPr>
               <w:tab/>
             </w:r>
             <w:r>
               <w:rPr>
-                <w:rStyle w:val="Hyperlink"/>
+                <w:rStyle w:val="Hipervnculo"/>
               </w:rPr>
               <w:t>Budget Task</w:t>
             </w:r>
             <w:r>
+              <w:rPr>
+                <w:u w:val="single"/>
+              </w:rPr>
               <w:tab/>
             </w:r>
             <w:r>
+              <w:rPr>
+                <w:u w:val="single"/>
+              </w:rPr>
               <w:fldChar w:fldCharType="begin"/>
             </w:r>
             <w:r>
+              <w:rPr>
+                <w:u w:val="single"/>
+              </w:rPr>
               <w:instrText>PAGEREF _Toc1880963491 \h</w:instrText>
             </w:r>
             <w:r>
+              <w:rPr>
+                <w:u w:val="single"/>
+              </w:rPr>
+            </w:r>
+            <w:r>
+              <w:rPr>
+                <w:u w:val="single"/>
+              </w:rPr>
               <w:fldChar w:fldCharType="separate"/>
             </w:r>
             <w:r>
               <w:rPr>
-                <w:rStyle w:val="Hyperlink"/>
+                <w:rStyle w:val="Hipervnculo"/>
               </w:rPr>
               <w:t>2</w:t>
             </w:r>
             <w:r>
+              <w:rPr>
+                <w:u w:val="single"/>
+              </w:rPr>
               <w:fldChar w:fldCharType="end"/>
             </w:r>
           </w:hyperlink>
         </w:p>
         <w:p>
           <w:pPr>
-            <w:pStyle w:val="TOC1"/>
+            <w:pStyle w:val="TDC1"/>
             <w:tabs>
               <w:tab w:val="right" w:leader="dot" w:pos="9360"/>
             </w:tabs>
             <w:rPr>
-              <w:rStyle w:val="Hyperlink"/>
+              <w:rStyle w:val="Hipervnculo"/>
             </w:rPr>
           </w:pPr>
           <w:hyperlink w:anchor="_Toc472569391">
             <w:r>
               <w:rPr>
-                <w:rStyle w:val="Hyperlink"/>
+                <w:rStyle w:val="Hipervnculo"/>
               </w:rPr>
               <w:t>Conclusion</w:t>
             </w:r>
             <w:r>
+              <w:rPr>
+                <w:u w:val="single"/>
+              </w:rPr>
               <w:tab/>
             </w:r>
             <w:r>
+              <w:rPr>
+                <w:u w:val="single"/>
+              </w:rPr>
               <w:fldChar w:fldCharType="begin"/>
             </w:r>
             <w:r>
+              <w:rPr>
+                <w:u w:val="single"/>
+              </w:rPr>
               <w:instrText>PAGEREF _Toc472569391 \h</w:instrText>
             </w:r>
             <w:r>
+              <w:rPr>
+                <w:u w:val="single"/>
+              </w:rPr>
+            </w:r>
+            <w:r>
+              <w:rPr>
+                <w:u w:val="single"/>
+              </w:rPr>
               <w:fldChar w:fldCharType="separate"/>
             </w:r>
             <w:r>
               <w:rPr>
-                <w:rStyle w:val="Hyperlink"/>
+                <w:rStyle w:val="Hipervnculo"/>
               </w:rPr>
               <w:t>2</w:t>
             </w:r>
             <w:r>
+              <w:rPr>
+                <w:u w:val="single"/>
+              </w:rPr>
               <w:fldChar w:fldCharType="end"/>
             </w:r>
           </w:hyperlink>
         </w:p>
         <w:p>
           <w:pPr>
-            <w:pStyle w:val="TOC1"/>
+            <w:pStyle w:val="TDC1"/>
             <w:tabs>
               <w:tab w:val="right" w:leader="dot" w:pos="9360"/>
             </w:tabs>
             <w:rPr>
-              <w:rStyle w:val="Hyperlink"/>
+              <w:rStyle w:val="Hipervnculo"/>
             </w:rPr>
           </w:pPr>
           <w:hyperlink w:anchor="_Toc1773087259">
             <w:r>
               <w:rPr>
-                <w:rStyle w:val="Hyperlink"/>
+                <w:rStyle w:val="Hipervnculo"/>
               </w:rPr>
               <w:t>Bibliography</w:t>
             </w:r>
             <w:r>
+              <w:rPr>
+                <w:u w:val="single"/>
+              </w:rPr>
               <w:tab/>
             </w:r>
             <w:r>
+              <w:rPr>
+                <w:u w:val="single"/>
+              </w:rPr>
               <w:fldChar w:fldCharType="begin"/>
             </w:r>
             <w:r>
+              <w:rPr>
+                <w:u w:val="single"/>
+              </w:rPr>
               <w:instrText>PAGEREF _Toc1773087259 \h</w:instrText>
             </w:r>
             <w:r>
+              <w:rPr>
+                <w:u w:val="single"/>
+              </w:rPr>
+            </w:r>
+            <w:r>
+              <w:rPr>
+                <w:u w:val="single"/>
+              </w:rPr>
               <w:fldChar w:fldCharType="separate"/>
             </w:r>
             <w:r>
               <w:rPr>
-                <w:rStyle w:val="Hyperlink"/>
+                <w:rStyle w:val="Hipervnculo"/>
               </w:rPr>
               <w:t>2</w:t>
             </w:r>
             <w:r>
+              <w:rPr>
+                <w:u w:val="single"/>
+              </w:rPr>
               <w:fldChar w:fldCharType="end"/>
             </w:r>
           </w:hyperlink>
           <w:r>
+            <w:rPr>
+              <w:u w:val="single"/>
+            </w:rPr>
             <w:fldChar w:fldCharType="end"/>
           </w:r>
         </w:p>
       </w:sdtContent>
     </w:sdt>
-    <w:p/>
-    <w:p/>
-    <w:p/>
-    <w:p/>
-    <w:p/>
-    <w:p/>
-    <w:p/>
-    <w:p/>
-    <w:p/>
-    <w:p/>
-    <w:p/>
-    <w:p/>
-    <w:p/>
-    <w:p/>
-    <w:p/>
-    <w:p/>
     <w:p>
       <w:pPr>
-        <w:pStyle w:val="Heading1"/>
+        <w:rPr>
+          <w:u w:val="single"/>
+        </w:rPr>
+      </w:pPr>
+    </w:p>
+    <w:p>
+      <w:pPr>
+        <w:rPr>
+          <w:u w:val="single"/>
+        </w:rPr>
+      </w:pPr>
+    </w:p>
+    <w:p>
+      <w:pPr>
+        <w:rPr>
+          <w:u w:val="single"/>
+        </w:rPr>
+      </w:pPr>
+    </w:p>
+    <w:p>
+      <w:pPr>
+        <w:rPr>
+          <w:u w:val="single"/>
+        </w:rPr>
+      </w:pPr>
+    </w:p>
+    <w:p>
+      <w:pPr>
+        <w:rPr>
+          <w:u w:val="single"/>
+        </w:rPr>
+      </w:pPr>
+    </w:p>
+    <w:p>
+      <w:pPr>
+        <w:rPr>
+          <w:u w:val="single"/>
+        </w:rPr>
+      </w:pPr>
+    </w:p>
+    <w:p>
+      <w:pPr>
+        <w:rPr>
+          <w:u w:val="single"/>
+        </w:rPr>
+      </w:pPr>
+    </w:p>
+    <w:p>
+      <w:pPr>
+        <w:rPr>
+          <w:u w:val="single"/>
+        </w:rPr>
+      </w:pPr>
+    </w:p>
+    <w:p>
+      <w:pPr>
+        <w:rPr>
+          <w:u w:val="single"/>
+        </w:rPr>
+      </w:pPr>
+    </w:p>
+    <w:p>
+      <w:pPr>
+        <w:rPr>
+          <w:u w:val="single"/>
+        </w:rPr>
+      </w:pPr>
+    </w:p>
+    <w:p>
+      <w:pPr>
+        <w:rPr>
+          <w:u w:val="single"/>
+        </w:rPr>
+      </w:pPr>
+    </w:p>
+    <w:p>
+      <w:pPr>
+        <w:rPr>
+          <w:u w:val="single"/>
+        </w:rPr>
+      </w:pPr>
+    </w:p>
+    <w:p>
+      <w:pPr>
+        <w:rPr>
+          <w:u w:val="single"/>
+        </w:rPr>
+      </w:pPr>
+    </w:p>
+    <w:p>
+      <w:pPr>
+        <w:rPr>
+          <w:u w:val="single"/>
+        </w:rPr>
+      </w:pPr>
+    </w:p>
+    <w:p>
+      <w:pPr>
+        <w:rPr>
+          <w:u w:val="single"/>
+        </w:rPr>
+      </w:pPr>
+    </w:p>
+    <w:p>
+      <w:pPr>
+        <w:rPr>
+          <w:u w:val="single"/>
+        </w:rPr>
+      </w:pPr>
+    </w:p>
+    <w:p>
+      <w:pPr>
+        <w:pStyle w:val="Ttulo1"/>
+        <w:rPr>
+          <w:u w:val="single"/>
+        </w:rPr>
       </w:pPr>
       <w:bookmarkStart w:id="0" w:name="_Toc1119117949"/>
       <w:r>
+        <w:rPr>
+          <w:u w:val="single"/>
+        </w:rPr>
         <w:t>Executive Summary</w:t>
       </w:r>
       <w:bookmarkEnd w:id="0"/>
     </w:p>
     <w:p>
+      <w:pPr>
+        <w:rPr>
+          <w:u w:val="single"/>
+        </w:rPr>
+      </w:pPr>
       <w:r>
+        <w:rPr>
+          <w:u w:val="single"/>
+        </w:rPr>
         <w:t xml:space="preserve">The present document provides an executive summary of the project's progress and planning. </w:t>
       </w:r>
     </w:p>
-    <w:p/>
     <w:p>
       <w:pPr>
-        <w:pStyle w:val="Heading1"/>
+        <w:rPr>
+          <w:u w:val="single"/>
+        </w:rPr>
+      </w:pPr>
+    </w:p>
+    <w:p>
+      <w:pPr>
+        <w:pStyle w:val="Ttulo1"/>
+        <w:rPr>
+          <w:u w:val="single"/>
+        </w:rPr>
       </w:pPr>
       <w:bookmarkStart w:id="1" w:name="_Toc564291701"/>
       <w:r>
+        <w:rPr>
+          <w:u w:val="single"/>
+        </w:rPr>
         <w:t>Revision Table</w:t>
       </w:r>
       <w:bookmarkEnd w:id="1"/>
@@ -1289,12 +1671,13 @@
         <w:rPr>
           <w:rFonts w:ascii="Aptos" w:eastAsia="Aptos" w:hAnsi="Aptos" w:cs="Aptos"/>
           <w:color w:val="000000" w:themeColor="text1"/>
+          <w:u w:val="single"/>
         </w:rPr>
       </w:pPr>
     </w:p>
     <w:tbl>
       <w:tblPr>
-        <w:tblStyle w:val="TableGrid"/>
+        <w:tblStyle w:val="Tablaconcuadrcula"/>
         <w:tblW w:w="0" w:type="auto"/>
         <w:tblBorders>
           <w:top w:val="single" w:sz="6" w:space="0" w:color="auto"/>
@@ -1327,11 +1710,13 @@
               <w:jc w:val="center"/>
               <w:rPr>
                 <w:rFonts w:ascii="Aptos" w:eastAsia="Aptos" w:hAnsi="Aptos" w:cs="Aptos"/>
+                <w:u w:val="single"/>
               </w:rPr>
             </w:pPr>
             <w:r>
               <w:rPr>
                 <w:rFonts w:ascii="Aptos" w:eastAsia="Aptos" w:hAnsi="Aptos" w:cs="Aptos"/>
+                <w:u w:val="single"/>
               </w:rPr>
               <w:t>Revision Number</w:t>
             </w:r>
@@ -1350,11 +1735,13 @@
               <w:jc w:val="center"/>
               <w:rPr>
                 <w:rFonts w:ascii="Aptos" w:eastAsia="Aptos" w:hAnsi="Aptos" w:cs="Aptos"/>
+                <w:u w:val="single"/>
               </w:rPr>
             </w:pPr>
             <w:r>
               <w:rPr>
                 <w:rFonts w:ascii="Aptos" w:eastAsia="Aptos" w:hAnsi="Aptos" w:cs="Aptos"/>
+                <w:u w:val="single"/>
               </w:rPr>
               <w:t>Date</w:t>
             </w:r>
@@ -1373,11 +1760,13 @@
               <w:jc w:val="center"/>
               <w:rPr>
                 <w:rFonts w:ascii="Aptos" w:eastAsia="Aptos" w:hAnsi="Aptos" w:cs="Aptos"/>
+                <w:u w:val="single"/>
               </w:rPr>
             </w:pPr>
             <w:r>
               <w:rPr>
                 <w:rFonts w:ascii="Aptos" w:eastAsia="Aptos" w:hAnsi="Aptos" w:cs="Aptos"/>
+                <w:u w:val="single"/>
               </w:rPr>
               <w:t>Description</w:t>
             </w:r>
@@ -1401,13 +1790,15 @@
               <w:jc w:val="center"/>
               <w:rPr>
                 <w:rFonts w:ascii="Aptos" w:eastAsia="Aptos" w:hAnsi="Aptos" w:cs="Aptos"/>
+                <w:u w:val="single"/>
               </w:rPr>
             </w:pPr>
             <w:r>
               <w:rPr>
                 <w:rFonts w:ascii="Aptos" w:eastAsia="Aptos" w:hAnsi="Aptos" w:cs="Aptos"/>
-              </w:rPr>
-              <w:t>v1r0</w:t>
+                <w:u w:val="single"/>
+              </w:rPr>
+              <w:t>-</w:t>
             </w:r>
           </w:p>
         </w:tc>
@@ -1424,13 +1815,15 @@
               <w:jc w:val="center"/>
               <w:rPr>
                 <w:rFonts w:ascii="Aptos" w:eastAsia="Aptos" w:hAnsi="Aptos" w:cs="Aptos"/>
+                <w:u w:val="single"/>
               </w:rPr>
             </w:pPr>
             <w:r>
               <w:rPr>
                 <w:rFonts w:ascii="Aptos" w:eastAsia="Aptos" w:hAnsi="Aptos" w:cs="Aptos"/>
-              </w:rPr>
-              <w:t>02/14/2024</w:t>
+                <w:u w:val="single"/>
+              </w:rPr>
+              <w:t>-</w:t>
             </w:r>
           </w:p>
         </w:tc>
@@ -1451,8 +1844,9 @@
             <w:r>
               <w:rPr>
                 <w:rFonts w:ascii="Aptos" w:eastAsia="Aptos" w:hAnsi="Aptos" w:cs="Aptos"/>
-              </w:rPr>
-              <w:t>First revision with some mistakes</w:t>
+                <w:u w:val="single"/>
+              </w:rPr>
+              <w:t>-</w:t>
             </w:r>
           </w:p>
         </w:tc>
@@ -1474,6 +1868,7 @@
               <w:jc w:val="center"/>
               <w:rPr>
                 <w:rFonts w:ascii="Aptos" w:eastAsia="Aptos" w:hAnsi="Aptos" w:cs="Aptos"/>
+                <w:u w:val="single"/>
               </w:rPr>
             </w:pPr>
           </w:p>
@@ -1491,6 +1886,7 @@
               <w:jc w:val="center"/>
               <w:rPr>
                 <w:rFonts w:ascii="Aptos" w:eastAsia="Aptos" w:hAnsi="Aptos" w:cs="Aptos"/>
+                <w:u w:val="single"/>
               </w:rPr>
             </w:pPr>
           </w:p>
@@ -1507,6 +1903,7 @@
             <w:pPr>
               <w:rPr>
                 <w:rFonts w:ascii="Aptos" w:eastAsia="Aptos" w:hAnsi="Aptos" w:cs="Aptos"/>
+                <w:u w:val="single"/>
               </w:rPr>
             </w:pPr>
           </w:p>
@@ -1528,6 +1925,7 @@
             <w:pPr>
               <w:rPr>
                 <w:rFonts w:ascii="Aptos" w:eastAsia="Aptos" w:hAnsi="Aptos" w:cs="Aptos"/>
+                <w:u w:val="single"/>
               </w:rPr>
             </w:pPr>
           </w:p>
@@ -1544,6 +1942,7 @@
             <w:pPr>
               <w:rPr>
                 <w:rFonts w:ascii="Aptos" w:eastAsia="Aptos" w:hAnsi="Aptos" w:cs="Aptos"/>
+                <w:u w:val="single"/>
               </w:rPr>
             </w:pPr>
           </w:p>
@@ -1560,78 +1959,151 @@
             <w:pPr>
               <w:rPr>
                 <w:rFonts w:ascii="Aptos" w:eastAsia="Aptos" w:hAnsi="Aptos" w:cs="Aptos"/>
+                <w:u w:val="single"/>
               </w:rPr>
             </w:pPr>
           </w:p>
         </w:tc>
       </w:tr>
     </w:tbl>
-    <w:p/>
     <w:p>
       <w:pPr>
-        <w:pStyle w:val="Heading1"/>
+        <w:rPr>
+          <w:u w:val="single"/>
+        </w:rPr>
+      </w:pPr>
+    </w:p>
+    <w:p>
+      <w:pPr>
+        <w:pStyle w:val="Ttulo1"/>
+        <w:rPr>
+          <w:u w:val="single"/>
+        </w:rPr>
       </w:pPr>
       <w:bookmarkStart w:id="2" w:name="_Toc670394763"/>
       <w:r>
+        <w:rPr>
+          <w:u w:val="single"/>
+        </w:rPr>
         <w:t>Introduction</w:t>
       </w:r>
       <w:bookmarkEnd w:id="2"/>
     </w:p>
     <w:p>
+      <w:pPr>
+        <w:rPr>
+          <w:u w:val="single"/>
+        </w:rPr>
+      </w:pPr>
       <w:r>
+        <w:rPr>
+          <w:u w:val="single"/>
+        </w:rPr>
         <w:t>To date, the project has progressed in line with the expectations set in terms of scope, timeline planning, resource utilization, and the quality of work performed.</w:t>
       </w:r>
     </w:p>
-    <w:p/>
-    <w:p/>
-    <w:p/>
     <w:p>
       <w:pPr>
-        <w:pStyle w:val="Heading1"/>
+        <w:rPr>
+          <w:u w:val="single"/>
+        </w:rPr>
+      </w:pPr>
+    </w:p>
+    <w:p>
+      <w:pPr>
+        <w:rPr>
+          <w:u w:val="single"/>
+        </w:rPr>
+      </w:pPr>
+    </w:p>
+    <w:p>
+      <w:pPr>
+        <w:rPr>
+          <w:u w:val="single"/>
+        </w:rPr>
+      </w:pPr>
+    </w:p>
+    <w:p>
+      <w:pPr>
+        <w:pStyle w:val="Ttulo1"/>
+        <w:rPr>
+          <w:u w:val="single"/>
+        </w:rPr>
       </w:pPr>
       <w:bookmarkStart w:id="3" w:name="_Toc759554510"/>
       <w:r>
+        <w:rPr>
+          <w:u w:val="single"/>
+        </w:rPr>
         <w:t>Contents</w:t>
       </w:r>
       <w:bookmarkEnd w:id="3"/>
     </w:p>
-    <w:p/>
     <w:p>
       <w:pPr>
-        <w:pStyle w:val="Heading2"/>
+        <w:rPr>
+          <w:u w:val="single"/>
+        </w:rPr>
+      </w:pPr>
+    </w:p>
+    <w:p>
+      <w:pPr>
+        <w:pStyle w:val="Ttulo2"/>
         <w:numPr>
           <w:ilvl w:val="0"/>
           <w:numId w:val="6"/>
         </w:numPr>
+        <w:rPr>
+          <w:u w:val="single"/>
+        </w:rPr>
       </w:pPr>
       <w:bookmarkStart w:id="4" w:name="_Toc112719621"/>
       <w:r>
+        <w:rPr>
+          <w:u w:val="single"/>
+        </w:rPr>
         <w:t>Planning</w:t>
       </w:r>
       <w:r>
+        <w:rPr>
+          <w:u w:val="single"/>
+        </w:rPr>
         <w:t xml:space="preserve"> and Progress</w:t>
       </w:r>
       <w:bookmarkEnd w:id="4"/>
     </w:p>
-    <w:p/>
     <w:p>
       <w:pPr>
-        <w:pStyle w:val="Heading3"/>
+        <w:rPr>
+          <w:u w:val="single"/>
+        </w:rPr>
+      </w:pPr>
+    </w:p>
+    <w:p>
+      <w:pPr>
+        <w:pStyle w:val="Ttulo3"/>
         <w:numPr>
           <w:ilvl w:val="0"/>
           <w:numId w:val="2"/>
         </w:numPr>
+        <w:rPr>
+          <w:u w:val="single"/>
+        </w:rPr>
       </w:pPr>
       <w:bookmarkStart w:id="5" w:name="_Toc2035229264"/>
       <w:r>
+        <w:rPr>
+          <w:u w:val="single"/>
+        </w:rPr>
+        <w:lastRenderedPageBreak/>
         <w:t>Task Listing</w:t>
       </w:r>
       <w:bookmarkEnd w:id="5"/>
     </w:p>
     <w:tbl>
       <w:tblPr>
-        <w:tblStyle w:val="TableGrid"/>
-        <w:tblW w:w="0" w:type="auto"/>
+        <w:tblStyle w:val="Tablaconcuadrcula"/>
+        <w:tblW w:w="9360" w:type="dxa"/>
         <w:tblLayout w:type="fixed"/>
         <w:tblLook w:val="06A0" w:firstRow="1" w:lastRow="0" w:firstColumn="1" w:lastColumn="0" w:noHBand="1" w:noVBand="1"/>
       </w:tblPr>
@@ -1652,7 +2124,15 @@
             <w:tcW w:w="1560" w:type="dxa"/>
           </w:tcPr>
           <w:p>
-            <w:r>
+            <w:pPr>
+              <w:rPr>
+                <w:u w:val="single"/>
+              </w:rPr>
+            </w:pPr>
+            <w:r>
+              <w:rPr>
+                <w:u w:val="single"/>
+              </w:rPr>
               <w:t>Id</w:t>
             </w:r>
           </w:p>
@@ -1662,7 +2142,15 @@
             <w:tcW w:w="1560" w:type="dxa"/>
           </w:tcPr>
           <w:p>
-            <w:r>
+            <w:pPr>
+              <w:rPr>
+                <w:u w:val="single"/>
+              </w:rPr>
+            </w:pPr>
+            <w:r>
+              <w:rPr>
+                <w:u w:val="single"/>
+              </w:rPr>
               <w:t>Title</w:t>
             </w:r>
           </w:p>
@@ -1672,7 +2160,15 @@
             <w:tcW w:w="1560" w:type="dxa"/>
           </w:tcPr>
           <w:p>
-            <w:r>
+            <w:pPr>
+              <w:rPr>
+                <w:u w:val="single"/>
+              </w:rPr>
+            </w:pPr>
+            <w:r>
+              <w:rPr>
+                <w:u w:val="single"/>
+              </w:rPr>
               <w:t>Description</w:t>
             </w:r>
           </w:p>
@@ -1682,10 +2178,21 @@
             <w:tcW w:w="1560" w:type="dxa"/>
           </w:tcPr>
           <w:p>
-            <w:r>
+            <w:pPr>
+              <w:rPr>
+                <w:u w:val="single"/>
+              </w:rPr>
+            </w:pPr>
+            <w:r>
+              <w:rPr>
+                <w:u w:val="single"/>
+              </w:rPr>
               <w:t>Assignee</w:t>
             </w:r>
             <w:r>
+              <w:rPr>
+                <w:u w:val="single"/>
+              </w:rPr>
               <w:t>/s and Role/s</w:t>
             </w:r>
           </w:p>
@@ -1695,7 +2202,15 @@
             <w:tcW w:w="1560" w:type="dxa"/>
           </w:tcPr>
           <w:p>
-            <w:r>
+            <w:pPr>
+              <w:rPr>
+                <w:u w:val="single"/>
+              </w:rPr>
+            </w:pPr>
+            <w:r>
+              <w:rPr>
+                <w:u w:val="single"/>
+              </w:rPr>
               <w:t>Planned Time</w:t>
             </w:r>
           </w:p>
@@ -1705,7 +2220,15 @@
             <w:tcW w:w="1560" w:type="dxa"/>
           </w:tcPr>
           <w:p>
-            <w:r>
+            <w:pPr>
+              <w:rPr>
+                <w:u w:val="single"/>
+              </w:rPr>
+            </w:pPr>
+            <w:r>
+              <w:rPr>
+                <w:u w:val="single"/>
+              </w:rPr>
               <w:t>Actual Time</w:t>
             </w:r>
           </w:p>
@@ -1720,7 +2243,15 @@
             <w:tcW w:w="1560" w:type="dxa"/>
           </w:tcPr>
           <w:p>
-            <w:r>
+            <w:pPr>
+              <w:rPr>
+                <w:u w:val="single"/>
+              </w:rPr>
+            </w:pPr>
+            <w:r>
+              <w:rPr>
+                <w:u w:val="single"/>
+              </w:rPr>
               <w:t>#1</w:t>
             </w:r>
           </w:p>
@@ -1730,19 +2261,34 @@
             <w:tcW w:w="1560" w:type="dxa"/>
           </w:tcPr>
           <w:p>
-            <w:r>
-              <w:t>Task 001</w:t>
-            </w:r>
-          </w:p>
-          <w:p/>
+            <w:pPr>
+              <w:rPr>
+                <w:u w:val="single"/>
+              </w:rPr>
+            </w:pPr>
+            <w:r>
+              <w:rPr>
+                <w:u w:val="single"/>
+              </w:rPr>
+              <w:t xml:space="preserve">Task G-001 </w:t>
+            </w:r>
+          </w:p>
         </w:tc>
         <w:tc>
           <w:tcPr>
             <w:tcW w:w="1560" w:type="dxa"/>
           </w:tcPr>
           <w:p>
-            <w:r>
-              <w:t>Initial Project</w:t>
+            <w:pPr>
+              <w:rPr>
+                <w:u w:val="single"/>
+              </w:rPr>
+            </w:pPr>
+            <w:r>
+              <w:rPr>
+                <w:u w:val="single"/>
+              </w:rPr>
+              <w:t>Claims</w:t>
             </w:r>
           </w:p>
         </w:tc>
@@ -1751,7 +2297,15 @@
             <w:tcW w:w="1560" w:type="dxa"/>
           </w:tcPr>
           <w:p>
-            <w:r>
+            <w:pPr>
+              <w:rPr>
+                <w:u w:val="single"/>
+              </w:rPr>
+            </w:pPr>
+            <w:r>
+              <w:rPr>
+                <w:u w:val="single"/>
+              </w:rPr>
               <w:t>Jesus-Manager</w:t>
             </w:r>
           </w:p>
@@ -1763,8 +2317,14 @@
           <w:p>
             <w:pPr>
               <w:spacing w:line="279" w:lineRule="auto"/>
-            </w:pPr>
-            <w:r>
+              <w:rPr>
+                <w:u w:val="single"/>
+              </w:rPr>
+            </w:pPr>
+            <w:r>
+              <w:rPr>
+                <w:u w:val="single"/>
+              </w:rPr>
               <w:t>60 minutes</w:t>
             </w:r>
           </w:p>
@@ -1774,7 +2334,15 @@
             <w:tcW w:w="1560" w:type="dxa"/>
           </w:tcPr>
           <w:p>
-            <w:r>
+            <w:pPr>
+              <w:rPr>
+                <w:u w:val="single"/>
+              </w:rPr>
+            </w:pPr>
+            <w:r>
+              <w:rPr>
+                <w:u w:val="single"/>
+              </w:rPr>
               <w:t>83 minutes</w:t>
             </w:r>
           </w:p>
@@ -1789,7 +2357,15 @@
             <w:tcW w:w="1560" w:type="dxa"/>
           </w:tcPr>
           <w:p>
-            <w:r>
+            <w:pPr>
+              <w:rPr>
+                <w:u w:val="single"/>
+              </w:rPr>
+            </w:pPr>
+            <w:r>
+              <w:rPr>
+                <w:u w:val="single"/>
+              </w:rPr>
               <w:t>#2</w:t>
             </w:r>
           </w:p>
@@ -1799,29 +2375,64 @@
             <w:tcW w:w="1560" w:type="dxa"/>
           </w:tcPr>
           <w:p>
-            <w:r>
-              <w:t>Task I1.001</w:t>
-            </w:r>
-          </w:p>
-          <w:p/>
+            <w:pPr>
+              <w:rPr>
+                <w:u w:val="single"/>
+              </w:rPr>
+            </w:pPr>
+            <w:r>
+              <w:rPr>
+                <w:u w:val="single"/>
+              </w:rPr>
+              <w:t>Task G-00</w:t>
+            </w:r>
+            <w:r>
+              <w:rPr>
+                <w:u w:val="single"/>
+              </w:rPr>
+              <w:t>2</w:t>
+            </w:r>
+          </w:p>
         </w:tc>
         <w:tc>
           <w:tcPr>
             <w:tcW w:w="1560" w:type="dxa"/>
           </w:tcPr>
           <w:p>
-            <w:r>
-              <w:t>Mandatory requirement managerial</w:t>
-            </w:r>
-          </w:p>
-          <w:p/>
+            <w:pPr>
+              <w:rPr>
+                <w:u w:val="single"/>
+              </w:rPr>
+            </w:pPr>
+            <w:r>
+              <w:rPr>
+                <w:u w:val="single"/>
+              </w:rPr>
+              <w:t>Objectives</w:t>
+            </w:r>
+          </w:p>
+          <w:p>
+            <w:pPr>
+              <w:rPr>
+                <w:u w:val="single"/>
+              </w:rPr>
+            </w:pPr>
+          </w:p>
         </w:tc>
         <w:tc>
           <w:tcPr>
             <w:tcW w:w="1560" w:type="dxa"/>
           </w:tcPr>
           <w:p>
-            <w:r>
+            <w:pPr>
+              <w:rPr>
+                <w:u w:val="single"/>
+              </w:rPr>
+            </w:pPr>
+            <w:r>
+              <w:rPr>
+                <w:u w:val="single"/>
+              </w:rPr>
               <w:t>Jesus-Manager</w:t>
             </w:r>
           </w:p>
@@ -1831,22 +2442,50 @@
             <w:tcW w:w="1560" w:type="dxa"/>
           </w:tcPr>
           <w:p>
-            <w:r>
+            <w:pPr>
+              <w:rPr>
+                <w:u w:val="single"/>
+              </w:rPr>
+            </w:pPr>
+            <w:r>
+              <w:rPr>
+                <w:u w:val="single"/>
+              </w:rPr>
               <w:t>10 minutes</w:t>
             </w:r>
           </w:p>
-          <w:p/>
+          <w:p>
+            <w:pPr>
+              <w:rPr>
+                <w:u w:val="single"/>
+              </w:rPr>
+            </w:pPr>
+          </w:p>
         </w:tc>
         <w:tc>
           <w:tcPr>
             <w:tcW w:w="1560" w:type="dxa"/>
           </w:tcPr>
           <w:p>
-            <w:r>
+            <w:pPr>
+              <w:rPr>
+                <w:u w:val="single"/>
+              </w:rPr>
+            </w:pPr>
+            <w:r>
+              <w:rPr>
+                <w:u w:val="single"/>
+              </w:rPr>
               <w:t>10 minutes</w:t>
             </w:r>
           </w:p>
-          <w:p/>
+          <w:p>
+            <w:pPr>
+              <w:rPr>
+                <w:u w:val="single"/>
+              </w:rPr>
+            </w:pPr>
+          </w:p>
         </w:tc>
       </w:tr>
       <w:tr>
@@ -1858,7 +2497,15 @@
             <w:tcW w:w="1560" w:type="dxa"/>
           </w:tcPr>
           <w:p>
-            <w:r>
+            <w:pPr>
+              <w:rPr>
+                <w:u w:val="single"/>
+              </w:rPr>
+            </w:pPr>
+            <w:r>
+              <w:rPr>
+                <w:u w:val="single"/>
+              </w:rPr>
               <w:t>#3</w:t>
             </w:r>
           </w:p>
@@ -1868,29 +2515,64 @@
             <w:tcW w:w="1560" w:type="dxa"/>
           </w:tcPr>
           <w:p>
-            <w:r>
-              <w:t>Task I2.001</w:t>
-            </w:r>
-          </w:p>
-          <w:p/>
+            <w:pPr>
+              <w:rPr>
+                <w:u w:val="single"/>
+              </w:rPr>
+            </w:pPr>
+            <w:r>
+              <w:rPr>
+                <w:u w:val="single"/>
+              </w:rPr>
+              <w:t>Task G-00</w:t>
+            </w:r>
+            <w:r>
+              <w:rPr>
+                <w:u w:val="single"/>
+              </w:rPr>
+              <w:t>3</w:t>
+            </w:r>
+          </w:p>
         </w:tc>
         <w:tc>
           <w:tcPr>
             <w:tcW w:w="1560" w:type="dxa"/>
           </w:tcPr>
           <w:p>
-            <w:r>
-              <w:t>Mandatory requirement managerial</w:t>
-            </w:r>
-          </w:p>
-          <w:p/>
+            <w:pPr>
+              <w:rPr>
+                <w:u w:val="single"/>
+              </w:rPr>
+            </w:pPr>
+            <w:r>
+              <w:rPr>
+                <w:u w:val="single"/>
+              </w:rPr>
+              <w:t>Risks</w:t>
+            </w:r>
+          </w:p>
+          <w:p>
+            <w:pPr>
+              <w:rPr>
+                <w:u w:val="single"/>
+              </w:rPr>
+            </w:pPr>
+          </w:p>
         </w:tc>
         <w:tc>
           <w:tcPr>
             <w:tcW w:w="1560" w:type="dxa"/>
           </w:tcPr>
           <w:p>
-            <w:r>
+            <w:pPr>
+              <w:rPr>
+                <w:u w:val="single"/>
+              </w:rPr>
+            </w:pPr>
+            <w:r>
+              <w:rPr>
+                <w:u w:val="single"/>
+              </w:rPr>
               <w:t>Luis-Tester</w:t>
             </w:r>
           </w:p>
@@ -1900,22 +2582,50 @@
             <w:tcW w:w="1560" w:type="dxa"/>
           </w:tcPr>
           <w:p>
-            <w:r>
+            <w:pPr>
+              <w:rPr>
+                <w:u w:val="single"/>
+              </w:rPr>
+            </w:pPr>
+            <w:r>
+              <w:rPr>
+                <w:u w:val="single"/>
+              </w:rPr>
               <w:t>10 minutes</w:t>
             </w:r>
           </w:p>
-          <w:p/>
+          <w:p>
+            <w:pPr>
+              <w:rPr>
+                <w:u w:val="single"/>
+              </w:rPr>
+            </w:pPr>
+          </w:p>
         </w:tc>
         <w:tc>
           <w:tcPr>
             <w:tcW w:w="1560" w:type="dxa"/>
           </w:tcPr>
           <w:p>
-            <w:r>
+            <w:pPr>
+              <w:rPr>
+                <w:u w:val="single"/>
+              </w:rPr>
+            </w:pPr>
+            <w:r>
+              <w:rPr>
+                <w:u w:val="single"/>
+              </w:rPr>
               <w:t>10 minutes</w:t>
             </w:r>
           </w:p>
-          <w:p/>
+          <w:p>
+            <w:pPr>
+              <w:rPr>
+                <w:u w:val="single"/>
+              </w:rPr>
+            </w:pPr>
+          </w:p>
         </w:tc>
       </w:tr>
       <w:tr>
@@ -1927,43 +2637,95 @@
             <w:tcW w:w="1560" w:type="dxa"/>
           </w:tcPr>
           <w:p>
-            <w:r>
+            <w:pPr>
+              <w:rPr>
+                <w:u w:val="single"/>
+              </w:rPr>
+            </w:pPr>
+            <w:r>
+              <w:rPr>
+                <w:u w:val="single"/>
+              </w:rPr>
               <w:t>#</w:t>
             </w:r>
             <w:r>
+              <w:rPr>
+                <w:u w:val="single"/>
+              </w:rPr>
               <w:t>4</w:t>
             </w:r>
           </w:p>
-          <w:p/>
+          <w:p>
+            <w:pPr>
+              <w:rPr>
+                <w:u w:val="single"/>
+              </w:rPr>
+            </w:pPr>
+          </w:p>
         </w:tc>
         <w:tc>
           <w:tcPr>
             <w:tcW w:w="1560" w:type="dxa"/>
           </w:tcPr>
           <w:p>
-            <w:r>
-              <w:t>Task I3.001</w:t>
-            </w:r>
-          </w:p>
-          <w:p/>
+            <w:pPr>
+              <w:rPr>
+                <w:u w:val="single"/>
+              </w:rPr>
+            </w:pPr>
+            <w:r>
+              <w:rPr>
+                <w:u w:val="single"/>
+              </w:rPr>
+              <w:t>Task G-00</w:t>
+            </w:r>
+            <w:r>
+              <w:rPr>
+                <w:u w:val="single"/>
+              </w:rPr>
+              <w:t>4</w:t>
+            </w:r>
+          </w:p>
         </w:tc>
         <w:tc>
           <w:tcPr>
             <w:tcW w:w="1560" w:type="dxa"/>
           </w:tcPr>
           <w:p>
-            <w:r>
-              <w:t>Mandatory requirement managerial</w:t>
-            </w:r>
-          </w:p>
-          <w:p/>
+            <w:pPr>
+              <w:rPr>
+                <w:u w:val="single"/>
+              </w:rPr>
+            </w:pPr>
+            <w:r>
+              <w:rPr>
+                <w:u w:val="single"/>
+              </w:rPr>
+              <w:t>Notices</w:t>
+            </w:r>
+          </w:p>
+          <w:p>
+            <w:pPr>
+              <w:rPr>
+                <w:u w:val="single"/>
+              </w:rPr>
+            </w:pPr>
+          </w:p>
         </w:tc>
         <w:tc>
           <w:tcPr>
             <w:tcW w:w="1560" w:type="dxa"/>
           </w:tcPr>
           <w:p>
-            <w:r>
+            <w:pPr>
+              <w:rPr>
+                <w:u w:val="single"/>
+              </w:rPr>
+            </w:pPr>
+            <w:r>
+              <w:rPr>
+                <w:u w:val="single"/>
+              </w:rPr>
               <w:t>Javier-Analyst</w:t>
             </w:r>
           </w:p>
@@ -1973,22 +2735,50 @@
             <w:tcW w:w="1560" w:type="dxa"/>
           </w:tcPr>
           <w:p>
-            <w:r>
+            <w:pPr>
+              <w:rPr>
+                <w:u w:val="single"/>
+              </w:rPr>
+            </w:pPr>
+            <w:r>
+              <w:rPr>
+                <w:u w:val="single"/>
+              </w:rPr>
               <w:t>10 minutes</w:t>
             </w:r>
           </w:p>
-          <w:p/>
+          <w:p>
+            <w:pPr>
+              <w:rPr>
+                <w:u w:val="single"/>
+              </w:rPr>
+            </w:pPr>
+          </w:p>
         </w:tc>
         <w:tc>
           <w:tcPr>
             <w:tcW w:w="1560" w:type="dxa"/>
           </w:tcPr>
           <w:p>
-            <w:r>
+            <w:pPr>
+              <w:rPr>
+                <w:u w:val="single"/>
+              </w:rPr>
+            </w:pPr>
+            <w:r>
+              <w:rPr>
+                <w:u w:val="single"/>
+              </w:rPr>
               <w:t>10 minutes</w:t>
             </w:r>
           </w:p>
-          <w:p/>
+          <w:p>
+            <w:pPr>
+              <w:rPr>
+                <w:u w:val="single"/>
+              </w:rPr>
+            </w:pPr>
+          </w:p>
         </w:tc>
       </w:tr>
       <w:tr>
@@ -2000,43 +2790,95 @@
             <w:tcW w:w="1560" w:type="dxa"/>
           </w:tcPr>
           <w:p>
-            <w:r>
+            <w:pPr>
+              <w:rPr>
+                <w:u w:val="single"/>
+              </w:rPr>
+            </w:pPr>
+            <w:r>
+              <w:rPr>
+                <w:u w:val="single"/>
+              </w:rPr>
               <w:t>#</w:t>
             </w:r>
             <w:r>
+              <w:rPr>
+                <w:u w:val="single"/>
+              </w:rPr>
               <w:t>5</w:t>
             </w:r>
           </w:p>
-          <w:p/>
+          <w:p>
+            <w:pPr>
+              <w:rPr>
+                <w:u w:val="single"/>
+              </w:rPr>
+            </w:pPr>
+          </w:p>
         </w:tc>
         <w:tc>
           <w:tcPr>
             <w:tcW w:w="1560" w:type="dxa"/>
           </w:tcPr>
           <w:p>
-            <w:r>
-              <w:t>Task I4.001</w:t>
-            </w:r>
-          </w:p>
-          <w:p/>
+            <w:pPr>
+              <w:rPr>
+                <w:u w:val="single"/>
+              </w:rPr>
+            </w:pPr>
+            <w:r>
+              <w:rPr>
+                <w:u w:val="single"/>
+              </w:rPr>
+              <w:t>Task G-00</w:t>
+            </w:r>
+            <w:r>
+              <w:rPr>
+                <w:u w:val="single"/>
+              </w:rPr>
+              <w:t>5</w:t>
+            </w:r>
+          </w:p>
         </w:tc>
         <w:tc>
           <w:tcPr>
             <w:tcW w:w="1560" w:type="dxa"/>
           </w:tcPr>
           <w:p>
-            <w:r>
-              <w:t>Mandatory requirement managerial</w:t>
-            </w:r>
-          </w:p>
-          <w:p/>
+            <w:pPr>
+              <w:rPr>
+                <w:u w:val="single"/>
+              </w:rPr>
+            </w:pPr>
+            <w:r>
+              <w:rPr>
+                <w:u w:val="single"/>
+              </w:rPr>
+              <w:t>Banners</w:t>
+            </w:r>
+          </w:p>
+          <w:p>
+            <w:pPr>
+              <w:rPr>
+                <w:u w:val="single"/>
+              </w:rPr>
+            </w:pPr>
+          </w:p>
         </w:tc>
         <w:tc>
           <w:tcPr>
             <w:tcW w:w="1560" w:type="dxa"/>
           </w:tcPr>
           <w:p>
-            <w:r>
+            <w:pPr>
+              <w:rPr>
+                <w:u w:val="single"/>
+              </w:rPr>
+            </w:pPr>
+            <w:r>
+              <w:rPr>
+                <w:u w:val="single"/>
+              </w:rPr>
               <w:t>Miguel Gonzalez-Developer</w:t>
             </w:r>
           </w:p>
@@ -2046,346 +2888,109 @@
             <w:tcW w:w="1560" w:type="dxa"/>
           </w:tcPr>
           <w:p>
-            <w:r>
+            <w:pPr>
+              <w:rPr>
+                <w:u w:val="single"/>
+              </w:rPr>
+            </w:pPr>
+            <w:r>
+              <w:rPr>
+                <w:u w:val="single"/>
+              </w:rPr>
               <w:t>10 minutes</w:t>
             </w:r>
           </w:p>
-          <w:p/>
+          <w:p>
+            <w:pPr>
+              <w:rPr>
+                <w:u w:val="single"/>
+              </w:rPr>
+            </w:pPr>
+          </w:p>
         </w:tc>
         <w:tc>
           <w:tcPr>
             <w:tcW w:w="1560" w:type="dxa"/>
           </w:tcPr>
           <w:p>
-            <w:r>
+            <w:pPr>
+              <w:rPr>
+                <w:u w:val="single"/>
+              </w:rPr>
+            </w:pPr>
+            <w:r>
+              <w:rPr>
+                <w:u w:val="single"/>
+              </w:rPr>
               <w:t>10 minutes</w:t>
             </w:r>
           </w:p>
-          <w:p/>
-        </w:tc>
-      </w:tr>
-      <w:tr>
-        <w:trPr>
-          <w:trHeight w:val="300"/>
-        </w:trPr>
-        <w:tc>
-          <w:tcPr>
-            <w:tcW w:w="1560" w:type="dxa"/>
-          </w:tcPr>
-          <w:p>
-            <w:r>
-              <w:t>#6</w:t>
-            </w:r>
-          </w:p>
-        </w:tc>
-        <w:tc>
-          <w:tcPr>
-            <w:tcW w:w="1560" w:type="dxa"/>
-          </w:tcPr>
-          <w:p>
-            <w:r>
-              <w:t>Task I</w:t>
-            </w:r>
-            <w:r>
-              <w:t>5</w:t>
-            </w:r>
-            <w:r>
-              <w:t>.001</w:t>
-            </w:r>
-          </w:p>
-        </w:tc>
-        <w:tc>
-          <w:tcPr>
-            <w:tcW w:w="1560" w:type="dxa"/>
-          </w:tcPr>
-          <w:p>
-            <w:r>
-              <w:t>Mandatory requirement managerial</w:t>
-            </w:r>
-          </w:p>
-        </w:tc>
-        <w:tc>
-          <w:tcPr>
-            <w:tcW w:w="1560" w:type="dxa"/>
-          </w:tcPr>
-          <w:p>
-            <w:r>
-              <w:t>Miguel Palomo</w:t>
-            </w:r>
-            <w:r>
-              <w:t xml:space="preserve"> –</w:t>
-            </w:r>
-            <w:r>
-              <w:t>Operator</w:t>
-            </w:r>
-          </w:p>
-        </w:tc>
-        <w:tc>
-          <w:tcPr>
-            <w:tcW w:w="1560" w:type="dxa"/>
-          </w:tcPr>
-          <w:p>
-            <w:r>
-              <w:t>10</w:t>
-            </w:r>
-            <w:r>
-              <w:t xml:space="preserve"> minutes</w:t>
-            </w:r>
-          </w:p>
-        </w:tc>
-        <w:tc>
-          <w:tcPr>
-            <w:tcW w:w="1560" w:type="dxa"/>
-          </w:tcPr>
-          <w:p>
-            <w:r>
-              <w:t>10</w:t>
-            </w:r>
-            <w:r>
-              <w:t xml:space="preserve"> minutes</w:t>
-            </w:r>
-          </w:p>
-        </w:tc>
-      </w:tr>
-      <w:tr>
-        <w:trPr>
-          <w:trHeight w:val="300"/>
-        </w:trPr>
-        <w:tc>
-          <w:tcPr>
-            <w:tcW w:w="1560" w:type="dxa"/>
-          </w:tcPr>
-          <w:p>
-            <w:pPr>
-              <w:spacing w:line="279" w:lineRule="auto"/>
-            </w:pPr>
-            <w:r>
-              <w:t>#</w:t>
-            </w:r>
-            <w:r>
-              <w:t>7</w:t>
-            </w:r>
-          </w:p>
-          <w:p/>
-        </w:tc>
-        <w:tc>
-          <w:tcPr>
-            <w:tcW w:w="1560" w:type="dxa"/>
-          </w:tcPr>
-          <w:p>
-            <w:r>
-              <w:t>Task 002</w:t>
-            </w:r>
-          </w:p>
-        </w:tc>
-        <w:tc>
-          <w:tcPr>
-            <w:tcW w:w="1560" w:type="dxa"/>
-          </w:tcPr>
-          <w:p>
-            <w:r>
-              <w:t>Pom</w:t>
-            </w:r>
-          </w:p>
-        </w:tc>
-        <w:tc>
-          <w:tcPr>
-            <w:tcW w:w="1560" w:type="dxa"/>
-          </w:tcPr>
-          <w:p>
-            <w:r>
-              <w:t>Luis-Tester</w:t>
-            </w:r>
-          </w:p>
-        </w:tc>
-        <w:tc>
-          <w:tcPr>
-            <w:tcW w:w="1560" w:type="dxa"/>
-          </w:tcPr>
-          <w:p>
-            <w:r>
-              <w:t>5 minutes</w:t>
-            </w:r>
-          </w:p>
-        </w:tc>
-        <w:tc>
-          <w:tcPr>
-            <w:tcW w:w="1560" w:type="dxa"/>
-          </w:tcPr>
-          <w:p>
-            <w:r>
-              <w:t>5 minutes</w:t>
-            </w:r>
-          </w:p>
-        </w:tc>
-      </w:tr>
-      <w:tr>
-        <w:trPr>
-          <w:trHeight w:val="300"/>
-        </w:trPr>
-        <w:tc>
-          <w:tcPr>
-            <w:tcW w:w="1560" w:type="dxa"/>
-          </w:tcPr>
-          <w:p>
-            <w:r>
-              <w:t>#</w:t>
-            </w:r>
-            <w:r>
-              <w:t>8</w:t>
-            </w:r>
-          </w:p>
-          <w:p/>
-        </w:tc>
-        <w:tc>
-          <w:tcPr>
-            <w:tcW w:w="1560" w:type="dxa"/>
-          </w:tcPr>
-          <w:p>
-            <w:r>
-              <w:t>Task 003</w:t>
-            </w:r>
-          </w:p>
-        </w:tc>
-        <w:tc>
-          <w:tcPr>
-            <w:tcW w:w="1560" w:type="dxa"/>
-          </w:tcPr>
-          <w:p>
-            <w:r>
-              <w:t>Banner</w:t>
-            </w:r>
-          </w:p>
-        </w:tc>
-        <w:tc>
-          <w:tcPr>
-            <w:tcW w:w="1560" w:type="dxa"/>
-          </w:tcPr>
-          <w:p>
-            <w:r>
-              <w:t>Miguel Palomo-Operator</w:t>
-            </w:r>
-          </w:p>
-        </w:tc>
-        <w:tc>
-          <w:tcPr>
-            <w:tcW w:w="1560" w:type="dxa"/>
-          </w:tcPr>
-          <w:p>
-            <w:r>
-              <w:t>20</w:t>
-            </w:r>
-            <w:r>
-              <w:t xml:space="preserve"> minutes </w:t>
-            </w:r>
-          </w:p>
-        </w:tc>
-        <w:tc>
-          <w:tcPr>
-            <w:tcW w:w="1560" w:type="dxa"/>
-          </w:tcPr>
-          <w:p>
-            <w:r>
-              <w:t>1</w:t>
-            </w:r>
-            <w:r>
-              <w:t>5 minutes</w:t>
-            </w:r>
-          </w:p>
-        </w:tc>
-      </w:tr>
-      <w:tr>
-        <w:trPr>
-          <w:trHeight w:val="300"/>
-        </w:trPr>
-        <w:tc>
-          <w:tcPr>
-            <w:tcW w:w="1560" w:type="dxa"/>
-          </w:tcPr>
-          <w:p>
-            <w:r>
-              <w:t>#9</w:t>
-            </w:r>
-          </w:p>
-        </w:tc>
-        <w:tc>
-          <w:tcPr>
-            <w:tcW w:w="1560" w:type="dxa"/>
-          </w:tcPr>
-          <w:p>
-            <w:r>
-              <w:t>Task 004</w:t>
-            </w:r>
-          </w:p>
-        </w:tc>
-        <w:tc>
-          <w:tcPr>
-            <w:tcW w:w="1560" w:type="dxa"/>
-          </w:tcPr>
-          <w:p>
-            <w:r>
-              <w:t>Documents</w:t>
-            </w:r>
-          </w:p>
-        </w:tc>
-        <w:tc>
-          <w:tcPr>
-            <w:tcW w:w="1560" w:type="dxa"/>
-          </w:tcPr>
-          <w:p>
-            <w:r>
-              <w:t>All</w:t>
-            </w:r>
-          </w:p>
-        </w:tc>
-        <w:tc>
-          <w:tcPr>
-            <w:tcW w:w="1560" w:type="dxa"/>
-          </w:tcPr>
-          <w:p>
-            <w:r>
-              <w:t>90 minutes</w:t>
-            </w:r>
-          </w:p>
-        </w:tc>
-        <w:tc>
-          <w:tcPr>
-            <w:tcW w:w="1560" w:type="dxa"/>
-          </w:tcPr>
-          <w:p>
-            <w:r>
-              <w:t>100 minutes</w:t>
-            </w:r>
+          <w:p>
+            <w:pPr>
+              <w:rPr>
+                <w:u w:val="single"/>
+              </w:rPr>
+            </w:pPr>
           </w:p>
         </w:tc>
       </w:tr>
     </w:tbl>
-    <w:p/>
-    <w:p/>
     <w:p>
       <w:pPr>
-        <w:pStyle w:val="Heading3"/>
+        <w:rPr>
+          <w:u w:val="single"/>
+        </w:rPr>
+      </w:pPr>
+    </w:p>
+    <w:p>
+      <w:pPr>
+        <w:rPr>
+          <w:u w:val="single"/>
+        </w:rPr>
+      </w:pPr>
+    </w:p>
+    <w:p>
+      <w:pPr>
+        <w:pStyle w:val="Ttulo3"/>
         <w:numPr>
           <w:ilvl w:val="0"/>
           <w:numId w:val="3"/>
         </w:numPr>
+        <w:rPr>
+          <w:u w:val="single"/>
+        </w:rPr>
       </w:pPr>
       <w:bookmarkStart w:id="6" w:name="_Toc1880963491"/>
       <w:r>
+        <w:rPr>
+          <w:u w:val="single"/>
+        </w:rPr>
         <w:t>Bu</w:t>
       </w:r>
       <w:r>
+        <w:rPr>
+          <w:u w:val="single"/>
+        </w:rPr>
         <w:t>d</w:t>
       </w:r>
       <w:r>
+        <w:rPr>
+          <w:u w:val="single"/>
+        </w:rPr>
         <w:t>get Task</w:t>
       </w:r>
       <w:bookmarkEnd w:id="6"/>
     </w:p>
-    <w:p/>
+    <w:p>
+      <w:pPr>
+        <w:rPr>
+          <w:u w:val="single"/>
+        </w:rPr>
+      </w:pPr>
+    </w:p>
     <w:tbl>
       <w:tblPr>
-        <w:tblStyle w:val="TableGrid"/>
+        <w:tblStyle w:val="Tablaconcuadrcula"/>
         <w:tblW w:w="0" w:type="auto"/>
         <w:tblLayout w:type="fixed"/>
         <w:tblLook w:val="06A0" w:firstRow="1" w:lastRow="0" w:firstColumn="1" w:lastColumn="0" w:noHBand="1" w:noVBand="1"/>
@@ -2403,7 +3008,15 @@
             <w:tcW w:w="4680" w:type="dxa"/>
           </w:tcPr>
           <w:p>
-            <w:r>
+            <w:pPr>
+              <w:rPr>
+                <w:u w:val="single"/>
+              </w:rPr>
+            </w:pPr>
+            <w:r>
+              <w:rPr>
+                <w:u w:val="single"/>
+              </w:rPr>
               <w:t>Total estimated cost</w:t>
             </w:r>
           </w:p>
@@ -2413,7 +3026,15 @@
             <w:tcW w:w="4680" w:type="dxa"/>
           </w:tcPr>
           <w:p>
-            <w:r>
+            <w:pPr>
+              <w:rPr>
+                <w:u w:val="single"/>
+              </w:rPr>
+            </w:pPr>
+            <w:r>
+              <w:rPr>
+                <w:u w:val="single"/>
+              </w:rPr>
               <w:t>Real Cost</w:t>
             </w:r>
           </w:p>
@@ -2428,10 +3049,21 @@
             <w:tcW w:w="4680" w:type="dxa"/>
           </w:tcPr>
           <w:p>
-            <w:r>
+            <w:pPr>
+              <w:rPr>
+                <w:u w:val="single"/>
+              </w:rPr>
+            </w:pPr>
+            <w:r>
+              <w:rPr>
+                <w:u w:val="single"/>
+              </w:rPr>
               <w:t>175</w:t>
             </w:r>
             <w:r>
+              <w:rPr>
+                <w:u w:val="single"/>
+              </w:rPr>
               <w:t>€</w:t>
             </w:r>
           </w:p>
@@ -2441,10 +3073,21 @@
             <w:tcW w:w="4680" w:type="dxa"/>
           </w:tcPr>
           <w:p>
-            <w:r>
+            <w:pPr>
+              <w:rPr>
+                <w:u w:val="single"/>
+              </w:rPr>
+            </w:pPr>
+            <w:r>
+              <w:rPr>
+                <w:u w:val="single"/>
+              </w:rPr>
               <w:t>200</w:t>
             </w:r>
             <w:r>
+              <w:rPr>
+                <w:u w:val="single"/>
+              </w:rPr>
               <w:t>€</w:t>
             </w:r>
           </w:p>
@@ -2453,48 +3096,118 @@
     </w:tbl>
     <w:p>
       <w:pPr>
-        <w:pStyle w:val="Heading2"/>
+        <w:pStyle w:val="Ttulo2"/>
+        <w:rPr>
+          <w:u w:val="single"/>
+        </w:rPr>
       </w:pPr>
     </w:p>
-    <w:p/>
     <w:p>
       <w:pPr>
-        <w:pStyle w:val="Heading1"/>
+        <w:rPr>
+          <w:u w:val="single"/>
+        </w:rPr>
+      </w:pPr>
+    </w:p>
+    <w:p>
+      <w:pPr>
+        <w:pStyle w:val="Ttulo1"/>
+        <w:rPr>
+          <w:u w:val="single"/>
+        </w:rPr>
       </w:pPr>
       <w:bookmarkStart w:id="7" w:name="_Toc472569391"/>
       <w:r>
+        <w:rPr>
+          <w:u w:val="single"/>
+        </w:rPr>
         <w:t>Conclusion</w:t>
       </w:r>
       <w:bookmarkEnd w:id="7"/>
     </w:p>
     <w:p>
+      <w:pPr>
+        <w:rPr>
+          <w:u w:val="single"/>
+        </w:rPr>
+      </w:pPr>
       <w:r>
+        <w:rPr>
+          <w:u w:val="single"/>
+        </w:rPr>
         <w:t xml:space="preserve">Due to lack of experience with making documents and diverse problems with the proyect initialization we spent more time on tasks </w:t>
       </w:r>
       <w:r>
+        <w:rPr>
+          <w:u w:val="single"/>
+        </w:rPr>
         <w:t>causing a quite difference in the real budget cost.</w:t>
       </w:r>
     </w:p>
-    <w:p/>
     <w:p>
       <w:pPr>
-        <w:pStyle w:val="Heading1"/>
+        <w:rPr>
+          <w:u w:val="single"/>
+        </w:rPr>
+      </w:pPr>
+    </w:p>
+    <w:p>
+      <w:pPr>
+        <w:pStyle w:val="Ttulo1"/>
+        <w:rPr>
+          <w:u w:val="single"/>
+        </w:rPr>
       </w:pPr>
       <w:bookmarkStart w:id="8" w:name="_Toc1773087259"/>
       <w:r>
+        <w:rPr>
+          <w:u w:val="single"/>
+        </w:rPr>
         <w:t>Bibliography</w:t>
       </w:r>
       <w:bookmarkEnd w:id="8"/>
     </w:p>
-    <w:p/>
     <w:p>
+      <w:pPr>
+        <w:rPr>
+          <w:u w:val="single"/>
+        </w:rPr>
+      </w:pPr>
+    </w:p>
+    <w:p>
+      <w:pPr>
+        <w:rPr>
+          <w:u w:val="single"/>
+        </w:rPr>
+      </w:pPr>
       <w:r>
+        <w:rPr>
+          <w:u w:val="single"/>
+        </w:rPr>
         <w:t>Intentionally blank</w:t>
       </w:r>
     </w:p>
-    <w:p/>
-    <w:p/>
-    <w:p/>
+    <w:p>
+      <w:pPr>
+        <w:rPr>
+          <w:u w:val="single"/>
+        </w:rPr>
+      </w:pPr>
+    </w:p>
+    <w:p>
+      <w:pPr>
+        <w:rPr>
+          <w:u w:val="single"/>
+        </w:rPr>
+      </w:pPr>
+    </w:p>
+    <w:p>
+      <w:pPr>
+        <w:rPr>
+          <w:u w:val="single"/>
+        </w:rPr>
+      </w:pPr>
+    </w:p>
     <w:sectPr>
       <w:pgSz w:w="12240" w:h="15840"/>
       <w:pgMar w:top="1440" w:right="1440" w:bottom="1440" w:left="1440" w:header="720" w:footer="720" w:gutter="0"/>
@@ -2524,7 +3237,7 @@
 </file>
 
 <file path=word/numbering.xml><?xml version="1.0" encoding="utf-8"?>
-<w:numbering xmlns:wpc="http://schemas.microsoft.com/office/word/2010/wordprocessingCanvas" xmlns:cx="http://schemas.microsoft.com/office/drawing/2014/chartex" xmlns:cx1="http://schemas.microsoft.com/office/drawing/2015/9/8/chartex" xmlns:cx2="http://schemas.microsoft.com/office/drawing/2015/10/21/chartex" xmlns:cx3="http://schemas.microsoft.com/office/drawing/2016/5/9/chartex" xmlns:cx4="http://schemas.microsoft.com/office/drawing/2016/5/10/chartex" xmlns:cx5="http://schemas.microsoft.com/office/drawing/2016/5/11/chartex" xmlns:cx6="http://schemas.microsoft.com/office/drawing/2016/5/12/chartex" xmlns:cx7="http://schemas.microsoft.com/office/drawing/2016/5/13/chartex" xmlns:cx8="http://schemas.microsoft.com/office/drawing/2016/5/14/chartex" xmlns:mc="http://schemas.openxmlformats.org/markup-compatibility/2006" xmlns:aink="http://schemas.microsoft.com/office/drawing/2016/ink" xmlns:am3d="http://schemas.microsoft.com/office/drawing/2017/model3d" xmlns:o="urn:schemas-microsoft-com:office:office" xmlns:oel="http://schemas.microsoft.com/office/2019/extlst" xmlns:r="http://schemas.openxmlformats.org/officeDocument/2006/relationships" xmlns:m="http://schemas.openxmlformats.org/officeDocument/2006/math" xmlns:v="urn:schemas-microsoft-com:vml" xmlns:wp14="http://schemas.microsoft.com/office/word/2010/wordprocessingDrawing" xmlns:wp="http://schemas.openxmlformats.org/drawingml/2006/wordprocessingDrawing" xmlns:w10="urn:schemas-microsoft-com:office:word" xmlns:w="http://schemas.openxmlformats.org/wordprocessingml/2006/main" xmlns:w14="http://schemas.microsoft.com/office/word/2010/wordml" xmlns:w15="http://schemas.microsoft.com/office/word/2012/wordml" xmlns:w16cex="http://schemas.microsoft.com/office/word/2018/wordml/cex" xmlns:w16cid="http://schemas.microsoft.com/office/word/2016/wordml/cid" xmlns:w16="http://schemas.microsoft.com/office/word/2018/wordml" xmlns:w16du="http://schemas.microsoft.com/office/word/2023/wordml/word16du" xmlns:w16sdtdh="http://schemas.microsoft.com/office/word/2020/wordml/sdtdatahash" xmlns:w16se="http://schemas.microsoft.com/office/word/2015/wordml/symex" xmlns:wpg="http://schemas.microsoft.com/office/word/2010/wordprocessingGroup" xmlns:wpi="http://schemas.microsoft.com/office/word/2010/wordprocessingInk" xmlns:wne="http://schemas.microsoft.com/office/word/2006/wordml" xmlns:wps="http://schemas.microsoft.com/office/word/2010/wordprocessingShape" mc:Ignorable="w14 w15 w16se w16cid w16 w16cex w16sdtdh w16du wp14">
+<w:numbering xmlns:wpc="http://schemas.microsoft.com/office/word/2010/wordprocessingCanvas" xmlns:cx="http://schemas.microsoft.com/office/drawing/2014/chartex" xmlns:cx1="http://schemas.microsoft.com/office/drawing/2015/9/8/chartex" xmlns:cx2="http://schemas.microsoft.com/office/drawing/2015/10/21/chartex" xmlns:cx3="http://schemas.microsoft.com/office/drawing/2016/5/9/chartex" xmlns:cx4="http://schemas.microsoft.com/office/drawing/2016/5/10/chartex" xmlns:cx5="http://schemas.microsoft.com/office/drawing/2016/5/11/chartex" xmlns:cx6="http://schemas.microsoft.com/office/drawing/2016/5/12/chartex" xmlns:cx7="http://schemas.microsoft.com/office/drawing/2016/5/13/chartex" xmlns:cx8="http://schemas.microsoft.com/office/drawing/2016/5/14/chartex" xmlns:mc="http://schemas.openxmlformats.org/markup-compatibility/2006" xmlns:aink="http://schemas.microsoft.com/office/drawing/2016/ink" xmlns:am3d="http://schemas.microsoft.com/office/drawing/2017/model3d" xmlns:o="urn:schemas-microsoft-com:office:office" xmlns:oel="http://schemas.microsoft.com/office/2019/extlst" xmlns:r="http://schemas.openxmlformats.org/officeDocument/2006/relationships" xmlns:m="http://schemas.openxmlformats.org/officeDocument/2006/math" xmlns:v="urn:schemas-microsoft-com:vml" xmlns:wp14="http://schemas.microsoft.com/office/word/2010/wordprocessingDrawing" xmlns:wp="http://schemas.openxmlformats.org/drawingml/2006/wordprocessingDrawing" xmlns:w10="urn:schemas-microsoft-com:office:word" xmlns:w="http://schemas.openxmlformats.org/wordprocessingml/2006/main" xmlns:w14="http://schemas.microsoft.com/office/word/2010/wordml" xmlns:w15="http://schemas.microsoft.com/office/word/2012/wordml" xmlns:w16cex="http://schemas.microsoft.com/office/word/2018/wordml/cex" xmlns:w16cid="http://schemas.microsoft.com/office/word/2016/wordml/cid" xmlns:w16="http://schemas.microsoft.com/office/word/2018/wordml" xmlns:w16sdtdh="http://schemas.microsoft.com/office/word/2020/wordml/sdtdatahash" xmlns:w16se="http://schemas.microsoft.com/office/word/2015/wordml/symex" xmlns:wpg="http://schemas.microsoft.com/office/word/2010/wordprocessingGroup" xmlns:wpi="http://schemas.microsoft.com/office/word/2010/wordprocessingInk" xmlns:wne="http://schemas.microsoft.com/office/word/2006/wordml" xmlns:wps="http://schemas.microsoft.com/office/word/2010/wordprocessingShape" mc:Ignorable="w14 w15 w16se w16cid w16 w16cex w16sdtdh wp14">
   <w:abstractNum w:abstractNumId="0" w15:restartNumberingAfterBreak="0">
     <w:nsid w:val="14744F44"/>
     <w:multiLevelType w:val="hybridMultilevel"/>
@@ -4037,7 +4750,7 @@
 </file>
 
 <file path=word/styles.xml><?xml version="1.0" encoding="utf-8"?>
-<w:styles xmlns:mc="http://schemas.openxmlformats.org/markup-compatibility/2006" xmlns:r="http://schemas.openxmlformats.org/officeDocument/2006/relationships" xmlns:w="http://schemas.openxmlformats.org/wordprocessingml/2006/main" xmlns:w14="http://schemas.microsoft.com/office/word/2010/wordml" xmlns:w15="http://schemas.microsoft.com/office/word/2012/wordml" xmlns:w16cex="http://schemas.microsoft.com/office/word/2018/wordml/cex" xmlns:w16cid="http://schemas.microsoft.com/office/word/2016/wordml/cid" xmlns:w16="http://schemas.microsoft.com/office/word/2018/wordml" xmlns:w16du="http://schemas.microsoft.com/office/word/2023/wordml/word16du" xmlns:w16sdtdh="http://schemas.microsoft.com/office/word/2020/wordml/sdtdatahash" xmlns:w16se="http://schemas.microsoft.com/office/word/2015/wordml/symex" mc:Ignorable="w14 w15 w16se w16cid w16 w16cex w16sdtdh w16du">
+<w:styles xmlns:mc="http://schemas.openxmlformats.org/markup-compatibility/2006" xmlns:r="http://schemas.openxmlformats.org/officeDocument/2006/relationships" xmlns:w="http://schemas.openxmlformats.org/wordprocessingml/2006/main" xmlns:w14="http://schemas.microsoft.com/office/word/2010/wordml" xmlns:w15="http://schemas.microsoft.com/office/word/2012/wordml" xmlns:w16cex="http://schemas.microsoft.com/office/word/2018/wordml/cex" xmlns:w16cid="http://schemas.microsoft.com/office/word/2016/wordml/cid" xmlns:w16="http://schemas.microsoft.com/office/word/2018/wordml" xmlns:w16sdtdh="http://schemas.microsoft.com/office/word/2020/wordml/sdtdatahash" xmlns:w16se="http://schemas.microsoft.com/office/word/2015/wordml/symex" mc:Ignorable="w14 w15 w16se w16cid w16 w16cex w16sdtdh">
   <w:docDefaults>
     <w:rPrDefault>
       <w:rPr>
@@ -4435,11 +5148,11 @@
     <w:name w:val="Normal"/>
     <w:qFormat/>
   </w:style>
-  <w:style w:type="paragraph" w:styleId="Heading1">
+  <w:style w:type="paragraph" w:styleId="Ttulo1">
     <w:name w:val="heading 1"/>
     <w:basedOn w:val="Normal"/>
     <w:next w:val="Normal"/>
-    <w:link w:val="Heading1Char"/>
+    <w:link w:val="Ttulo1Car"/>
     <w:uiPriority w:val="9"/>
     <w:qFormat/>
     <w:pPr>
@@ -4455,11 +5168,11 @@
       <w:szCs w:val="40"/>
     </w:rPr>
   </w:style>
-  <w:style w:type="paragraph" w:styleId="Heading2">
+  <w:style w:type="paragraph" w:styleId="Ttulo2">
     <w:name w:val="heading 2"/>
     <w:basedOn w:val="Normal"/>
     <w:next w:val="Normal"/>
-    <w:link w:val="Heading2Char"/>
+    <w:link w:val="Ttulo2Car"/>
     <w:uiPriority w:val="9"/>
     <w:unhideWhenUsed/>
     <w:qFormat/>
@@ -4476,11 +5189,11 @@
       <w:szCs w:val="32"/>
     </w:rPr>
   </w:style>
-  <w:style w:type="paragraph" w:styleId="Heading3">
+  <w:style w:type="paragraph" w:styleId="Ttulo3">
     <w:name w:val="heading 3"/>
     <w:basedOn w:val="Normal"/>
     <w:next w:val="Normal"/>
-    <w:link w:val="Heading3Char"/>
+    <w:link w:val="Ttulo3Car"/>
     <w:uiPriority w:val="9"/>
     <w:unhideWhenUsed/>
     <w:qFormat/>
@@ -4497,11 +5210,11 @@
       <w:szCs w:val="28"/>
     </w:rPr>
   </w:style>
-  <w:style w:type="paragraph" w:styleId="Heading4">
+  <w:style w:type="paragraph" w:styleId="Ttulo4">
     <w:name w:val="heading 4"/>
     <w:basedOn w:val="Normal"/>
     <w:next w:val="Normal"/>
-    <w:link w:val="Heading4Char"/>
+    <w:link w:val="Ttulo4Car"/>
     <w:uiPriority w:val="9"/>
     <w:unhideWhenUsed/>
     <w:qFormat/>
@@ -4518,11 +5231,11 @@
       <w:color w:val="0F4761" w:themeColor="accent1" w:themeShade="BF"/>
     </w:rPr>
   </w:style>
-  <w:style w:type="paragraph" w:styleId="Heading5">
+  <w:style w:type="paragraph" w:styleId="Ttulo5">
     <w:name w:val="heading 5"/>
     <w:basedOn w:val="Normal"/>
     <w:next w:val="Normal"/>
-    <w:link w:val="Heading5Char"/>
+    <w:link w:val="Ttulo5Car"/>
     <w:uiPriority w:val="9"/>
     <w:unhideWhenUsed/>
     <w:qFormat/>
@@ -4537,11 +5250,11 @@
       <w:color w:val="0F4761" w:themeColor="accent1" w:themeShade="BF"/>
     </w:rPr>
   </w:style>
-  <w:style w:type="paragraph" w:styleId="Heading6">
+  <w:style w:type="paragraph" w:styleId="Ttulo6">
     <w:name w:val="heading 6"/>
     <w:basedOn w:val="Normal"/>
     <w:next w:val="Normal"/>
-    <w:link w:val="Heading6Char"/>
+    <w:link w:val="Ttulo6Car"/>
     <w:uiPriority w:val="9"/>
     <w:unhideWhenUsed/>
     <w:qFormat/>
@@ -4558,11 +5271,11 @@
       <w:color w:val="595959" w:themeColor="text1" w:themeTint="A6"/>
     </w:rPr>
   </w:style>
-  <w:style w:type="paragraph" w:styleId="Heading7">
+  <w:style w:type="paragraph" w:styleId="Ttulo7">
     <w:name w:val="heading 7"/>
     <w:basedOn w:val="Normal"/>
     <w:next w:val="Normal"/>
-    <w:link w:val="Heading7Char"/>
+    <w:link w:val="Ttulo7Car"/>
     <w:uiPriority w:val="9"/>
     <w:unhideWhenUsed/>
     <w:qFormat/>
@@ -4577,11 +5290,11 @@
       <w:color w:val="595959" w:themeColor="text1" w:themeTint="A6"/>
     </w:rPr>
   </w:style>
-  <w:style w:type="paragraph" w:styleId="Heading8">
+  <w:style w:type="paragraph" w:styleId="Ttulo8">
     <w:name w:val="heading 8"/>
     <w:basedOn w:val="Normal"/>
     <w:next w:val="Normal"/>
-    <w:link w:val="Heading8Char"/>
+    <w:link w:val="Ttulo8Car"/>
     <w:uiPriority w:val="9"/>
     <w:unhideWhenUsed/>
     <w:qFormat/>
@@ -4598,11 +5311,11 @@
       <w:color w:val="272727" w:themeColor="text1" w:themeTint="D8"/>
     </w:rPr>
   </w:style>
-  <w:style w:type="paragraph" w:styleId="Heading9">
+  <w:style w:type="paragraph" w:styleId="Ttulo9">
     <w:name w:val="heading 9"/>
     <w:basedOn w:val="Normal"/>
     <w:next w:val="Normal"/>
-    <w:link w:val="Heading9Char"/>
+    <w:link w:val="Ttulo9Car"/>
     <w:uiPriority w:val="9"/>
     <w:unhideWhenUsed/>
     <w:qFormat/>
@@ -4617,13 +5330,13 @@
       <w:color w:val="272727" w:themeColor="text1" w:themeTint="D8"/>
     </w:rPr>
   </w:style>
-  <w:style w:type="character" w:default="1" w:styleId="DefaultParagraphFont">
+  <w:style w:type="character" w:default="1" w:styleId="Fuentedeprrafopredeter">
     <w:name w:val="Default Paragraph Font"/>
     <w:uiPriority w:val="1"/>
     <w:semiHidden/>
     <w:unhideWhenUsed/>
   </w:style>
-  <w:style w:type="table" w:default="1" w:styleId="TableNormal">
+  <w:style w:type="table" w:default="1" w:styleId="Tablanormal">
     <w:name w:val="Normal Table"/>
     <w:uiPriority w:val="99"/>
     <w:semiHidden/>
@@ -4638,16 +5351,16 @@
       </w:tblCellMar>
     </w:tblPr>
   </w:style>
-  <w:style w:type="numbering" w:default="1" w:styleId="NoList">
+  <w:style w:type="numbering" w:default="1" w:styleId="Sinlista">
     <w:name w:val="No List"/>
     <w:uiPriority w:val="99"/>
     <w:semiHidden/>
     <w:unhideWhenUsed/>
   </w:style>
-  <w:style w:type="character" w:customStyle="1" w:styleId="Heading1Char">
-    <w:name w:val="Heading 1 Char"/>
-    <w:basedOn w:val="DefaultParagraphFont"/>
-    <w:link w:val="Heading1"/>
+  <w:style w:type="character" w:customStyle="1" w:styleId="Ttulo1Car">
+    <w:name w:val="Título 1 Car"/>
+    <w:basedOn w:val="Fuentedeprrafopredeter"/>
+    <w:link w:val="Ttulo1"/>
     <w:uiPriority w:val="9"/>
     <w:rPr>
       <w:rFonts w:asciiTheme="majorHAnsi" w:eastAsiaTheme="majorEastAsia" w:hAnsiTheme="majorHAnsi" w:cstheme="majorBidi"/>
@@ -4656,10 +5369,10 @@
       <w:szCs w:val="40"/>
     </w:rPr>
   </w:style>
-  <w:style w:type="character" w:customStyle="1" w:styleId="Heading2Char">
-    <w:name w:val="Heading 2 Char"/>
-    <w:basedOn w:val="DefaultParagraphFont"/>
-    <w:link w:val="Heading2"/>
+  <w:style w:type="character" w:customStyle="1" w:styleId="Ttulo2Car">
+    <w:name w:val="Título 2 Car"/>
+    <w:basedOn w:val="Fuentedeprrafopredeter"/>
+    <w:link w:val="Ttulo2"/>
     <w:uiPriority w:val="9"/>
     <w:rPr>
       <w:rFonts w:asciiTheme="majorHAnsi" w:eastAsiaTheme="majorEastAsia" w:hAnsiTheme="majorHAnsi" w:cstheme="majorBidi"/>
@@ -4668,10 +5381,10 @@
       <w:szCs w:val="32"/>
     </w:rPr>
   </w:style>
-  <w:style w:type="character" w:customStyle="1" w:styleId="Heading3Char">
-    <w:name w:val="Heading 3 Char"/>
-    <w:basedOn w:val="DefaultParagraphFont"/>
-    <w:link w:val="Heading3"/>
+  <w:style w:type="character" w:customStyle="1" w:styleId="Ttulo3Car">
+    <w:name w:val="Título 3 Car"/>
+    <w:basedOn w:val="Fuentedeprrafopredeter"/>
+    <w:link w:val="Ttulo3"/>
     <w:uiPriority w:val="9"/>
     <w:rPr>
       <w:rFonts w:eastAsiaTheme="majorEastAsia" w:cstheme="majorBidi"/>
@@ -4680,10 +5393,10 @@
       <w:szCs w:val="28"/>
     </w:rPr>
   </w:style>
-  <w:style w:type="character" w:customStyle="1" w:styleId="Heading4Char">
-    <w:name w:val="Heading 4 Char"/>
-    <w:basedOn w:val="DefaultParagraphFont"/>
-    <w:link w:val="Heading4"/>
+  <w:style w:type="character" w:customStyle="1" w:styleId="Ttulo4Car">
+    <w:name w:val="Título 4 Car"/>
+    <w:basedOn w:val="Fuentedeprrafopredeter"/>
+    <w:link w:val="Ttulo4"/>
     <w:uiPriority w:val="9"/>
     <w:rPr>
       <w:rFonts w:eastAsiaTheme="majorEastAsia" w:cstheme="majorBidi"/>
@@ -4692,20 +5405,20 @@
       <w:color w:val="0F4761" w:themeColor="accent1" w:themeShade="BF"/>
     </w:rPr>
   </w:style>
-  <w:style w:type="character" w:customStyle="1" w:styleId="Heading5Char">
-    <w:name w:val="Heading 5 Char"/>
-    <w:basedOn w:val="DefaultParagraphFont"/>
-    <w:link w:val="Heading5"/>
+  <w:style w:type="character" w:customStyle="1" w:styleId="Ttulo5Car">
+    <w:name w:val="Título 5 Car"/>
+    <w:basedOn w:val="Fuentedeprrafopredeter"/>
+    <w:link w:val="Ttulo5"/>
     <w:uiPriority w:val="9"/>
     <w:rPr>
       <w:rFonts w:eastAsiaTheme="majorEastAsia" w:cstheme="majorBidi"/>
       <w:color w:val="0F4761" w:themeColor="accent1" w:themeShade="BF"/>
     </w:rPr>
   </w:style>
-  <w:style w:type="character" w:customStyle="1" w:styleId="Heading6Char">
-    <w:name w:val="Heading 6 Char"/>
-    <w:basedOn w:val="DefaultParagraphFont"/>
-    <w:link w:val="Heading6"/>
+  <w:style w:type="character" w:customStyle="1" w:styleId="Ttulo6Car">
+    <w:name w:val="Título 6 Car"/>
+    <w:basedOn w:val="Fuentedeprrafopredeter"/>
+    <w:link w:val="Ttulo6"/>
     <w:uiPriority w:val="9"/>
     <w:rPr>
       <w:rFonts w:eastAsiaTheme="majorEastAsia" w:cstheme="majorBidi"/>
@@ -4714,20 +5427,20 @@
       <w:color w:val="595959" w:themeColor="text1" w:themeTint="A6"/>
     </w:rPr>
   </w:style>
-  <w:style w:type="character" w:customStyle="1" w:styleId="Heading7Char">
-    <w:name w:val="Heading 7 Char"/>
-    <w:basedOn w:val="DefaultParagraphFont"/>
-    <w:link w:val="Heading7"/>
+  <w:style w:type="character" w:customStyle="1" w:styleId="Ttulo7Car">
+    <w:name w:val="Título 7 Car"/>
+    <w:basedOn w:val="Fuentedeprrafopredeter"/>
+    <w:link w:val="Ttulo7"/>
     <w:uiPriority w:val="9"/>
     <w:rPr>
       <w:rFonts w:eastAsiaTheme="majorEastAsia" w:cstheme="majorBidi"/>
       <w:color w:val="595959" w:themeColor="text1" w:themeTint="A6"/>
     </w:rPr>
   </w:style>
-  <w:style w:type="character" w:customStyle="1" w:styleId="Heading8Char">
-    <w:name w:val="Heading 8 Char"/>
-    <w:basedOn w:val="DefaultParagraphFont"/>
-    <w:link w:val="Heading8"/>
+  <w:style w:type="character" w:customStyle="1" w:styleId="Ttulo8Car">
+    <w:name w:val="Título 8 Car"/>
+    <w:basedOn w:val="Fuentedeprrafopredeter"/>
+    <w:link w:val="Ttulo8"/>
     <w:uiPriority w:val="9"/>
     <w:rPr>
       <w:rFonts w:eastAsiaTheme="majorEastAsia" w:cstheme="majorBidi"/>
@@ -4736,20 +5449,20 @@
       <w:color w:val="272727" w:themeColor="text1" w:themeTint="D8"/>
     </w:rPr>
   </w:style>
-  <w:style w:type="character" w:customStyle="1" w:styleId="Heading9Char">
-    <w:name w:val="Heading 9 Char"/>
-    <w:basedOn w:val="DefaultParagraphFont"/>
-    <w:link w:val="Heading9"/>
+  <w:style w:type="character" w:customStyle="1" w:styleId="Ttulo9Car">
+    <w:name w:val="Título 9 Car"/>
+    <w:basedOn w:val="Fuentedeprrafopredeter"/>
+    <w:link w:val="Ttulo9"/>
     <w:uiPriority w:val="9"/>
     <w:rPr>
       <w:rFonts w:eastAsiaTheme="majorEastAsia" w:cstheme="majorBidi"/>
       <w:color w:val="272727" w:themeColor="text1" w:themeTint="D8"/>
     </w:rPr>
   </w:style>
-  <w:style w:type="character" w:customStyle="1" w:styleId="TitleChar">
-    <w:name w:val="Title Char"/>
-    <w:basedOn w:val="DefaultParagraphFont"/>
-    <w:link w:val="Title"/>
+  <w:style w:type="character" w:customStyle="1" w:styleId="TtuloCar">
+    <w:name w:val="Título Car"/>
+    <w:basedOn w:val="Fuentedeprrafopredeter"/>
+    <w:link w:val="Ttulo"/>
     <w:uiPriority w:val="10"/>
     <w:rPr>
       <w:rFonts w:asciiTheme="majorHAnsi" w:eastAsiaTheme="majorEastAsia" w:hAnsiTheme="majorHAnsi" w:cstheme="majorBidi"/>
@@ -4759,11 +5472,11 @@
       <w:szCs w:val="56"/>
     </w:rPr>
   </w:style>
-  <w:style w:type="paragraph" w:styleId="Title">
+  <w:style w:type="paragraph" w:styleId="Ttulo">
     <w:name w:val="Title"/>
     <w:basedOn w:val="Normal"/>
     <w:next w:val="Normal"/>
-    <w:link w:val="TitleChar"/>
+    <w:link w:val="TtuloCar"/>
     <w:uiPriority w:val="10"/>
     <w:qFormat/>
     <w:pPr>
@@ -4778,10 +5491,10 @@
       <w:szCs w:val="56"/>
     </w:rPr>
   </w:style>
-  <w:style w:type="character" w:customStyle="1" w:styleId="SubtitleChar">
-    <w:name w:val="Subtitle Char"/>
-    <w:basedOn w:val="DefaultParagraphFont"/>
-    <w:link w:val="Subtitle"/>
+  <w:style w:type="character" w:customStyle="1" w:styleId="SubttuloCar">
+    <w:name w:val="Subtítulo Car"/>
+    <w:basedOn w:val="Fuentedeprrafopredeter"/>
+    <w:link w:val="Subttulo"/>
     <w:uiPriority w:val="11"/>
     <w:rPr>
       <w:rFonts w:eastAsiaTheme="majorEastAsia" w:cstheme="majorBidi"/>
@@ -4791,11 +5504,11 @@
       <w:szCs w:val="28"/>
     </w:rPr>
   </w:style>
-  <w:style w:type="paragraph" w:styleId="Subtitle">
+  <w:style w:type="paragraph" w:styleId="Subttulo">
     <w:name w:val="Subtitle"/>
     <w:basedOn w:val="Normal"/>
     <w:next w:val="Normal"/>
-    <w:link w:val="SubtitleChar"/>
+    <w:link w:val="SubttuloCar"/>
     <w:uiPriority w:val="11"/>
     <w:qFormat/>
     <w:pPr>
@@ -4811,9 +5524,9 @@
       <w:szCs w:val="28"/>
     </w:rPr>
   </w:style>
-  <w:style w:type="character" w:styleId="IntenseEmphasis">
+  <w:style w:type="character" w:styleId="nfasisintenso">
     <w:name w:val="Intense Emphasis"/>
-    <w:basedOn w:val="DefaultParagraphFont"/>
+    <w:basedOn w:val="Fuentedeprrafopredeter"/>
     <w:uiPriority w:val="21"/>
     <w:qFormat/>
     <w:rPr>
@@ -4822,10 +5535,10 @@
       <w:color w:val="0F4761" w:themeColor="accent1" w:themeShade="BF"/>
     </w:rPr>
   </w:style>
-  <w:style w:type="character" w:customStyle="1" w:styleId="QuoteChar">
-    <w:name w:val="Quote Char"/>
-    <w:basedOn w:val="DefaultParagraphFont"/>
-    <w:link w:val="Quote"/>
+  <w:style w:type="character" w:customStyle="1" w:styleId="CitaCar">
+    <w:name w:val="Cita Car"/>
+    <w:basedOn w:val="Fuentedeprrafopredeter"/>
+    <w:link w:val="Cita"/>
     <w:uiPriority w:val="29"/>
     <w:rPr>
       <w:i/>
@@ -4833,11 +5546,11 @@
       <w:color w:val="404040" w:themeColor="text1" w:themeTint="BF"/>
     </w:rPr>
   </w:style>
-  <w:style w:type="paragraph" w:styleId="Quote">
+  <w:style w:type="paragraph" w:styleId="Cita">
     <w:name w:val="Quote"/>
     <w:basedOn w:val="Normal"/>
     <w:next w:val="Normal"/>
-    <w:link w:val="QuoteChar"/>
+    <w:link w:val="CitaCar"/>
     <w:uiPriority w:val="29"/>
     <w:qFormat/>
     <w:pPr>
@@ -4850,10 +5563,10 @@
       <w:color w:val="404040" w:themeColor="text1" w:themeTint="BF"/>
     </w:rPr>
   </w:style>
-  <w:style w:type="character" w:customStyle="1" w:styleId="IntenseQuoteChar">
-    <w:name w:val="Intense Quote Char"/>
-    <w:basedOn w:val="DefaultParagraphFont"/>
-    <w:link w:val="IntenseQuote"/>
+  <w:style w:type="character" w:customStyle="1" w:styleId="CitadestacadaCar">
+    <w:name w:val="Cita destacada Car"/>
+    <w:basedOn w:val="Fuentedeprrafopredeter"/>
+    <w:link w:val="Citadestacada"/>
     <w:uiPriority w:val="30"/>
     <w:rPr>
       <w:i/>
@@ -4861,11 +5574,11 @@
       <w:color w:val="0F4761" w:themeColor="accent1" w:themeShade="BF"/>
     </w:rPr>
   </w:style>
-  <w:style w:type="paragraph" w:styleId="IntenseQuote">
+  <w:style w:type="paragraph" w:styleId="Citadestacada">
     <w:name w:val="Intense Quote"/>
     <w:basedOn w:val="Normal"/>
     <w:next w:val="Normal"/>
-    <w:link w:val="IntenseQuoteChar"/>
+    <w:link w:val="CitadestacadaCar"/>
     <w:uiPriority w:val="30"/>
     <w:qFormat/>
     <w:pPr>
@@ -4883,9 +5596,9 @@
       <w:color w:val="0F4761" w:themeColor="accent1" w:themeShade="BF"/>
     </w:rPr>
   </w:style>
-  <w:style w:type="character" w:styleId="IntenseReference">
+  <w:style w:type="character" w:styleId="Referenciaintensa">
     <w:name w:val="Intense Reference"/>
-    <w:basedOn w:val="DefaultParagraphFont"/>
+    <w:basedOn w:val="Fuentedeprrafopredeter"/>
     <w:uiPriority w:val="32"/>
     <w:qFormat/>
     <w:rPr>
@@ -4896,9 +5609,9 @@
       <w:spacing w:val="5"/>
     </w:rPr>
   </w:style>
-  <w:style w:type="table" w:styleId="TableGrid">
+  <w:style w:type="table" w:styleId="Tablaconcuadrcula">
     <w:name w:val="Table Grid"/>
-    <w:basedOn w:val="TableNormal"/>
+    <w:basedOn w:val="Tablanormal"/>
     <w:uiPriority w:val="59"/>
     <w:rsid w:val="00FB4123"/>
     <w:pPr>
@@ -4915,9 +5628,9 @@
       </w:tblBorders>
     </w:tblPr>
   </w:style>
-  <w:style w:type="character" w:styleId="Hyperlink">
+  <w:style w:type="character" w:styleId="Hipervnculo">
     <w:name w:val="Hyperlink"/>
-    <w:basedOn w:val="DefaultParagraphFont"/>
+    <w:basedOn w:val="Fuentedeprrafopredeter"/>
     <w:uiPriority w:val="99"/>
     <w:unhideWhenUsed/>
     <w:rPr>
@@ -4925,7 +5638,7 @@
       <w:u w:val="single"/>
     </w:rPr>
   </w:style>
-  <w:style w:type="paragraph" w:styleId="ListParagraph">
+  <w:style w:type="paragraph" w:styleId="Prrafodelista">
     <w:name w:val="List Paragraph"/>
     <w:basedOn w:val="Normal"/>
     <w:uiPriority w:val="34"/>
@@ -4935,7 +5648,7 @@
       <w:contextualSpacing/>
     </w:pPr>
   </w:style>
-  <w:style w:type="paragraph" w:styleId="TOC1">
+  <w:style w:type="paragraph" w:styleId="TDC1">
     <w:name w:val="toc 1"/>
     <w:basedOn w:val="Normal"/>
     <w:next w:val="Normal"/>
@@ -4946,7 +5659,7 @@
       <w:spacing w:after="100"/>
     </w:pPr>
   </w:style>
-  <w:style w:type="paragraph" w:styleId="TOC2">
+  <w:style w:type="paragraph" w:styleId="TDC2">
     <w:name w:val="toc 2"/>
     <w:basedOn w:val="Normal"/>
     <w:next w:val="Normal"/>
@@ -4958,7 +5671,7 @@
       <w:ind w:left="220"/>
     </w:pPr>
   </w:style>
-  <w:style w:type="paragraph" w:styleId="TOC3">
+  <w:style w:type="paragraph" w:styleId="TDC3">
     <w:name w:val="toc 3"/>
     <w:basedOn w:val="Normal"/>
     <w:next w:val="Normal"/>
@@ -5235,6 +5948,23 @@
 </file>
 
 <file path=customXml/item1.xml><?xml version="1.0" encoding="utf-8"?>
+<p:properties xmlns:p="http://schemas.microsoft.com/office/2006/metadata/properties" xmlns:xsi="http://www.w3.org/2001/XMLSchema-instance" xmlns:pc="http://schemas.microsoft.com/office/infopath/2007/PartnerControls">
+  <documentManagement>
+    <_activity xmlns="fdfe5604-9769-4183-8231-ea117533e912" xsi:nil="true"/>
+  </documentManagement>
+</p:properties>
+</file>
+
+<file path=customXml/item2.xml><?xml version="1.0" encoding="utf-8"?>
+<?mso-contentType ?>
+<FormTemplates xmlns="http://schemas.microsoft.com/sharepoint/v3/contenttype/forms">
+  <Display>DocumentLibraryForm</Display>
+  <Edit>DocumentLibraryForm</Edit>
+  <New>DocumentLibraryForm</New>
+</FormTemplates>
+</file>
+
+<file path=customXml/item3.xml><?xml version="1.0" encoding="utf-8"?>
 <ct:contentTypeSchema xmlns:ct="http://schemas.microsoft.com/office/2006/metadata/contentType" xmlns:ma="http://schemas.microsoft.com/office/2006/metadata/properties/metaAttributes" ct:_="" ma:_="" ma:contentTypeName="Documento" ma:contentTypeID="0x0101000AC9F569D1CCB54EB43F32B0E6F69B22" ma:contentTypeVersion="13" ma:contentTypeDescription="Crear nuevo documento." ma:contentTypeScope="" ma:versionID="43d0fdb290fb2dd6c184a2c0c009cdba">
   <xsd:schema xmlns:xsd="http://www.w3.org/2001/XMLSchema" xmlns:xs="http://www.w3.org/2001/XMLSchema" xmlns:p="http://schemas.microsoft.com/office/2006/metadata/properties" xmlns:ns3="fdfe5604-9769-4183-8231-ea117533e912" xmlns:ns4="e42746cc-dbba-4184-b080-082c79927951" targetNamespace="http://schemas.microsoft.com/office/2006/metadata/properties" ma:root="true" ma:fieldsID="ebdce1da91ee28a2b042ecf10ebcc71a" ns3:_="" ns4:_="">
     <xsd:import namespace="fdfe5604-9769-4183-8231-ea117533e912"/>
@@ -5457,24 +6187,25 @@
 </ct:contentTypeSchema>
 </file>
 
-<file path=customXml/item2.xml><?xml version="1.0" encoding="utf-8"?>
-<?mso-contentType ?>
-<FormTemplates xmlns="http://schemas.microsoft.com/sharepoint/v3/contenttype/forms">
-  <Display>DocumentLibraryForm</Display>
-  <Edit>DocumentLibraryForm</Edit>
-  <New>DocumentLibraryForm</New>
-</FormTemplates>
+<file path=customXml/itemProps1.xml><?xml version="1.0" encoding="utf-8"?>
+<ds:datastoreItem xmlns:ds="http://schemas.openxmlformats.org/officeDocument/2006/customXml" ds:itemID="{ACA43392-936D-4640-897B-766F185EE379}">
+  <ds:schemaRefs>
+    <ds:schemaRef ds:uri="http://schemas.microsoft.com/office/2006/metadata/properties"/>
+    <ds:schemaRef ds:uri="http://schemas.microsoft.com/office/infopath/2007/PartnerControls"/>
+    <ds:schemaRef ds:uri="fdfe5604-9769-4183-8231-ea117533e912"/>
+  </ds:schemaRefs>
+</ds:datastoreItem>
 </file>
 
-<file path=customXml/item3.xml><?xml version="1.0" encoding="utf-8"?>
-<p:properties xmlns:p="http://schemas.microsoft.com/office/2006/metadata/properties" xmlns:xsi="http://www.w3.org/2001/XMLSchema-instance" xmlns:pc="http://schemas.microsoft.com/office/infopath/2007/PartnerControls">
-  <documentManagement>
-    <_activity xmlns="fdfe5604-9769-4183-8231-ea117533e912" xsi:nil="true"/>
-  </documentManagement>
-</p:properties>
+<file path=customXml/itemProps2.xml><?xml version="1.0" encoding="utf-8"?>
+<ds:datastoreItem xmlns:ds="http://schemas.openxmlformats.org/officeDocument/2006/customXml" ds:itemID="{2BBF230B-B006-4111-BCAF-30C5A2731470}">
+  <ds:schemaRefs>
+    <ds:schemaRef ds:uri="http://schemas.microsoft.com/sharepoint/v3/contenttype/forms"/>
+  </ds:schemaRefs>
+</ds:datastoreItem>
 </file>
 
-<file path=customXml/itemProps1.xml><?xml version="1.0" encoding="utf-8"?>
+<file path=customXml/itemProps3.xml><?xml version="1.0" encoding="utf-8"?>
 <ds:datastoreItem xmlns:ds="http://schemas.openxmlformats.org/officeDocument/2006/customXml" ds:itemID="{29AF0576-4CF3-41AE-81C3-33C9F042868D}">
   <ds:schemaRefs>
     <ds:schemaRef ds:uri="http://schemas.microsoft.com/office/2006/metadata/contentType"/>
@@ -5491,22 +6222,4 @@
     <ds:schemaRef ds:uri="http://schemas.microsoft.com/internal/obd"/>
   </ds:schemaRefs>
 </ds:datastoreItem>
-</file>
-
-<file path=customXml/itemProps2.xml><?xml version="1.0" encoding="utf-8"?>
-<ds:datastoreItem xmlns:ds="http://schemas.openxmlformats.org/officeDocument/2006/customXml" ds:itemID="{2BBF230B-B006-4111-BCAF-30C5A2731470}">
-  <ds:schemaRefs>
-    <ds:schemaRef ds:uri="http://schemas.microsoft.com/sharepoint/v3/contenttype/forms"/>
-  </ds:schemaRefs>
-</ds:datastoreItem>
-</file>
-
-<file path=customXml/itemProps3.xml><?xml version="1.0" encoding="utf-8"?>
-<ds:datastoreItem xmlns:ds="http://schemas.openxmlformats.org/officeDocument/2006/customXml" ds:itemID="{ACA43392-936D-4640-897B-766F185EE379}">
-  <ds:schemaRefs>
-    <ds:schemaRef ds:uri="http://schemas.microsoft.com/office/2006/metadata/properties"/>
-    <ds:schemaRef ds:uri="http://schemas.microsoft.com/office/infopath/2007/PartnerControls"/>
-    <ds:schemaRef ds:uri="fdfe5604-9769-4183-8231-ea117533e912"/>
-  </ds:schemaRefs>
-</ds:datastoreItem>
 </file>
</xml_diff>

<commit_message>
Planning and progress report v1.0
</commit_message>
<xml_diff>
--- a/reports/Group/PLANNING AND PROGRESS REPORT.docx
+++ b/reports/Group/PLANNING AND PROGRESS REPORT.docx
@@ -122,7 +122,15 @@
           <w:color w:val="000000" w:themeColor="text1"/>
           <w:u w:val="single"/>
         </w:rPr>
-        <w:t>DELIVERABLE 1</w:t>
+        <w:t xml:space="preserve">DELIVERABLE </w:t>
+      </w:r>
+      <w:r>
+        <w:rPr>
+          <w:rFonts w:ascii="Aptos" w:eastAsia="Aptos" w:hAnsi="Aptos" w:cs="Aptos"/>
+          <w:color w:val="000000" w:themeColor="text1"/>
+          <w:u w:val="single"/>
+        </w:rPr>
+        <w:t>2</w:t>
       </w:r>
     </w:p>
     <w:p>
@@ -149,14 +157,12 @@
         <w:rPr>
           <w:rFonts w:ascii="Aptos" w:eastAsia="Aptos" w:hAnsi="Aptos" w:cs="Aptos"/>
           <w:color w:val="000000" w:themeColor="text1"/>
-          <w:u w:val="single"/>
         </w:rPr>
       </w:pPr>
       <w:r>
         <w:rPr>
           <w:rFonts w:ascii="Aptos" w:eastAsia="Aptos" w:hAnsi="Aptos" w:cs="Aptos"/>
           <w:color w:val="000000" w:themeColor="text1"/>
-          <w:u w:val="single"/>
         </w:rPr>
         <w:t xml:space="preserve"> 2023-2024</w:t>
       </w:r>
@@ -201,13 +207,11 @@
               <w:jc w:val="center"/>
               <w:rPr>
                 <w:rFonts w:ascii="Aptos" w:eastAsia="Aptos" w:hAnsi="Aptos" w:cs="Aptos"/>
-                <w:u w:val="single"/>
               </w:rPr>
             </w:pPr>
             <w:r>
               <w:rPr>
                 <w:rFonts w:ascii="Aptos" w:eastAsia="Aptos" w:hAnsi="Aptos" w:cs="Aptos"/>
-                <w:u w:val="single"/>
               </w:rPr>
               <w:t>Date</w:t>
             </w:r>
@@ -231,13 +235,11 @@
               <w:jc w:val="center"/>
               <w:rPr>
                 <w:rFonts w:ascii="Aptos" w:eastAsia="Aptos" w:hAnsi="Aptos" w:cs="Aptos"/>
-                <w:u w:val="single"/>
               </w:rPr>
             </w:pPr>
             <w:r>
               <w:rPr>
                 <w:rFonts w:ascii="Aptos" w:eastAsia="Aptos" w:hAnsi="Aptos" w:cs="Aptos"/>
-                <w:u w:val="single"/>
               </w:rPr>
               <w:t>Version</w:t>
             </w:r>
@@ -265,15 +267,25 @@
               <w:jc w:val="center"/>
               <w:rPr>
                 <w:rFonts w:ascii="Aptos" w:eastAsia="Aptos" w:hAnsi="Aptos" w:cs="Aptos"/>
-                <w:u w:val="single"/>
               </w:rPr>
             </w:pPr>
             <w:r>
               <w:rPr>
                 <w:rFonts w:ascii="Aptos" w:eastAsia="Aptos" w:hAnsi="Aptos" w:cs="Aptos"/>
-                <w:u w:val="single"/>
-              </w:rPr>
-              <w:t>02/16/2024</w:t>
+              </w:rPr>
+              <w:t>02/</w:t>
+            </w:r>
+            <w:r>
+              <w:rPr>
+                <w:rFonts w:ascii="Aptos" w:eastAsia="Aptos" w:hAnsi="Aptos" w:cs="Aptos"/>
+              </w:rPr>
+              <w:t>20</w:t>
+            </w:r>
+            <w:r>
+              <w:rPr>
+                <w:rFonts w:ascii="Aptos" w:eastAsia="Aptos" w:hAnsi="Aptos" w:cs="Aptos"/>
+              </w:rPr>
+              <w:t>/2024</w:t>
             </w:r>
           </w:p>
         </w:tc>
@@ -294,13 +306,11 @@
               <w:jc w:val="center"/>
               <w:rPr>
                 <w:rFonts w:ascii="Aptos" w:eastAsia="Aptos" w:hAnsi="Aptos" w:cs="Aptos"/>
-                <w:u w:val="single"/>
               </w:rPr>
             </w:pPr>
             <w:r>
               <w:rPr>
                 <w:rFonts w:ascii="Aptos" w:eastAsia="Aptos" w:hAnsi="Aptos" w:cs="Aptos"/>
-                <w:u w:val="single"/>
               </w:rPr>
               <w:t>V1.0</w:t>
             </w:r>
@@ -314,7 +324,6 @@
         <w:rPr>
           <w:rFonts w:ascii="Aptos" w:eastAsia="Aptos" w:hAnsi="Aptos" w:cs="Aptos"/>
           <w:color w:val="000000" w:themeColor="text1"/>
-          <w:u w:val="single"/>
         </w:rPr>
       </w:pPr>
     </w:p>
@@ -324,7 +333,6 @@
         <w:rPr>
           <w:rFonts w:ascii="Aptos" w:eastAsia="Aptos" w:hAnsi="Aptos" w:cs="Aptos"/>
           <w:color w:val="467886"/>
-          <w:u w:val="single"/>
         </w:rPr>
       </w:pPr>
     </w:p>
@@ -369,16 +377,23 @@
               <w:jc w:val="center"/>
               <w:rPr>
                 <w:rFonts w:ascii="Aptos" w:eastAsia="Aptos" w:hAnsi="Aptos" w:cs="Aptos"/>
-                <w:u w:val="single"/>
               </w:rPr>
             </w:pPr>
+            <w:proofErr w:type="spellStart"/>
             <w:r>
               <w:rPr>
                 <w:rFonts w:ascii="Aptos" w:eastAsia="Aptos" w:hAnsi="Aptos" w:cs="Aptos"/>
-                <w:u w:val="single"/>
                 <w:lang w:val="es-ES"/>
               </w:rPr>
-              <w:t>Group: 21</w:t>
+              <w:t>Group</w:t>
+            </w:r>
+            <w:proofErr w:type="spellEnd"/>
+            <w:r>
+              <w:rPr>
+                <w:rFonts w:ascii="Aptos" w:eastAsia="Aptos" w:hAnsi="Aptos" w:cs="Aptos"/>
+                <w:lang w:val="es-ES"/>
+              </w:rPr>
+              <w:t>: 21</w:t>
             </w:r>
           </w:p>
         </w:tc>
@@ -406,17 +421,17 @@
               <w:jc w:val="center"/>
               <w:rPr>
                 <w:rFonts w:ascii="Aptos" w:eastAsia="Aptos" w:hAnsi="Aptos" w:cs="Aptos"/>
-                <w:u w:val="single"/>
               </w:rPr>
             </w:pPr>
+            <w:proofErr w:type="spellStart"/>
             <w:r>
               <w:rPr>
                 <w:rFonts w:ascii="Aptos" w:eastAsia="Aptos" w:hAnsi="Aptos" w:cs="Aptos"/>
-                <w:u w:val="single"/>
                 <w:lang w:val="es-ES"/>
               </w:rPr>
               <w:t>Members</w:t>
             </w:r>
+            <w:proofErr w:type="spellEnd"/>
           </w:p>
         </w:tc>
         <w:tc>
@@ -437,13 +452,11 @@
               <w:jc w:val="center"/>
               <w:rPr>
                 <w:rFonts w:ascii="Aptos" w:eastAsia="Aptos" w:hAnsi="Aptos" w:cs="Aptos"/>
-                <w:u w:val="single"/>
               </w:rPr>
             </w:pPr>
             <w:r>
               <w:rPr>
                 <w:rFonts w:ascii="Aptos" w:eastAsia="Aptos" w:hAnsi="Aptos" w:cs="Aptos"/>
-                <w:u w:val="single"/>
                 <w:lang w:val="es-ES"/>
               </w:rPr>
               <w:t>Email</w:t>
@@ -471,13 +484,11 @@
               <w:jc w:val="center"/>
               <w:rPr>
                 <w:rFonts w:ascii="Aptos" w:eastAsia="Aptos" w:hAnsi="Aptos" w:cs="Aptos"/>
-                <w:u w:val="single"/>
               </w:rPr>
             </w:pPr>
             <w:r>
               <w:rPr>
                 <w:rFonts w:ascii="Aptos" w:eastAsia="Aptos" w:hAnsi="Aptos" w:cs="Aptos"/>
-                <w:u w:val="single"/>
                 <w:lang w:val="es-ES"/>
               </w:rPr>
               <w:t>Fernández Rodríguez, Jesús</w:t>
@@ -500,7 +511,6 @@
               <w:jc w:val="center"/>
               <w:rPr>
                 <w:rFonts w:ascii="Aptos" w:eastAsia="Aptos" w:hAnsi="Aptos" w:cs="Aptos"/>
-                <w:u w:val="single"/>
               </w:rPr>
             </w:pPr>
             <w:hyperlink r:id="rId9">
@@ -508,6 +518,7 @@
                 <w:rPr>
                   <w:rStyle w:val="Hipervnculo"/>
                   <w:rFonts w:ascii="Aptos" w:eastAsia="Aptos" w:hAnsi="Aptos" w:cs="Aptos"/>
+                  <w:u w:val="none"/>
                 </w:rPr>
                 <w:t>j</w:t>
               </w:r>
@@ -515,6 +526,7 @@
                 <w:rPr>
                   <w:rStyle w:val="Hipervnculo"/>
                   <w:rFonts w:ascii="Aptos" w:eastAsia="Aptos" w:hAnsi="Aptos" w:cs="Aptos"/>
+                  <w:u w:val="none"/>
                   <w:lang w:val="es-ES"/>
                 </w:rPr>
                 <w:t>esferrod1@alum.us.es</w:t>
@@ -543,13 +555,11 @@
               <w:jc w:val="center"/>
               <w:rPr>
                 <w:rFonts w:ascii="Aptos" w:eastAsia="Aptos" w:hAnsi="Aptos" w:cs="Aptos"/>
-                <w:u w:val="single"/>
               </w:rPr>
             </w:pPr>
             <w:r>
               <w:rPr>
                 <w:rFonts w:ascii="Aptos" w:eastAsia="Aptos" w:hAnsi="Aptos" w:cs="Aptos"/>
-                <w:u w:val="single"/>
                 <w:lang w:val="es-ES"/>
               </w:rPr>
               <w:t>García Rodríguez, Javier</w:t>
@@ -572,7 +582,6 @@
               <w:jc w:val="center"/>
               <w:rPr>
                 <w:rFonts w:ascii="Aptos" w:eastAsia="Aptos" w:hAnsi="Aptos" w:cs="Aptos"/>
-                <w:u w:val="single"/>
               </w:rPr>
             </w:pPr>
             <w:hyperlink r:id="rId10">
@@ -580,6 +589,7 @@
                 <w:rPr>
                   <w:rStyle w:val="Hipervnculo"/>
                   <w:rFonts w:ascii="Aptos" w:eastAsia="Aptos" w:hAnsi="Aptos" w:cs="Aptos"/>
+                  <w:u w:val="none"/>
                 </w:rPr>
                 <w:t>j</w:t>
               </w:r>
@@ -587,6 +597,7 @@
                 <w:rPr>
                   <w:rStyle w:val="Hipervnculo"/>
                   <w:rFonts w:ascii="Aptos" w:eastAsia="Aptos" w:hAnsi="Aptos" w:cs="Aptos"/>
+                  <w:u w:val="none"/>
                   <w:lang w:val="es-ES"/>
                 </w:rPr>
                 <w:t>avgarrod5@alum.us.es</w:t>
@@ -615,13 +626,11 @@
               <w:jc w:val="center"/>
               <w:rPr>
                 <w:rFonts w:ascii="Aptos" w:eastAsia="Aptos" w:hAnsi="Aptos" w:cs="Aptos"/>
-                <w:u w:val="single"/>
               </w:rPr>
             </w:pPr>
             <w:r>
               <w:rPr>
                 <w:rFonts w:ascii="Aptos" w:eastAsia="Aptos" w:hAnsi="Aptos" w:cs="Aptos"/>
-                <w:u w:val="single"/>
                 <w:lang w:val="es-ES"/>
               </w:rPr>
               <w:t>González Ortiz, Miguel</w:t>
@@ -644,7 +653,6 @@
               <w:jc w:val="center"/>
               <w:rPr>
                 <w:rFonts w:ascii="Aptos" w:eastAsia="Aptos" w:hAnsi="Aptos" w:cs="Aptos"/>
-                <w:u w:val="single"/>
               </w:rPr>
             </w:pPr>
             <w:hyperlink r:id="rId11">
@@ -652,6 +660,7 @@
                 <w:rPr>
                   <w:rStyle w:val="Hipervnculo"/>
                   <w:rFonts w:ascii="Aptos" w:eastAsia="Aptos" w:hAnsi="Aptos" w:cs="Aptos"/>
+                  <w:u w:val="none"/>
                 </w:rPr>
                 <w:t>m</w:t>
               </w:r>
@@ -659,6 +668,7 @@
                 <w:rPr>
                   <w:rStyle w:val="Hipervnculo"/>
                   <w:rFonts w:ascii="Aptos" w:eastAsia="Aptos" w:hAnsi="Aptos" w:cs="Aptos"/>
+                  <w:u w:val="none"/>
                   <w:lang w:val="es-ES"/>
                 </w:rPr>
                 <w:t>iggonort1@alum.us.es</w:t>
@@ -687,13 +697,11 @@
               <w:jc w:val="center"/>
               <w:rPr>
                 <w:rFonts w:ascii="Aptos" w:eastAsia="Aptos" w:hAnsi="Aptos" w:cs="Aptos"/>
-                <w:u w:val="single"/>
               </w:rPr>
             </w:pPr>
             <w:r>
               <w:rPr>
                 <w:rFonts w:ascii="Aptos" w:eastAsia="Aptos" w:hAnsi="Aptos" w:cs="Aptos"/>
-                <w:u w:val="single"/>
                 <w:lang w:val="es-ES"/>
               </w:rPr>
               <w:t>Palomo García, Miguel</w:t>
@@ -716,7 +724,6 @@
               <w:jc w:val="center"/>
               <w:rPr>
                 <w:rFonts w:ascii="Aptos" w:eastAsia="Aptos" w:hAnsi="Aptos" w:cs="Aptos"/>
-                <w:u w:val="single"/>
               </w:rPr>
             </w:pPr>
             <w:hyperlink r:id="rId12">
@@ -724,6 +731,7 @@
                 <w:rPr>
                   <w:rStyle w:val="Hipervnculo"/>
                   <w:rFonts w:ascii="Aptos" w:eastAsia="Aptos" w:hAnsi="Aptos" w:cs="Aptos"/>
+                  <w:u w:val="none"/>
                   <w:lang w:val="es-ES"/>
                 </w:rPr>
                 <w:t>migpalgar1@alum.us.es</w:t>
@@ -753,16 +761,23 @@
               <w:jc w:val="center"/>
               <w:rPr>
                 <w:rFonts w:ascii="Aptos" w:eastAsia="Aptos" w:hAnsi="Aptos" w:cs="Aptos"/>
-                <w:u w:val="single"/>
               </w:rPr>
             </w:pPr>
+            <w:proofErr w:type="spellStart"/>
             <w:r>
               <w:rPr>
                 <w:rFonts w:ascii="Aptos" w:eastAsia="Aptos" w:hAnsi="Aptos" w:cs="Aptos"/>
-                <w:u w:val="single"/>
                 <w:lang w:val="es-ES"/>
               </w:rPr>
-              <w:t>Periáñez Franco, Luis Javier</w:t>
+              <w:t>Periáñez</w:t>
+            </w:r>
+            <w:proofErr w:type="spellEnd"/>
+            <w:r>
+              <w:rPr>
+                <w:rFonts w:ascii="Aptos" w:eastAsia="Aptos" w:hAnsi="Aptos" w:cs="Aptos"/>
+                <w:lang w:val="es-ES"/>
+              </w:rPr>
+              <w:t xml:space="preserve"> Franco, Luis Javier</w:t>
             </w:r>
           </w:p>
         </w:tc>
@@ -783,7 +798,6 @@
               <w:jc w:val="center"/>
               <w:rPr>
                 <w:rFonts w:ascii="Aptos" w:eastAsia="Aptos" w:hAnsi="Aptos" w:cs="Aptos"/>
-                <w:u w:val="single"/>
               </w:rPr>
             </w:pPr>
             <w:hyperlink r:id="rId13">
@@ -791,6 +805,7 @@
                 <w:rPr>
                   <w:rStyle w:val="Hipervnculo"/>
                   <w:rFonts w:ascii="Aptos" w:eastAsia="Aptos" w:hAnsi="Aptos" w:cs="Aptos"/>
+                  <w:u w:val="none"/>
                   <w:lang w:val="es-ES"/>
                 </w:rPr>
                 <w:t>luiperfra1@alum.us.es</w:t>
@@ -814,25 +829,32 @@
         <w:rPr>
           <w:rFonts w:ascii="Aptos" w:eastAsia="Aptos" w:hAnsi="Aptos" w:cs="Aptos"/>
           <w:color w:val="000000" w:themeColor="text1"/>
-          <w:u w:val="single"/>
         </w:rPr>
       </w:pPr>
       <w:r>
         <w:rPr>
           <w:rFonts w:ascii="Aptos" w:eastAsia="Aptos" w:hAnsi="Aptos" w:cs="Aptos"/>
           <w:color w:val="000000" w:themeColor="text1"/>
-          <w:u w:val="single"/>
           <w:lang w:val="en-GB"/>
         </w:rPr>
         <w:t xml:space="preserve">GitHub repository: </w:t>
       </w:r>
-      <w:hyperlink r:id="rId14">
+      <w:hyperlink r:id="rId14" w:history="1">
         <w:r>
           <w:rPr>
             <w:rStyle w:val="Hipervnculo"/>
             <w:rFonts w:ascii="Segoe UI" w:eastAsia="Segoe UI" w:hAnsi="Segoe UI" w:cs="Segoe UI"/>
+            <w:u w:val="none"/>
           </w:rPr>
-          <w:t>https://github.com/JesusFern/Acme-SF-D01</w:t>
+          <w:t>https://github.com/JesusFern/Acme-SF-D0</w:t>
+        </w:r>
+        <w:r>
+          <w:rPr>
+            <w:rStyle w:val="Hipervnculo"/>
+            <w:rFonts w:ascii="Segoe UI" w:eastAsia="Segoe UI" w:hAnsi="Segoe UI" w:cs="Segoe UI"/>
+            <w:u w:val="none"/>
+          </w:rPr>
+          <w:t>2</w:t>
         </w:r>
       </w:hyperlink>
     </w:p>
@@ -868,7 +890,6 @@
         <w:rPr>
           <w:sz w:val="50"/>
           <w:szCs w:val="50"/>
-          <w:u w:val="single"/>
           <w:lang w:val="es-ES"/>
         </w:rPr>
       </w:pPr>
@@ -876,11 +897,38 @@
         <w:rPr>
           <w:sz w:val="50"/>
           <w:szCs w:val="50"/>
-          <w:u w:val="single"/>
           <w:lang w:val="es-ES"/>
         </w:rPr>
-        <w:t>Table of Contents</w:t>
+        <w:t xml:space="preserve">Table </w:t>
       </w:r>
+      <w:proofErr w:type="spellStart"/>
+      <w:r>
+        <w:rPr>
+          <w:sz w:val="50"/>
+          <w:szCs w:val="50"/>
+          <w:lang w:val="es-ES"/>
+        </w:rPr>
+        <w:t>of</w:t>
+      </w:r>
+      <w:proofErr w:type="spellEnd"/>
+      <w:r>
+        <w:rPr>
+          <w:sz w:val="50"/>
+          <w:szCs w:val="50"/>
+          <w:lang w:val="es-ES"/>
+        </w:rPr>
+        <w:t xml:space="preserve"> </w:t>
+      </w:r>
+      <w:proofErr w:type="spellStart"/>
+      <w:r>
+        <w:rPr>
+          <w:sz w:val="50"/>
+          <w:szCs w:val="50"/>
+          <w:lang w:val="es-ES"/>
+        </w:rPr>
+        <w:t>Contents</w:t>
+      </w:r>
+      <w:proofErr w:type="spellEnd"/>
     </w:p>
     <w:sdt>
       <w:sdtPr>
@@ -893,6 +941,11 @@
           <w:docPartUnique/>
         </w:docPartObj>
       </w:sdtPr>
+      <w:sdtEndPr>
+        <w:rPr>
+          <w:u w:val="none"/>
+        </w:rPr>
+      </w:sdtEndPr>
       <w:sdtContent>
         <w:p>
           <w:pPr>
@@ -902,72 +955,47 @@
             </w:tabs>
             <w:rPr>
               <w:rStyle w:val="Hipervnculo"/>
+              <w:u w:val="none"/>
             </w:rPr>
           </w:pPr>
           <w:r>
-            <w:rPr>
-              <w:u w:val="single"/>
-            </w:rPr>
             <w:fldChar w:fldCharType="begin"/>
           </w:r>
           <w:r>
-            <w:rPr>
-              <w:u w:val="single"/>
-            </w:rPr>
             <w:instrText>TOC \o \z \u \h</w:instrText>
           </w:r>
           <w:r>
-            <w:rPr>
-              <w:u w:val="single"/>
-            </w:rPr>
             <w:fldChar w:fldCharType="separate"/>
           </w:r>
           <w:hyperlink w:anchor="_Toc1119117949">
             <w:r>
               <w:rPr>
                 <w:rStyle w:val="Hipervnculo"/>
+                <w:u w:val="none"/>
               </w:rPr>
               <w:t>Executive Summary</w:t>
             </w:r>
             <w:r>
-              <w:rPr>
-                <w:u w:val="single"/>
-              </w:rPr>
               <w:tab/>
             </w:r>
             <w:r>
-              <w:rPr>
-                <w:u w:val="single"/>
-              </w:rPr>
               <w:fldChar w:fldCharType="begin"/>
             </w:r>
             <w:r>
-              <w:rPr>
-                <w:u w:val="single"/>
-              </w:rPr>
               <w:instrText>PAGEREF _Toc1119117949 \h</w:instrText>
             </w:r>
             <w:r>
-              <w:rPr>
-                <w:u w:val="single"/>
-              </w:rPr>
-            </w:r>
-            <w:r>
-              <w:rPr>
-                <w:u w:val="single"/>
-              </w:rPr>
               <w:fldChar w:fldCharType="separate"/>
             </w:r>
             <w:r>
               <w:rPr>
                 <w:rStyle w:val="Hipervnculo"/>
+                <w:noProof/>
+                <w:u w:val="none"/>
               </w:rPr>
               <w:t>2</w:t>
             </w:r>
             <w:r>
-              <w:rPr>
-                <w:u w:val="single"/>
-              </w:rPr>
               <w:fldChar w:fldCharType="end"/>
             </w:r>
           </w:hyperlink>
@@ -980,54 +1008,38 @@
             </w:tabs>
             <w:rPr>
               <w:rStyle w:val="Hipervnculo"/>
+              <w:u w:val="none"/>
             </w:rPr>
           </w:pPr>
           <w:hyperlink w:anchor="_Toc564291701">
             <w:r>
               <w:rPr>
                 <w:rStyle w:val="Hipervnculo"/>
+                <w:u w:val="none"/>
               </w:rPr>
               <w:t>Revision Table</w:t>
             </w:r>
             <w:r>
-              <w:rPr>
-                <w:u w:val="single"/>
-              </w:rPr>
               <w:tab/>
             </w:r>
             <w:r>
-              <w:rPr>
-                <w:u w:val="single"/>
-              </w:rPr>
               <w:fldChar w:fldCharType="begin"/>
             </w:r>
             <w:r>
-              <w:rPr>
-                <w:u w:val="single"/>
-              </w:rPr>
               <w:instrText>PAGEREF _Toc564291701 \h</w:instrText>
             </w:r>
             <w:r>
-              <w:rPr>
-                <w:u w:val="single"/>
-              </w:rPr>
-            </w:r>
-            <w:r>
-              <w:rPr>
-                <w:u w:val="single"/>
-              </w:rPr>
               <w:fldChar w:fldCharType="separate"/>
             </w:r>
             <w:r>
               <w:rPr>
                 <w:rStyle w:val="Hipervnculo"/>
+                <w:noProof/>
+                <w:u w:val="none"/>
               </w:rPr>
               <w:t>2</w:t>
             </w:r>
             <w:r>
-              <w:rPr>
-                <w:u w:val="single"/>
-              </w:rPr>
               <w:fldChar w:fldCharType="end"/>
             </w:r>
           </w:hyperlink>
@@ -1040,54 +1052,38 @@
             </w:tabs>
             <w:rPr>
               <w:rStyle w:val="Hipervnculo"/>
+              <w:u w:val="none"/>
             </w:rPr>
           </w:pPr>
           <w:hyperlink w:anchor="_Toc670394763">
             <w:r>
               <w:rPr>
                 <w:rStyle w:val="Hipervnculo"/>
+                <w:u w:val="none"/>
               </w:rPr>
               <w:t>Introduction</w:t>
             </w:r>
             <w:r>
-              <w:rPr>
-                <w:u w:val="single"/>
-              </w:rPr>
               <w:tab/>
             </w:r>
             <w:r>
-              <w:rPr>
-                <w:u w:val="single"/>
-              </w:rPr>
               <w:fldChar w:fldCharType="begin"/>
             </w:r>
             <w:r>
-              <w:rPr>
-                <w:u w:val="single"/>
-              </w:rPr>
               <w:instrText>PAGEREF _Toc670394763 \h</w:instrText>
             </w:r>
             <w:r>
-              <w:rPr>
-                <w:u w:val="single"/>
-              </w:rPr>
-            </w:r>
-            <w:r>
-              <w:rPr>
-                <w:u w:val="single"/>
-              </w:rPr>
               <w:fldChar w:fldCharType="separate"/>
             </w:r>
             <w:r>
               <w:rPr>
                 <w:rStyle w:val="Hipervnculo"/>
+                <w:noProof/>
+                <w:u w:val="none"/>
               </w:rPr>
               <w:t>2</w:t>
             </w:r>
             <w:r>
-              <w:rPr>
-                <w:u w:val="single"/>
-              </w:rPr>
               <w:fldChar w:fldCharType="end"/>
             </w:r>
           </w:hyperlink>
@@ -1100,54 +1096,38 @@
             </w:tabs>
             <w:rPr>
               <w:rStyle w:val="Hipervnculo"/>
+              <w:u w:val="none"/>
             </w:rPr>
           </w:pPr>
           <w:hyperlink w:anchor="_Toc759554510">
             <w:r>
               <w:rPr>
                 <w:rStyle w:val="Hipervnculo"/>
+                <w:u w:val="none"/>
               </w:rPr>
               <w:t>Contents</w:t>
             </w:r>
             <w:r>
-              <w:rPr>
-                <w:u w:val="single"/>
-              </w:rPr>
               <w:tab/>
             </w:r>
             <w:r>
-              <w:rPr>
-                <w:u w:val="single"/>
-              </w:rPr>
               <w:fldChar w:fldCharType="begin"/>
             </w:r>
             <w:r>
-              <w:rPr>
-                <w:u w:val="single"/>
-              </w:rPr>
               <w:instrText>PAGEREF _Toc759554510 \h</w:instrText>
             </w:r>
             <w:r>
-              <w:rPr>
-                <w:u w:val="single"/>
-              </w:rPr>
-            </w:r>
-            <w:r>
-              <w:rPr>
-                <w:u w:val="single"/>
-              </w:rPr>
               <w:fldChar w:fldCharType="separate"/>
             </w:r>
             <w:r>
               <w:rPr>
                 <w:rStyle w:val="Hipervnculo"/>
+                <w:noProof/>
+                <w:u w:val="none"/>
               </w:rPr>
               <w:t>2</w:t>
             </w:r>
             <w:r>
-              <w:rPr>
-                <w:u w:val="single"/>
-              </w:rPr>
               <w:fldChar w:fldCharType="end"/>
             </w:r>
           </w:hyperlink>
@@ -1161,6 +1141,7 @@
             </w:tabs>
             <w:rPr>
               <w:rStyle w:val="Hipervnculo"/>
+              <w:u w:val="none"/>
             </w:rPr>
           </w:pPr>
           <w:hyperlink w:anchor="_Toc112719621">
@@ -1168,60 +1149,41 @@
               <w:rPr>
                 <w:rStyle w:val="Hipervnculo"/>
                 <w:rFonts w:ascii="Symbol" w:eastAsia="Symbol" w:hAnsi="Symbol" w:cs="Symbol"/>
+                <w:u w:val="none"/>
               </w:rPr>
               <w:t></w:t>
             </w:r>
             <w:r>
-              <w:rPr>
-                <w:u w:val="single"/>
-              </w:rPr>
               <w:tab/>
             </w:r>
             <w:r>
               <w:rPr>
                 <w:rStyle w:val="Hipervnculo"/>
+                <w:u w:val="none"/>
               </w:rPr>
               <w:t>Planning and Progress</w:t>
             </w:r>
             <w:r>
-              <w:rPr>
-                <w:u w:val="single"/>
-              </w:rPr>
               <w:tab/>
             </w:r>
             <w:r>
-              <w:rPr>
-                <w:u w:val="single"/>
-              </w:rPr>
               <w:fldChar w:fldCharType="begin"/>
             </w:r>
             <w:r>
-              <w:rPr>
-                <w:u w:val="single"/>
-              </w:rPr>
               <w:instrText>PAGEREF _Toc112719621 \h</w:instrText>
             </w:r>
             <w:r>
-              <w:rPr>
-                <w:u w:val="single"/>
-              </w:rPr>
-            </w:r>
-            <w:r>
-              <w:rPr>
-                <w:u w:val="single"/>
-              </w:rPr>
               <w:fldChar w:fldCharType="separate"/>
             </w:r>
             <w:r>
               <w:rPr>
                 <w:rStyle w:val="Hipervnculo"/>
+                <w:noProof/>
+                <w:u w:val="none"/>
               </w:rPr>
               <w:t>2</w:t>
             </w:r>
             <w:r>
-              <w:rPr>
-                <w:u w:val="single"/>
-              </w:rPr>
               <w:fldChar w:fldCharType="end"/>
             </w:r>
           </w:hyperlink>
@@ -1235,6 +1197,7 @@
             </w:tabs>
             <w:rPr>
               <w:rStyle w:val="Hipervnculo"/>
+              <w:u w:val="none"/>
             </w:rPr>
           </w:pPr>
           <w:hyperlink w:anchor="_Toc2035229264">
@@ -1242,60 +1205,41 @@
               <w:rPr>
                 <w:rStyle w:val="Hipervnculo"/>
                 <w:rFonts w:ascii="Symbol" w:eastAsia="Symbol" w:hAnsi="Symbol" w:cs="Symbol"/>
+                <w:u w:val="none"/>
               </w:rPr>
               <w:t></w:t>
             </w:r>
             <w:r>
-              <w:rPr>
-                <w:u w:val="single"/>
-              </w:rPr>
               <w:tab/>
             </w:r>
             <w:r>
               <w:rPr>
                 <w:rStyle w:val="Hipervnculo"/>
+                <w:u w:val="none"/>
               </w:rPr>
               <w:t>Task Listing</w:t>
             </w:r>
             <w:r>
-              <w:rPr>
-                <w:u w:val="single"/>
-              </w:rPr>
               <w:tab/>
             </w:r>
             <w:r>
-              <w:rPr>
-                <w:u w:val="single"/>
-              </w:rPr>
               <w:fldChar w:fldCharType="begin"/>
             </w:r>
             <w:r>
-              <w:rPr>
-                <w:u w:val="single"/>
-              </w:rPr>
               <w:instrText>PAGEREF _Toc2035229264 \h</w:instrText>
             </w:r>
             <w:r>
-              <w:rPr>
-                <w:u w:val="single"/>
-              </w:rPr>
-            </w:r>
-            <w:r>
-              <w:rPr>
-                <w:u w:val="single"/>
-              </w:rPr>
               <w:fldChar w:fldCharType="separate"/>
             </w:r>
             <w:r>
               <w:rPr>
                 <w:rStyle w:val="Hipervnculo"/>
+                <w:noProof/>
+                <w:u w:val="none"/>
               </w:rPr>
               <w:t>2</w:t>
             </w:r>
             <w:r>
-              <w:rPr>
-                <w:u w:val="single"/>
-              </w:rPr>
               <w:fldChar w:fldCharType="end"/>
             </w:r>
           </w:hyperlink>
@@ -1309,6 +1253,7 @@
             </w:tabs>
             <w:rPr>
               <w:rStyle w:val="Hipervnculo"/>
+              <w:u w:val="none"/>
             </w:rPr>
           </w:pPr>
           <w:hyperlink w:anchor="_Toc1880963491">
@@ -1316,60 +1261,41 @@
               <w:rPr>
                 <w:rStyle w:val="Hipervnculo"/>
                 <w:rFonts w:ascii="Symbol" w:eastAsia="Symbol" w:hAnsi="Symbol" w:cs="Symbol"/>
+                <w:u w:val="none"/>
               </w:rPr>
               <w:t></w:t>
             </w:r>
             <w:r>
-              <w:rPr>
-                <w:u w:val="single"/>
-              </w:rPr>
               <w:tab/>
             </w:r>
             <w:r>
               <w:rPr>
                 <w:rStyle w:val="Hipervnculo"/>
+                <w:u w:val="none"/>
               </w:rPr>
               <w:t>Budget Task</w:t>
             </w:r>
             <w:r>
-              <w:rPr>
-                <w:u w:val="single"/>
-              </w:rPr>
               <w:tab/>
             </w:r>
             <w:r>
-              <w:rPr>
-                <w:u w:val="single"/>
-              </w:rPr>
               <w:fldChar w:fldCharType="begin"/>
             </w:r>
             <w:r>
-              <w:rPr>
-                <w:u w:val="single"/>
-              </w:rPr>
               <w:instrText>PAGEREF _Toc1880963491 \h</w:instrText>
             </w:r>
             <w:r>
-              <w:rPr>
-                <w:u w:val="single"/>
-              </w:rPr>
-            </w:r>
-            <w:r>
-              <w:rPr>
-                <w:u w:val="single"/>
-              </w:rPr>
               <w:fldChar w:fldCharType="separate"/>
             </w:r>
             <w:r>
               <w:rPr>
                 <w:rStyle w:val="Hipervnculo"/>
+                <w:noProof/>
+                <w:u w:val="none"/>
               </w:rPr>
               <w:t>2</w:t>
             </w:r>
             <w:r>
-              <w:rPr>
-                <w:u w:val="single"/>
-              </w:rPr>
               <w:fldChar w:fldCharType="end"/>
             </w:r>
           </w:hyperlink>
@@ -1382,54 +1308,38 @@
             </w:tabs>
             <w:rPr>
               <w:rStyle w:val="Hipervnculo"/>
+              <w:u w:val="none"/>
             </w:rPr>
           </w:pPr>
           <w:hyperlink w:anchor="_Toc472569391">
             <w:r>
               <w:rPr>
                 <w:rStyle w:val="Hipervnculo"/>
+                <w:u w:val="none"/>
               </w:rPr>
               <w:t>Conclusion</w:t>
             </w:r>
             <w:r>
-              <w:rPr>
-                <w:u w:val="single"/>
-              </w:rPr>
               <w:tab/>
             </w:r>
             <w:r>
-              <w:rPr>
-                <w:u w:val="single"/>
-              </w:rPr>
               <w:fldChar w:fldCharType="begin"/>
             </w:r>
             <w:r>
-              <w:rPr>
-                <w:u w:val="single"/>
-              </w:rPr>
               <w:instrText>PAGEREF _Toc472569391 \h</w:instrText>
             </w:r>
             <w:r>
-              <w:rPr>
-                <w:u w:val="single"/>
-              </w:rPr>
-            </w:r>
-            <w:r>
-              <w:rPr>
-                <w:u w:val="single"/>
-              </w:rPr>
               <w:fldChar w:fldCharType="separate"/>
             </w:r>
             <w:r>
               <w:rPr>
                 <w:rStyle w:val="Hipervnculo"/>
+                <w:noProof/>
+                <w:u w:val="none"/>
               </w:rPr>
               <w:t>2</w:t>
             </w:r>
             <w:r>
-              <w:rPr>
-                <w:u w:val="single"/>
-              </w:rPr>
               <w:fldChar w:fldCharType="end"/>
             </w:r>
           </w:hyperlink>
@@ -1442,61 +1352,42 @@
             </w:tabs>
             <w:rPr>
               <w:rStyle w:val="Hipervnculo"/>
+              <w:u w:val="none"/>
             </w:rPr>
           </w:pPr>
           <w:hyperlink w:anchor="_Toc1773087259">
             <w:r>
               <w:rPr>
                 <w:rStyle w:val="Hipervnculo"/>
+                <w:u w:val="none"/>
               </w:rPr>
               <w:t>Bibliography</w:t>
             </w:r>
             <w:r>
-              <w:rPr>
-                <w:u w:val="single"/>
-              </w:rPr>
               <w:tab/>
             </w:r>
             <w:r>
-              <w:rPr>
-                <w:u w:val="single"/>
-              </w:rPr>
               <w:fldChar w:fldCharType="begin"/>
             </w:r>
             <w:r>
-              <w:rPr>
-                <w:u w:val="single"/>
-              </w:rPr>
               <w:instrText>PAGEREF _Toc1773087259 \h</w:instrText>
             </w:r>
             <w:r>
-              <w:rPr>
-                <w:u w:val="single"/>
-              </w:rPr>
-            </w:r>
-            <w:r>
-              <w:rPr>
-                <w:u w:val="single"/>
-              </w:rPr>
               <w:fldChar w:fldCharType="separate"/>
             </w:r>
             <w:r>
               <w:rPr>
                 <w:rStyle w:val="Hipervnculo"/>
+                <w:noProof/>
+                <w:u w:val="none"/>
               </w:rPr>
               <w:t>2</w:t>
             </w:r>
             <w:r>
-              <w:rPr>
-                <w:u w:val="single"/>
-              </w:rPr>
               <w:fldChar w:fldCharType="end"/>
             </w:r>
           </w:hyperlink>
           <w:r>
-            <w:rPr>
-              <w:u w:val="single"/>
-            </w:rPr>
             <w:fldChar w:fldCharType="end"/>
           </w:r>
         </w:p>
@@ -1617,51 +1508,25 @@
     <w:p>
       <w:pPr>
         <w:pStyle w:val="Ttulo1"/>
-        <w:rPr>
-          <w:u w:val="single"/>
-        </w:rPr>
       </w:pPr>
       <w:bookmarkStart w:id="0" w:name="_Toc1119117949"/>
       <w:r>
-        <w:rPr>
-          <w:u w:val="single"/>
-        </w:rPr>
         <w:t>Executive Summary</w:t>
       </w:r>
       <w:bookmarkEnd w:id="0"/>
     </w:p>
     <w:p>
-      <w:pPr>
-        <w:rPr>
-          <w:u w:val="single"/>
-        </w:rPr>
-      </w:pPr>
       <w:r>
-        <w:rPr>
-          <w:u w:val="single"/>
-        </w:rPr>
         <w:t xml:space="preserve">The present document provides an executive summary of the project's progress and planning. </w:t>
       </w:r>
     </w:p>
+    <w:p/>
     <w:p>
       <w:pPr>
-        <w:rPr>
-          <w:u w:val="single"/>
-        </w:rPr>
-      </w:pPr>
-    </w:p>
-    <w:p>
-      <w:pPr>
         <w:pStyle w:val="Ttulo1"/>
-        <w:rPr>
-          <w:u w:val="single"/>
-        </w:rPr>
       </w:pPr>
       <w:bookmarkStart w:id="1" w:name="_Toc564291701"/>
       <w:r>
-        <w:rPr>
-          <w:u w:val="single"/>
-        </w:rPr>
         <w:t>Revision Table</w:t>
       </w:r>
       <w:bookmarkEnd w:id="1"/>
@@ -1671,7 +1536,6 @@
         <w:rPr>
           <w:rFonts w:ascii="Aptos" w:eastAsia="Aptos" w:hAnsi="Aptos" w:cs="Aptos"/>
           <w:color w:val="000000" w:themeColor="text1"/>
-          <w:u w:val="single"/>
         </w:rPr>
       </w:pPr>
     </w:p>
@@ -1710,13 +1574,11 @@
               <w:jc w:val="center"/>
               <w:rPr>
                 <w:rFonts w:ascii="Aptos" w:eastAsia="Aptos" w:hAnsi="Aptos" w:cs="Aptos"/>
-                <w:u w:val="single"/>
               </w:rPr>
             </w:pPr>
             <w:r>
               <w:rPr>
                 <w:rFonts w:ascii="Aptos" w:eastAsia="Aptos" w:hAnsi="Aptos" w:cs="Aptos"/>
-                <w:u w:val="single"/>
               </w:rPr>
               <w:t>Revision Number</w:t>
             </w:r>
@@ -1735,13 +1597,11 @@
               <w:jc w:val="center"/>
               <w:rPr>
                 <w:rFonts w:ascii="Aptos" w:eastAsia="Aptos" w:hAnsi="Aptos" w:cs="Aptos"/>
-                <w:u w:val="single"/>
               </w:rPr>
             </w:pPr>
             <w:r>
               <w:rPr>
                 <w:rFonts w:ascii="Aptos" w:eastAsia="Aptos" w:hAnsi="Aptos" w:cs="Aptos"/>
-                <w:u w:val="single"/>
               </w:rPr>
               <w:t>Date</w:t>
             </w:r>
@@ -1760,13 +1620,11 @@
               <w:jc w:val="center"/>
               <w:rPr>
                 <w:rFonts w:ascii="Aptos" w:eastAsia="Aptos" w:hAnsi="Aptos" w:cs="Aptos"/>
-                <w:u w:val="single"/>
               </w:rPr>
             </w:pPr>
             <w:r>
               <w:rPr>
                 <w:rFonts w:ascii="Aptos" w:eastAsia="Aptos" w:hAnsi="Aptos" w:cs="Aptos"/>
-                <w:u w:val="single"/>
               </w:rPr>
               <w:t>Description</w:t>
             </w:r>
@@ -1790,13 +1648,11 @@
               <w:jc w:val="center"/>
               <w:rPr>
                 <w:rFonts w:ascii="Aptos" w:eastAsia="Aptos" w:hAnsi="Aptos" w:cs="Aptos"/>
-                <w:u w:val="single"/>
               </w:rPr>
             </w:pPr>
             <w:r>
               <w:rPr>
                 <w:rFonts w:ascii="Aptos" w:eastAsia="Aptos" w:hAnsi="Aptos" w:cs="Aptos"/>
-                <w:u w:val="single"/>
               </w:rPr>
               <w:t>-</w:t>
             </w:r>
@@ -1815,13 +1671,11 @@
               <w:jc w:val="center"/>
               <w:rPr>
                 <w:rFonts w:ascii="Aptos" w:eastAsia="Aptos" w:hAnsi="Aptos" w:cs="Aptos"/>
-                <w:u w:val="single"/>
               </w:rPr>
             </w:pPr>
             <w:r>
               <w:rPr>
                 <w:rFonts w:ascii="Aptos" w:eastAsia="Aptos" w:hAnsi="Aptos" w:cs="Aptos"/>
-                <w:u w:val="single"/>
               </w:rPr>
               <w:t>-</w:t>
             </w:r>
@@ -1844,7 +1698,6 @@
             <w:r>
               <w:rPr>
                 <w:rFonts w:ascii="Aptos" w:eastAsia="Aptos" w:hAnsi="Aptos" w:cs="Aptos"/>
-                <w:u w:val="single"/>
               </w:rPr>
               <w:t>-</w:t>
             </w:r>
@@ -1868,7 +1721,6 @@
               <w:jc w:val="center"/>
               <w:rPr>
                 <w:rFonts w:ascii="Aptos" w:eastAsia="Aptos" w:hAnsi="Aptos" w:cs="Aptos"/>
-                <w:u w:val="single"/>
               </w:rPr>
             </w:pPr>
           </w:p>
@@ -1886,7 +1738,6 @@
               <w:jc w:val="center"/>
               <w:rPr>
                 <w:rFonts w:ascii="Aptos" w:eastAsia="Aptos" w:hAnsi="Aptos" w:cs="Aptos"/>
-                <w:u w:val="single"/>
               </w:rPr>
             </w:pPr>
           </w:p>
@@ -1903,7 +1754,6 @@
             <w:pPr>
               <w:rPr>
                 <w:rFonts w:ascii="Aptos" w:eastAsia="Aptos" w:hAnsi="Aptos" w:cs="Aptos"/>
-                <w:u w:val="single"/>
               </w:rPr>
             </w:pPr>
           </w:p>
@@ -1925,7 +1775,6 @@
             <w:pPr>
               <w:rPr>
                 <w:rFonts w:ascii="Aptos" w:eastAsia="Aptos" w:hAnsi="Aptos" w:cs="Aptos"/>
-                <w:u w:val="single"/>
               </w:rPr>
             </w:pPr>
           </w:p>
@@ -1942,7 +1791,6 @@
             <w:pPr>
               <w:rPr>
                 <w:rFonts w:ascii="Aptos" w:eastAsia="Aptos" w:hAnsi="Aptos" w:cs="Aptos"/>
-                <w:u w:val="single"/>
               </w:rPr>
             </w:pPr>
           </w:p>
@@ -1959,46 +1807,25 @@
             <w:pPr>
               <w:rPr>
                 <w:rFonts w:ascii="Aptos" w:eastAsia="Aptos" w:hAnsi="Aptos" w:cs="Aptos"/>
-                <w:u w:val="single"/>
               </w:rPr>
             </w:pPr>
           </w:p>
         </w:tc>
       </w:tr>
     </w:tbl>
+    <w:p/>
     <w:p>
       <w:pPr>
-        <w:rPr>
-          <w:u w:val="single"/>
-        </w:rPr>
-      </w:pPr>
-    </w:p>
-    <w:p>
-      <w:pPr>
         <w:pStyle w:val="Ttulo1"/>
-        <w:rPr>
-          <w:u w:val="single"/>
-        </w:rPr>
       </w:pPr>
       <w:bookmarkStart w:id="2" w:name="_Toc670394763"/>
       <w:r>
-        <w:rPr>
-          <w:u w:val="single"/>
-        </w:rPr>
         <w:t>Introduction</w:t>
       </w:r>
       <w:bookmarkEnd w:id="2"/>
     </w:p>
     <w:p>
-      <w:pPr>
-        <w:rPr>
-          <w:u w:val="single"/>
-        </w:rPr>
-      </w:pPr>
       <w:r>
-        <w:rPr>
-          <w:u w:val="single"/>
-        </w:rPr>
         <w:t>To date, the project has progressed in line with the expectations set in terms of scope, timeline planning, resource utilization, and the quality of work performed.</w:t>
       </w:r>
     </w:p>
@@ -2026,15 +1853,9 @@
     <w:p>
       <w:pPr>
         <w:pStyle w:val="Ttulo1"/>
-        <w:rPr>
-          <w:u w:val="single"/>
-        </w:rPr>
       </w:pPr>
       <w:bookmarkStart w:id="3" w:name="_Toc759554510"/>
       <w:r>
-        <w:rPr>
-          <w:u w:val="single"/>
-        </w:rPr>
         <w:t>Contents</w:t>
       </w:r>
       <w:bookmarkEnd w:id="3"/>
@@ -2053,32 +1874,17 @@
           <w:ilvl w:val="0"/>
           <w:numId w:val="6"/>
         </w:numPr>
-        <w:rPr>
-          <w:u w:val="single"/>
-        </w:rPr>
       </w:pPr>
       <w:bookmarkStart w:id="4" w:name="_Toc112719621"/>
       <w:r>
-        <w:rPr>
-          <w:u w:val="single"/>
-        </w:rPr>
         <w:t>Planning</w:t>
       </w:r>
       <w:r>
-        <w:rPr>
-          <w:u w:val="single"/>
-        </w:rPr>
         <w:t xml:space="preserve"> and Progress</w:t>
       </w:r>
       <w:bookmarkEnd w:id="4"/>
     </w:p>
-    <w:p>
-      <w:pPr>
-        <w:rPr>
-          <w:u w:val="single"/>
-        </w:rPr>
-      </w:pPr>
-    </w:p>
+    <w:p/>
     <w:p>
       <w:pPr>
         <w:pStyle w:val="Ttulo3"/>
@@ -2086,16 +1892,9 @@
           <w:ilvl w:val="0"/>
           <w:numId w:val="2"/>
         </w:numPr>
-        <w:rPr>
-          <w:u w:val="single"/>
-        </w:rPr>
       </w:pPr>
       <w:bookmarkStart w:id="5" w:name="_Toc2035229264"/>
       <w:r>
-        <w:rPr>
-          <w:u w:val="single"/>
-        </w:rPr>
-        <w:lastRenderedPageBreak/>
         <w:t>Task Listing</w:t>
       </w:r>
       <w:bookmarkEnd w:id="5"/>
@@ -2124,15 +1923,7 @@
             <w:tcW w:w="1560" w:type="dxa"/>
           </w:tcPr>
           <w:p>
-            <w:pPr>
-              <w:rPr>
-                <w:u w:val="single"/>
-              </w:rPr>
-            </w:pPr>
-            <w:r>
-              <w:rPr>
-                <w:u w:val="single"/>
-              </w:rPr>
+            <w:r>
               <w:t>Id</w:t>
             </w:r>
           </w:p>
@@ -2142,15 +1933,7 @@
             <w:tcW w:w="1560" w:type="dxa"/>
           </w:tcPr>
           <w:p>
-            <w:pPr>
-              <w:rPr>
-                <w:u w:val="single"/>
-              </w:rPr>
-            </w:pPr>
-            <w:r>
-              <w:rPr>
-                <w:u w:val="single"/>
-              </w:rPr>
+            <w:r>
               <w:t>Title</w:t>
             </w:r>
           </w:p>
@@ -2160,15 +1943,7 @@
             <w:tcW w:w="1560" w:type="dxa"/>
           </w:tcPr>
           <w:p>
-            <w:pPr>
-              <w:rPr>
-                <w:u w:val="single"/>
-              </w:rPr>
-            </w:pPr>
-            <w:r>
-              <w:rPr>
-                <w:u w:val="single"/>
-              </w:rPr>
+            <w:r>
               <w:t>Description</w:t>
             </w:r>
           </w:p>
@@ -2178,21 +1953,10 @@
             <w:tcW w:w="1560" w:type="dxa"/>
           </w:tcPr>
           <w:p>
-            <w:pPr>
-              <w:rPr>
-                <w:u w:val="single"/>
-              </w:rPr>
-            </w:pPr>
-            <w:r>
-              <w:rPr>
-                <w:u w:val="single"/>
-              </w:rPr>
+            <w:r>
               <w:t>Assignee</w:t>
             </w:r>
             <w:r>
-              <w:rPr>
-                <w:u w:val="single"/>
-              </w:rPr>
               <w:t>/s and Role/s</w:t>
             </w:r>
           </w:p>
@@ -2202,15 +1966,7 @@
             <w:tcW w:w="1560" w:type="dxa"/>
           </w:tcPr>
           <w:p>
-            <w:pPr>
-              <w:rPr>
-                <w:u w:val="single"/>
-              </w:rPr>
-            </w:pPr>
-            <w:r>
-              <w:rPr>
-                <w:u w:val="single"/>
-              </w:rPr>
+            <w:r>
               <w:t>Planned Time</w:t>
             </w:r>
           </w:p>
@@ -2220,15 +1976,7 @@
             <w:tcW w:w="1560" w:type="dxa"/>
           </w:tcPr>
           <w:p>
-            <w:pPr>
-              <w:rPr>
-                <w:u w:val="single"/>
-              </w:rPr>
-            </w:pPr>
-            <w:r>
-              <w:rPr>
-                <w:u w:val="single"/>
-              </w:rPr>
+            <w:r>
               <w:t>Actual Time</w:t>
             </w:r>
           </w:p>
@@ -2243,33 +1991,20 @@
             <w:tcW w:w="1560" w:type="dxa"/>
           </w:tcPr>
           <w:p>
-            <w:pPr>
-              <w:rPr>
-                <w:u w:val="single"/>
-              </w:rPr>
-            </w:pPr>
-            <w:r>
-              <w:rPr>
-                <w:u w:val="single"/>
-              </w:rPr>
+            <w:r>
               <w:t>#1</w:t>
             </w:r>
-          </w:p>
-        </w:tc>
-        <w:tc>
-          <w:tcPr>
-            <w:tcW w:w="1560" w:type="dxa"/>
-          </w:tcPr>
-          <w:p>
-            <w:pPr>
-              <w:rPr>
-                <w:u w:val="single"/>
-              </w:rPr>
-            </w:pPr>
-            <w:r>
-              <w:rPr>
-                <w:u w:val="single"/>
-              </w:rPr>
+            <w:r>
+              <w:t>0</w:t>
+            </w:r>
+          </w:p>
+        </w:tc>
+        <w:tc>
+          <w:tcPr>
+            <w:tcW w:w="1560" w:type="dxa"/>
+          </w:tcPr>
+          <w:p>
+            <w:r>
               <w:t xml:space="preserve">Task G-001 </w:t>
             </w:r>
           </w:p>
@@ -2279,15 +2014,7 @@
             <w:tcW w:w="1560" w:type="dxa"/>
           </w:tcPr>
           <w:p>
-            <w:pPr>
-              <w:rPr>
-                <w:u w:val="single"/>
-              </w:rPr>
-            </w:pPr>
-            <w:r>
-              <w:rPr>
-                <w:u w:val="single"/>
-              </w:rPr>
+            <w:r>
               <w:t>Claims</w:t>
             </w:r>
           </w:p>
@@ -2297,16 +2024,8 @@
             <w:tcW w:w="1560" w:type="dxa"/>
           </w:tcPr>
           <w:p>
-            <w:pPr>
-              <w:rPr>
-                <w:u w:val="single"/>
-              </w:rPr>
-            </w:pPr>
-            <w:r>
-              <w:rPr>
-                <w:u w:val="single"/>
-              </w:rPr>
-              <w:t>Jesus-Manager</w:t>
+            <w:r>
+              <w:t>Javier-Analyst</w:t>
             </w:r>
           </w:p>
         </w:tc>
@@ -2317,14 +2036,8 @@
           <w:p>
             <w:pPr>
               <w:spacing w:line="279" w:lineRule="auto"/>
-              <w:rPr>
-                <w:u w:val="single"/>
-              </w:rPr>
             </w:pPr>
             <w:r>
-              <w:rPr>
-                <w:u w:val="single"/>
-              </w:rPr>
               <w:t>60 minutes</w:t>
             </w:r>
           </w:p>
@@ -2334,15 +2047,7 @@
             <w:tcW w:w="1560" w:type="dxa"/>
           </w:tcPr>
           <w:p>
-            <w:pPr>
-              <w:rPr>
-                <w:u w:val="single"/>
-              </w:rPr>
-            </w:pPr>
-            <w:r>
-              <w:rPr>
-                <w:u w:val="single"/>
-              </w:rPr>
+            <w:r>
               <w:t>83 minutes</w:t>
             </w:r>
           </w:p>
@@ -2357,135 +2062,77 @@
             <w:tcW w:w="1560" w:type="dxa"/>
           </w:tcPr>
           <w:p>
-            <w:pPr>
-              <w:rPr>
-                <w:u w:val="single"/>
-              </w:rPr>
-            </w:pPr>
-            <w:r>
-              <w:rPr>
-                <w:u w:val="single"/>
-              </w:rPr>
-              <w:t>#2</w:t>
-            </w:r>
-          </w:p>
-        </w:tc>
-        <w:tc>
-          <w:tcPr>
-            <w:tcW w:w="1560" w:type="dxa"/>
-          </w:tcPr>
-          <w:p>
-            <w:pPr>
-              <w:rPr>
-                <w:u w:val="single"/>
-              </w:rPr>
-            </w:pPr>
-            <w:r>
-              <w:rPr>
-                <w:u w:val="single"/>
-              </w:rPr>
-              <w:t>Task G-00</w:t>
-            </w:r>
-            <w:r>
-              <w:rPr>
-                <w:u w:val="single"/>
-              </w:rPr>
-              <w:t>2</w:t>
-            </w:r>
-          </w:p>
-        </w:tc>
-        <w:tc>
-          <w:tcPr>
-            <w:tcW w:w="1560" w:type="dxa"/>
-          </w:tcPr>
-          <w:p>
-            <w:pPr>
-              <w:rPr>
-                <w:u w:val="single"/>
-              </w:rPr>
-            </w:pPr>
-            <w:r>
-              <w:rPr>
-                <w:u w:val="single"/>
-              </w:rPr>
+            <w:r>
+              <w:t>#</w:t>
+            </w:r>
+            <w:r>
+              <w:t>11</w:t>
+            </w:r>
+          </w:p>
+        </w:tc>
+        <w:tc>
+          <w:tcPr>
+            <w:tcW w:w="1560" w:type="dxa"/>
+          </w:tcPr>
+          <w:p>
+            <w:r>
+              <w:t>Task G-002</w:t>
+            </w:r>
+          </w:p>
+        </w:tc>
+        <w:tc>
+          <w:tcPr>
+            <w:tcW w:w="1560" w:type="dxa"/>
+          </w:tcPr>
+          <w:p>
+            <w:r>
               <w:t>Objectives</w:t>
             </w:r>
           </w:p>
-          <w:p>
-            <w:pPr>
-              <w:rPr>
-                <w:u w:val="single"/>
-              </w:rPr>
-            </w:pPr>
-          </w:p>
-        </w:tc>
-        <w:tc>
-          <w:tcPr>
-            <w:tcW w:w="1560" w:type="dxa"/>
-          </w:tcPr>
-          <w:p>
-            <w:pPr>
-              <w:rPr>
-                <w:u w:val="single"/>
-              </w:rPr>
-            </w:pPr>
-            <w:r>
-              <w:rPr>
-                <w:u w:val="single"/>
-              </w:rPr>
-              <w:t>Jesus-Manager</w:t>
-            </w:r>
-          </w:p>
-        </w:tc>
-        <w:tc>
-          <w:tcPr>
-            <w:tcW w:w="1560" w:type="dxa"/>
-          </w:tcPr>
-          <w:p>
-            <w:pPr>
-              <w:rPr>
-                <w:u w:val="single"/>
-              </w:rPr>
-            </w:pPr>
-            <w:r>
-              <w:rPr>
-                <w:u w:val="single"/>
-              </w:rPr>
+          <w:p/>
+        </w:tc>
+        <w:tc>
+          <w:tcPr>
+            <w:tcW w:w="1560" w:type="dxa"/>
+          </w:tcPr>
+          <w:p>
+            <w:r>
+              <w:t xml:space="preserve">Miguel </w:t>
+            </w:r>
+            <w:proofErr w:type="spellStart"/>
+            <w:r>
+              <w:t>Palomo</w:t>
+            </w:r>
+            <w:proofErr w:type="spellEnd"/>
+            <w:r>
+              <w:t>-Operator</w:t>
+            </w:r>
+          </w:p>
+        </w:tc>
+        <w:tc>
+          <w:tcPr>
+            <w:tcW w:w="1560" w:type="dxa"/>
+          </w:tcPr>
+          <w:p>
+            <w:r>
+              <w:t>25</w:t>
+            </w:r>
+            <w:r>
+              <w:t>minutes</w:t>
+            </w:r>
+          </w:p>
+          <w:p/>
+        </w:tc>
+        <w:tc>
+          <w:tcPr>
+            <w:tcW w:w="1560" w:type="dxa"/>
+          </w:tcPr>
+          <w:p>
+            <w:r>
               <w:t>10 minutes</w:t>
             </w:r>
           </w:p>
-          <w:p>
-            <w:pPr>
-              <w:rPr>
-                <w:u w:val="single"/>
-              </w:rPr>
-            </w:pPr>
-          </w:p>
-        </w:tc>
-        <w:tc>
-          <w:tcPr>
-            <w:tcW w:w="1560" w:type="dxa"/>
-          </w:tcPr>
-          <w:p>
-            <w:pPr>
-              <w:rPr>
-                <w:u w:val="single"/>
-              </w:rPr>
-            </w:pPr>
-            <w:r>
-              <w:rPr>
-                <w:u w:val="single"/>
-              </w:rPr>
-              <w:t>10 minutes</w:t>
-            </w:r>
-          </w:p>
-          <w:p>
-            <w:pPr>
-              <w:rPr>
-                <w:u w:val="single"/>
-              </w:rPr>
-            </w:pPr>
-          </w:p>
+          <w:p/>
         </w:tc>
       </w:tr>
       <w:tr>
@@ -2497,135 +2144,69 @@
             <w:tcW w:w="1560" w:type="dxa"/>
           </w:tcPr>
           <w:p>
-            <w:pPr>
-              <w:rPr>
-                <w:u w:val="single"/>
-              </w:rPr>
-            </w:pPr>
-            <w:r>
-              <w:rPr>
-                <w:u w:val="single"/>
-              </w:rPr>
-              <w:t>#3</w:t>
-            </w:r>
-          </w:p>
-        </w:tc>
-        <w:tc>
-          <w:tcPr>
-            <w:tcW w:w="1560" w:type="dxa"/>
-          </w:tcPr>
-          <w:p>
-            <w:pPr>
-              <w:rPr>
-                <w:u w:val="single"/>
-              </w:rPr>
-            </w:pPr>
-            <w:r>
-              <w:rPr>
-                <w:u w:val="single"/>
-              </w:rPr>
-              <w:t>Task G-00</w:t>
-            </w:r>
-            <w:r>
-              <w:rPr>
-                <w:u w:val="single"/>
-              </w:rPr>
-              <w:t>3</w:t>
-            </w:r>
-          </w:p>
-        </w:tc>
-        <w:tc>
-          <w:tcPr>
-            <w:tcW w:w="1560" w:type="dxa"/>
-          </w:tcPr>
-          <w:p>
-            <w:pPr>
-              <w:rPr>
-                <w:u w:val="single"/>
-              </w:rPr>
-            </w:pPr>
-            <w:r>
-              <w:rPr>
-                <w:u w:val="single"/>
-              </w:rPr>
+            <w:r>
+              <w:t>#</w:t>
+            </w:r>
+            <w:r>
+              <w:t>12</w:t>
+            </w:r>
+          </w:p>
+        </w:tc>
+        <w:tc>
+          <w:tcPr>
+            <w:tcW w:w="1560" w:type="dxa"/>
+          </w:tcPr>
+          <w:p>
+            <w:r>
+              <w:t>Task G-003</w:t>
+            </w:r>
+          </w:p>
+        </w:tc>
+        <w:tc>
+          <w:tcPr>
+            <w:tcW w:w="1560" w:type="dxa"/>
+          </w:tcPr>
+          <w:p>
+            <w:r>
               <w:t>Risks</w:t>
             </w:r>
           </w:p>
-          <w:p>
-            <w:pPr>
-              <w:rPr>
-                <w:u w:val="single"/>
-              </w:rPr>
-            </w:pPr>
-          </w:p>
-        </w:tc>
-        <w:tc>
-          <w:tcPr>
-            <w:tcW w:w="1560" w:type="dxa"/>
-          </w:tcPr>
-          <w:p>
-            <w:pPr>
-              <w:rPr>
-                <w:u w:val="single"/>
-              </w:rPr>
-            </w:pPr>
-            <w:r>
-              <w:rPr>
-                <w:u w:val="single"/>
-              </w:rPr>
-              <w:t>Luis-Tester</w:t>
-            </w:r>
-          </w:p>
-        </w:tc>
-        <w:tc>
-          <w:tcPr>
-            <w:tcW w:w="1560" w:type="dxa"/>
-          </w:tcPr>
-          <w:p>
-            <w:pPr>
-              <w:rPr>
-                <w:u w:val="single"/>
-              </w:rPr>
-            </w:pPr>
-            <w:r>
-              <w:rPr>
-                <w:u w:val="single"/>
-              </w:rPr>
+          <w:p/>
+        </w:tc>
+        <w:tc>
+          <w:tcPr>
+            <w:tcW w:w="1560" w:type="dxa"/>
+          </w:tcPr>
+          <w:p>
+            <w:r>
+              <w:t>Jesus-Manager</w:t>
+            </w:r>
+          </w:p>
+        </w:tc>
+        <w:tc>
+          <w:tcPr>
+            <w:tcW w:w="1560" w:type="dxa"/>
+          </w:tcPr>
+          <w:p>
+            <w:r>
+              <w:t>25</w:t>
+            </w:r>
+            <w:r>
+              <w:t>minutes</w:t>
+            </w:r>
+          </w:p>
+          <w:p/>
+        </w:tc>
+        <w:tc>
+          <w:tcPr>
+            <w:tcW w:w="1560" w:type="dxa"/>
+          </w:tcPr>
+          <w:p>
+            <w:r>
               <w:t>10 minutes</w:t>
             </w:r>
           </w:p>
-          <w:p>
-            <w:pPr>
-              <w:rPr>
-                <w:u w:val="single"/>
-              </w:rPr>
-            </w:pPr>
-          </w:p>
-        </w:tc>
-        <w:tc>
-          <w:tcPr>
-            <w:tcW w:w="1560" w:type="dxa"/>
-          </w:tcPr>
-          <w:p>
-            <w:pPr>
-              <w:rPr>
-                <w:u w:val="single"/>
-              </w:rPr>
-            </w:pPr>
-            <w:r>
-              <w:rPr>
-                <w:u w:val="single"/>
-              </w:rPr>
-              <w:t>10 minutes</w:t>
-            </w:r>
-          </w:p>
-          <w:p>
-            <w:pPr>
-              <w:rPr>
-                <w:u w:val="single"/>
-              </w:rPr>
-            </w:pPr>
-          </w:p>
+          <w:p/>
         </w:tc>
       </w:tr>
       <w:tr>
@@ -2637,6 +2218,41 @@
             <w:tcW w:w="1560" w:type="dxa"/>
           </w:tcPr>
           <w:p>
+            <w:r>
+              <w:t>#</w:t>
+            </w:r>
+            <w:r>
+              <w:t>13</w:t>
+            </w:r>
+          </w:p>
+          <w:p/>
+        </w:tc>
+        <w:tc>
+          <w:tcPr>
+            <w:tcW w:w="1560" w:type="dxa"/>
+          </w:tcPr>
+          <w:p>
+            <w:r>
+              <w:t>Task G-004</w:t>
+            </w:r>
+          </w:p>
+        </w:tc>
+        <w:tc>
+          <w:tcPr>
+            <w:tcW w:w="1560" w:type="dxa"/>
+          </w:tcPr>
+          <w:p>
+            <w:r>
+              <w:t>Notices</w:t>
+            </w:r>
+          </w:p>
+          <w:p/>
+        </w:tc>
+        <w:tc>
+          <w:tcPr>
+            <w:tcW w:w="1560" w:type="dxa"/>
+          </w:tcPr>
+          <w:p>
             <w:pPr>
               <w:rPr>
                 <w:u w:val="single"/>
@@ -2644,141 +2260,45 @@
             </w:pPr>
             <w:r>
               <w:rPr>
-                <w:u w:val="single"/>
-              </w:rPr>
-              <w:t>#</w:t>
-            </w:r>
-            <w:r>
-              <w:rPr>
-                <w:u w:val="single"/>
-              </w:rPr>
-              <w:t>4</w:t>
-            </w:r>
-          </w:p>
-          <w:p>
-            <w:pPr>
-              <w:rPr>
-                <w:u w:val="single"/>
-              </w:rPr>
-            </w:pPr>
-          </w:p>
-        </w:tc>
-        <w:tc>
-          <w:tcPr>
-            <w:tcW w:w="1560" w:type="dxa"/>
-          </w:tcPr>
-          <w:p>
-            <w:pPr>
-              <w:rPr>
-                <w:u w:val="single"/>
-              </w:rPr>
-            </w:pPr>
-            <w:r>
-              <w:rPr>
-                <w:u w:val="single"/>
-              </w:rPr>
-              <w:t>Task G-00</w:t>
-            </w:r>
-            <w:r>
-              <w:rPr>
-                <w:u w:val="single"/>
-              </w:rPr>
-              <w:t>4</w:t>
-            </w:r>
-          </w:p>
-        </w:tc>
-        <w:tc>
-          <w:tcPr>
-            <w:tcW w:w="1560" w:type="dxa"/>
-          </w:tcPr>
-          <w:p>
-            <w:pPr>
-              <w:rPr>
-                <w:u w:val="single"/>
-              </w:rPr>
-            </w:pPr>
-            <w:r>
-              <w:rPr>
-                <w:u w:val="single"/>
-              </w:rPr>
-              <w:t>Notices</w:t>
-            </w:r>
-          </w:p>
-          <w:p>
-            <w:pPr>
-              <w:rPr>
-                <w:u w:val="single"/>
-              </w:rPr>
-            </w:pPr>
-          </w:p>
-        </w:tc>
-        <w:tc>
-          <w:tcPr>
-            <w:tcW w:w="1560" w:type="dxa"/>
-          </w:tcPr>
-          <w:p>
-            <w:pPr>
-              <w:rPr>
-                <w:u w:val="single"/>
-              </w:rPr>
-            </w:pPr>
-            <w:r>
-              <w:rPr>
-                <w:u w:val="single"/>
-              </w:rPr>
-              <w:t>Javier-Analyst</w:t>
-            </w:r>
-          </w:p>
-        </w:tc>
-        <w:tc>
-          <w:tcPr>
-            <w:tcW w:w="1560" w:type="dxa"/>
-          </w:tcPr>
-          <w:p>
-            <w:pPr>
-              <w:rPr>
-                <w:u w:val="single"/>
-              </w:rPr>
-            </w:pPr>
-            <w:r>
-              <w:rPr>
-                <w:u w:val="single"/>
-              </w:rPr>
+                <w:lang w:val="es-ES"/>
+              </w:rPr>
+              <w:t xml:space="preserve">Miguel </w:t>
+            </w:r>
+            <w:proofErr w:type="spellStart"/>
+            <w:r>
+              <w:rPr>
+                <w:lang w:val="es-ES"/>
+              </w:rPr>
+              <w:t>Gonzalez-Developer</w:t>
+            </w:r>
+            <w:proofErr w:type="spellEnd"/>
+          </w:p>
+        </w:tc>
+        <w:tc>
+          <w:tcPr>
+            <w:tcW w:w="1560" w:type="dxa"/>
+          </w:tcPr>
+          <w:p>
+            <w:r>
+              <w:t>25</w:t>
+            </w:r>
+            <w:r>
+              <w:t>minutes</w:t>
+            </w:r>
+          </w:p>
+          <w:p/>
+          <w:p/>
+        </w:tc>
+        <w:tc>
+          <w:tcPr>
+            <w:tcW w:w="1560" w:type="dxa"/>
+          </w:tcPr>
+          <w:p>
+            <w:r>
               <w:t>10 minutes</w:t>
             </w:r>
           </w:p>
-          <w:p>
-            <w:pPr>
-              <w:rPr>
-                <w:u w:val="single"/>
-              </w:rPr>
-            </w:pPr>
-          </w:p>
-        </w:tc>
-        <w:tc>
-          <w:tcPr>
-            <w:tcW w:w="1560" w:type="dxa"/>
-          </w:tcPr>
-          <w:p>
-            <w:pPr>
-              <w:rPr>
-                <w:u w:val="single"/>
-              </w:rPr>
-            </w:pPr>
-            <w:r>
-              <w:rPr>
-                <w:u w:val="single"/>
-              </w:rPr>
-              <w:t>10 minutes</w:t>
-            </w:r>
-          </w:p>
-          <w:p>
-            <w:pPr>
-              <w:rPr>
-                <w:u w:val="single"/>
-              </w:rPr>
-            </w:pPr>
-          </w:p>
+          <w:p/>
         </w:tc>
       </w:tr>
       <w:tr>
@@ -2790,165 +2310,755 @@
             <w:tcW w:w="1560" w:type="dxa"/>
           </w:tcPr>
           <w:p>
+            <w:r>
+              <w:t>#</w:t>
+            </w:r>
+            <w:r>
+              <w:t>14</w:t>
+            </w:r>
+          </w:p>
+          <w:p/>
+        </w:tc>
+        <w:tc>
+          <w:tcPr>
+            <w:tcW w:w="1560" w:type="dxa"/>
+          </w:tcPr>
+          <w:p>
+            <w:r>
+              <w:t>Task G-005</w:t>
+            </w:r>
+          </w:p>
+        </w:tc>
+        <w:tc>
+          <w:tcPr>
+            <w:tcW w:w="1560" w:type="dxa"/>
+          </w:tcPr>
+          <w:p>
+            <w:r>
+              <w:t>Banners</w:t>
+            </w:r>
+          </w:p>
+          <w:p/>
+        </w:tc>
+        <w:tc>
+          <w:tcPr>
+            <w:tcW w:w="1560" w:type="dxa"/>
+          </w:tcPr>
+          <w:p>
             <w:pPr>
               <w:rPr>
+                <w:lang w:val="es-ES"/>
+              </w:rPr>
+            </w:pPr>
+            <w:r>
+              <w:rPr>
+                <w:lang w:val="es-ES"/>
+              </w:rPr>
+              <w:t>Luis-</w:t>
+            </w:r>
+            <w:proofErr w:type="spellStart"/>
+            <w:r>
+              <w:rPr>
+                <w:lang w:val="es-ES"/>
+              </w:rPr>
+              <w:t>Tester</w:t>
+            </w:r>
+            <w:proofErr w:type="spellEnd"/>
+          </w:p>
+        </w:tc>
+        <w:tc>
+          <w:tcPr>
+            <w:tcW w:w="1560" w:type="dxa"/>
+          </w:tcPr>
+          <w:p>
+            <w:r>
+              <w:t>25</w:t>
+            </w:r>
+            <w:r>
+              <w:t>minutes</w:t>
+            </w:r>
+          </w:p>
+          <w:p/>
+        </w:tc>
+        <w:tc>
+          <w:tcPr>
+            <w:tcW w:w="1560" w:type="dxa"/>
+          </w:tcPr>
+          <w:p>
+            <w:r>
+              <w:t>10 minutes</w:t>
+            </w:r>
+          </w:p>
+          <w:p/>
+        </w:tc>
+      </w:tr>
+      <w:tr>
+        <w:trPr>
+          <w:trHeight w:val="300"/>
+        </w:trPr>
+        <w:tc>
+          <w:tcPr>
+            <w:tcW w:w="1560" w:type="dxa"/>
+          </w:tcPr>
+          <w:p>
+            <w:r>
+              <w:t>#1</w:t>
+            </w:r>
+          </w:p>
+        </w:tc>
+        <w:tc>
+          <w:tcPr>
+            <w:tcW w:w="1560" w:type="dxa"/>
+          </w:tcPr>
+          <w:p>
+            <w:r>
+              <w:t>Task I1-001</w:t>
+            </w:r>
+          </w:p>
+        </w:tc>
+        <w:tc>
+          <w:tcPr>
+            <w:tcW w:w="1560" w:type="dxa"/>
+          </w:tcPr>
+          <w:p>
+            <w:r>
+              <w:t>Projects</w:t>
+            </w:r>
+          </w:p>
+        </w:tc>
+        <w:tc>
+          <w:tcPr>
+            <w:tcW w:w="1560" w:type="dxa"/>
+          </w:tcPr>
+          <w:p>
+            <w:r>
+              <w:t>Jesus-Manager</w:t>
+            </w:r>
+          </w:p>
+        </w:tc>
+        <w:tc>
+          <w:tcPr>
+            <w:tcW w:w="1560" w:type="dxa"/>
+          </w:tcPr>
+          <w:p>
+            <w:r>
+              <w:t>25</w:t>
+            </w:r>
+            <w:r>
+              <w:t>minutes</w:t>
+            </w:r>
+          </w:p>
+          <w:p/>
+        </w:tc>
+        <w:tc>
+          <w:tcPr>
+            <w:tcW w:w="1560" w:type="dxa"/>
+          </w:tcPr>
+          <w:p>
+            <w:r>
+              <w:t>10 minutes</w:t>
+            </w:r>
+          </w:p>
+          <w:p/>
+        </w:tc>
+      </w:tr>
+      <w:tr>
+        <w:trPr>
+          <w:trHeight w:val="300"/>
+        </w:trPr>
+        <w:tc>
+          <w:tcPr>
+            <w:tcW w:w="1560" w:type="dxa"/>
+          </w:tcPr>
+          <w:p>
+            <w:r>
+              <w:t>#15</w:t>
+            </w:r>
+          </w:p>
+        </w:tc>
+        <w:tc>
+          <w:tcPr>
+            <w:tcW w:w="1560" w:type="dxa"/>
+          </w:tcPr>
+          <w:p>
+            <w:r>
+              <w:t>Task I</w:t>
+            </w:r>
+            <w:r>
+              <w:t>1</w:t>
+            </w:r>
+            <w:r>
+              <w:t>-00</w:t>
+            </w:r>
+            <w:r>
+              <w:t>2</w:t>
+            </w:r>
+          </w:p>
+        </w:tc>
+        <w:tc>
+          <w:tcPr>
+            <w:tcW w:w="1560" w:type="dxa"/>
+          </w:tcPr>
+          <w:p>
+            <w:r>
+              <w:t>User Stories</w:t>
+            </w:r>
+          </w:p>
+        </w:tc>
+        <w:tc>
+          <w:tcPr>
+            <w:tcW w:w="1560" w:type="dxa"/>
+          </w:tcPr>
+          <w:p>
+            <w:r>
+              <w:t>Jesus-Manager</w:t>
+            </w:r>
+          </w:p>
+        </w:tc>
+        <w:tc>
+          <w:tcPr>
+            <w:tcW w:w="1560" w:type="dxa"/>
+          </w:tcPr>
+          <w:p>
+            <w:r>
+              <w:t>25</w:t>
+            </w:r>
+            <w:r>
+              <w:t>minutes</w:t>
+            </w:r>
+          </w:p>
+          <w:p/>
+        </w:tc>
+        <w:tc>
+          <w:tcPr>
+            <w:tcW w:w="1560" w:type="dxa"/>
+          </w:tcPr>
+          <w:p>
+            <w:r>
+              <w:t>25</w:t>
+            </w:r>
+            <w:r>
+              <w:t>minutes</w:t>
+            </w:r>
+          </w:p>
+          <w:p/>
+        </w:tc>
+      </w:tr>
+      <w:tr>
+        <w:trPr>
+          <w:trHeight w:val="300"/>
+        </w:trPr>
+        <w:tc>
+          <w:tcPr>
+            <w:tcW w:w="1560" w:type="dxa"/>
+          </w:tcPr>
+          <w:p>
+            <w:r>
+              <w:t>#3</w:t>
+            </w:r>
+          </w:p>
+        </w:tc>
+        <w:tc>
+          <w:tcPr>
+            <w:tcW w:w="1560" w:type="dxa"/>
+          </w:tcPr>
+          <w:p>
+            <w:r>
+              <w:t>Task I</w:t>
+            </w:r>
+            <w:r>
+              <w:t>5</w:t>
+            </w:r>
+            <w:r>
+              <w:t>-00</w:t>
+            </w:r>
+            <w:r>
+              <w:t>1</w:t>
+            </w:r>
+          </w:p>
+        </w:tc>
+        <w:tc>
+          <w:tcPr>
+            <w:tcW w:w="1560" w:type="dxa"/>
+          </w:tcPr>
+          <w:p>
+            <w:r>
+              <w:t>Code Audits</w:t>
+            </w:r>
+          </w:p>
+        </w:tc>
+        <w:tc>
+          <w:tcPr>
+            <w:tcW w:w="1560" w:type="dxa"/>
+          </w:tcPr>
+          <w:p>
+            <w:r>
+              <w:t xml:space="preserve">Miguel </w:t>
+            </w:r>
+            <w:proofErr w:type="spellStart"/>
+            <w:r>
+              <w:t>Palomo</w:t>
+            </w:r>
+            <w:proofErr w:type="spellEnd"/>
+            <w:r>
+              <w:t>-Operator</w:t>
+            </w:r>
+          </w:p>
+        </w:tc>
+        <w:tc>
+          <w:tcPr>
+            <w:tcW w:w="1560" w:type="dxa"/>
+          </w:tcPr>
+          <w:p>
+            <w:r>
+              <w:t>25</w:t>
+            </w:r>
+            <w:r>
+              <w:t>minutes</w:t>
+            </w:r>
+          </w:p>
+          <w:p/>
+        </w:tc>
+        <w:tc>
+          <w:tcPr>
+            <w:tcW w:w="1560" w:type="dxa"/>
+          </w:tcPr>
+          <w:p>
+            <w:r>
+              <w:t>2</w:t>
+            </w:r>
+            <w:r>
+              <w:t>3</w:t>
+            </w:r>
+            <w:r>
+              <w:t>minutes</w:t>
+            </w:r>
+          </w:p>
+          <w:p/>
+        </w:tc>
+      </w:tr>
+      <w:tr>
+        <w:trPr>
+          <w:trHeight w:val="300"/>
+        </w:trPr>
+        <w:tc>
+          <w:tcPr>
+            <w:tcW w:w="1560" w:type="dxa"/>
+          </w:tcPr>
+          <w:p>
+            <w:r>
+              <w:t>#4</w:t>
+            </w:r>
+          </w:p>
+        </w:tc>
+        <w:tc>
+          <w:tcPr>
+            <w:tcW w:w="1560" w:type="dxa"/>
+          </w:tcPr>
+          <w:p>
+            <w:r>
+              <w:t>Task I</w:t>
+            </w:r>
+            <w:r>
+              <w:t>5</w:t>
+            </w:r>
+            <w:r>
+              <w:t>-00</w:t>
+            </w:r>
+            <w:r>
+              <w:t>2</w:t>
+            </w:r>
+          </w:p>
+        </w:tc>
+        <w:tc>
+          <w:tcPr>
+            <w:tcW w:w="1560" w:type="dxa"/>
+          </w:tcPr>
+          <w:p>
+            <w:r>
+              <w:t>Audit Records</w:t>
+            </w:r>
+          </w:p>
+        </w:tc>
+        <w:tc>
+          <w:tcPr>
+            <w:tcW w:w="1560" w:type="dxa"/>
+          </w:tcPr>
+          <w:p>
+            <w:r>
+              <w:t xml:space="preserve">Miguel </w:t>
+            </w:r>
+            <w:proofErr w:type="spellStart"/>
+            <w:r>
+              <w:t>Palomo</w:t>
+            </w:r>
+            <w:proofErr w:type="spellEnd"/>
+            <w:r>
+              <w:t>-Operator</w:t>
+            </w:r>
+          </w:p>
+        </w:tc>
+        <w:tc>
+          <w:tcPr>
+            <w:tcW w:w="1560" w:type="dxa"/>
+          </w:tcPr>
+          <w:p>
+            <w:r>
+              <w:t>25</w:t>
+            </w:r>
+            <w:r>
+              <w:t>minutes</w:t>
+            </w:r>
+          </w:p>
+          <w:p/>
+        </w:tc>
+        <w:tc>
+          <w:tcPr>
+            <w:tcW w:w="1560" w:type="dxa"/>
+          </w:tcPr>
+          <w:p>
+            <w:r>
+              <w:t>2</w:t>
+            </w:r>
+            <w:r>
+              <w:t>5</w:t>
+            </w:r>
+            <w:r>
+              <w:t>minutes</w:t>
+            </w:r>
+          </w:p>
+          <w:p/>
+        </w:tc>
+      </w:tr>
+      <w:tr>
+        <w:trPr>
+          <w:trHeight w:val="300"/>
+        </w:trPr>
+        <w:tc>
+          <w:tcPr>
+            <w:tcW w:w="1560" w:type="dxa"/>
+          </w:tcPr>
+          <w:p>
+            <w:r>
+              <w:t>#7</w:t>
+            </w:r>
+          </w:p>
+        </w:tc>
+        <w:tc>
+          <w:tcPr>
+            <w:tcW w:w="1560" w:type="dxa"/>
+          </w:tcPr>
+          <w:p>
+            <w:r>
+              <w:t>Task I</w:t>
+            </w:r>
+            <w:r>
+              <w:t>2</w:t>
+            </w:r>
+            <w:r>
+              <w:t>-00</w:t>
+            </w:r>
+            <w:r>
+              <w:t>2</w:t>
+            </w:r>
+          </w:p>
+        </w:tc>
+        <w:tc>
+          <w:tcPr>
+            <w:tcW w:w="1560" w:type="dxa"/>
+          </w:tcPr>
+          <w:p>
+            <w:r>
+              <w:t>Contracts</w:t>
+            </w:r>
+          </w:p>
+        </w:tc>
+        <w:tc>
+          <w:tcPr>
+            <w:tcW w:w="1560" w:type="dxa"/>
+          </w:tcPr>
+          <w:p>
+            <w:r>
+              <w:rPr>
+                <w:lang w:val="es-ES"/>
+              </w:rPr>
+              <w:t>Luis-</w:t>
+            </w:r>
+            <w:proofErr w:type="spellStart"/>
+            <w:r>
+              <w:rPr>
+                <w:lang w:val="es-ES"/>
+              </w:rPr>
+              <w:t>Tester</w:t>
+            </w:r>
+            <w:proofErr w:type="spellEnd"/>
+          </w:p>
+        </w:tc>
+        <w:tc>
+          <w:tcPr>
+            <w:tcW w:w="1560" w:type="dxa"/>
+          </w:tcPr>
+          <w:p>
+            <w:r>
+              <w:t>25</w:t>
+            </w:r>
+            <w:r>
+              <w:t>minutes</w:t>
+            </w:r>
+          </w:p>
+          <w:p/>
+        </w:tc>
+        <w:tc>
+          <w:tcPr>
+            <w:tcW w:w="1560" w:type="dxa"/>
+          </w:tcPr>
+          <w:p>
+            <w:r>
+              <w:t>25</w:t>
+            </w:r>
+            <w:r>
+              <w:t>minutes</w:t>
+            </w:r>
+          </w:p>
+          <w:p/>
+        </w:tc>
+      </w:tr>
+      <w:tr>
+        <w:trPr>
+          <w:trHeight w:val="300"/>
+        </w:trPr>
+        <w:tc>
+          <w:tcPr>
+            <w:tcW w:w="1560" w:type="dxa"/>
+          </w:tcPr>
+          <w:p>
+            <w:r>
+              <w:t>#8</w:t>
+            </w:r>
+          </w:p>
+        </w:tc>
+        <w:tc>
+          <w:tcPr>
+            <w:tcW w:w="1560" w:type="dxa"/>
+          </w:tcPr>
+          <w:p>
+            <w:r>
+              <w:t>Task I</w:t>
+            </w:r>
+            <w:r>
+              <w:t>2</w:t>
+            </w:r>
+            <w:r>
+              <w:t>-00</w:t>
+            </w:r>
+            <w:r>
+              <w:t>3</w:t>
+            </w:r>
+          </w:p>
+        </w:tc>
+        <w:tc>
+          <w:tcPr>
+            <w:tcW w:w="1560" w:type="dxa"/>
+          </w:tcPr>
+          <w:p>
+            <w:r>
+              <w:t>Contract Evolutions</w:t>
+            </w:r>
+          </w:p>
+        </w:tc>
+        <w:tc>
+          <w:tcPr>
+            <w:tcW w:w="1560" w:type="dxa"/>
+          </w:tcPr>
+          <w:p>
+            <w:r>
+              <w:rPr>
+                <w:lang w:val="es-ES"/>
+              </w:rPr>
+              <w:t>Luis-</w:t>
+            </w:r>
+            <w:proofErr w:type="spellStart"/>
+            <w:r>
+              <w:rPr>
+                <w:lang w:val="es-ES"/>
+              </w:rPr>
+              <w:t>Tester</w:t>
+            </w:r>
+            <w:proofErr w:type="spellEnd"/>
+          </w:p>
+        </w:tc>
+        <w:tc>
+          <w:tcPr>
+            <w:tcW w:w="1560" w:type="dxa"/>
+          </w:tcPr>
+          <w:p>
+            <w:r>
+              <w:t>25</w:t>
+            </w:r>
+            <w:r>
+              <w:t>minutes</w:t>
+            </w:r>
+          </w:p>
+          <w:p/>
+        </w:tc>
+        <w:tc>
+          <w:tcPr>
+            <w:tcW w:w="1560" w:type="dxa"/>
+          </w:tcPr>
+          <w:p>
+            <w:r>
+              <w:t>25</w:t>
+            </w:r>
+            <w:r>
+              <w:t>minutes</w:t>
+            </w:r>
+          </w:p>
+          <w:p/>
+        </w:tc>
+      </w:tr>
+      <w:tr>
+        <w:trPr>
+          <w:trHeight w:val="300"/>
+        </w:trPr>
+        <w:tc>
+          <w:tcPr>
+            <w:tcW w:w="1560" w:type="dxa"/>
+          </w:tcPr>
+          <w:p>
+            <w:r>
+              <w:t>#9</w:t>
+            </w:r>
+          </w:p>
+        </w:tc>
+        <w:tc>
+          <w:tcPr>
+            <w:tcW w:w="1560" w:type="dxa"/>
+          </w:tcPr>
+          <w:p>
+            <w:r>
+              <w:t>Task I</w:t>
+            </w:r>
+            <w:r>
+              <w:t>2</w:t>
+            </w:r>
+            <w:r>
+              <w:t>-00</w:t>
+            </w:r>
+            <w:r>
+              <w:t>4</w:t>
+            </w:r>
+          </w:p>
+        </w:tc>
+        <w:tc>
+          <w:tcPr>
+            <w:tcW w:w="1560" w:type="dxa"/>
+          </w:tcPr>
+          <w:p>
+            <w:r>
+              <w:t>Clients</w:t>
+            </w:r>
+          </w:p>
+        </w:tc>
+        <w:tc>
+          <w:tcPr>
+            <w:tcW w:w="1560" w:type="dxa"/>
+          </w:tcPr>
+          <w:p>
+            <w:r>
+              <w:rPr>
+                <w:lang w:val="es-ES"/>
+              </w:rPr>
+              <w:t>Luis-</w:t>
+            </w:r>
+            <w:proofErr w:type="spellStart"/>
+            <w:r>
+              <w:rPr>
+                <w:lang w:val="es-ES"/>
+              </w:rPr>
+              <w:t>Tester</w:t>
+            </w:r>
+            <w:proofErr w:type="spellEnd"/>
+          </w:p>
+        </w:tc>
+        <w:tc>
+          <w:tcPr>
+            <w:tcW w:w="1560" w:type="dxa"/>
+          </w:tcPr>
+          <w:p>
+            <w:r>
+              <w:t>25</w:t>
+            </w:r>
+            <w:r>
+              <w:t>minutes</w:t>
+            </w:r>
+          </w:p>
+          <w:p/>
+        </w:tc>
+        <w:tc>
+          <w:tcPr>
+            <w:tcW w:w="1560" w:type="dxa"/>
+          </w:tcPr>
+          <w:p>
+            <w:r>
+              <w:t>25</w:t>
+            </w:r>
+            <w:r>
+              <w:t>minutes</w:t>
+            </w:r>
+          </w:p>
+          <w:p>
+            <w:pPr>
+              <w:rPr>
                 <w:u w:val="single"/>
               </w:rPr>
             </w:pPr>
-            <w:r>
-              <w:rPr>
-                <w:u w:val="single"/>
-              </w:rPr>
-              <w:t>#</w:t>
-            </w:r>
-            <w:r>
-              <w:rPr>
-                <w:u w:val="single"/>
-              </w:rPr>
-              <w:t>5</w:t>
-            </w:r>
-          </w:p>
-          <w:p>
-            <w:pPr>
-              <w:rPr>
-                <w:u w:val="single"/>
-              </w:rPr>
-            </w:pPr>
-          </w:p>
-        </w:tc>
-        <w:tc>
-          <w:tcPr>
-            <w:tcW w:w="1560" w:type="dxa"/>
-          </w:tcPr>
-          <w:p>
-            <w:pPr>
-              <w:rPr>
-                <w:u w:val="single"/>
-              </w:rPr>
-            </w:pPr>
-            <w:r>
-              <w:rPr>
-                <w:u w:val="single"/>
-              </w:rPr>
-              <w:t>Task G-00</w:t>
-            </w:r>
-            <w:r>
-              <w:rPr>
-                <w:u w:val="single"/>
-              </w:rPr>
-              <w:t>5</w:t>
-            </w:r>
-          </w:p>
-        </w:tc>
-        <w:tc>
-          <w:tcPr>
-            <w:tcW w:w="1560" w:type="dxa"/>
-          </w:tcPr>
-          <w:p>
-            <w:pPr>
-              <w:rPr>
-                <w:u w:val="single"/>
-              </w:rPr>
-            </w:pPr>
-            <w:r>
-              <w:rPr>
-                <w:u w:val="single"/>
-              </w:rPr>
-              <w:t>Banners</w:t>
-            </w:r>
-          </w:p>
-          <w:p>
-            <w:pPr>
-              <w:rPr>
-                <w:u w:val="single"/>
-              </w:rPr>
-            </w:pPr>
-          </w:p>
-        </w:tc>
-        <w:tc>
-          <w:tcPr>
-            <w:tcW w:w="1560" w:type="dxa"/>
-          </w:tcPr>
-          <w:p>
-            <w:pPr>
-              <w:rPr>
-                <w:u w:val="single"/>
-              </w:rPr>
-            </w:pPr>
-            <w:r>
-              <w:rPr>
-                <w:u w:val="single"/>
-              </w:rPr>
-              <w:t>Miguel Gonzalez-Developer</w:t>
-            </w:r>
-          </w:p>
-        </w:tc>
-        <w:tc>
-          <w:tcPr>
-            <w:tcW w:w="1560" w:type="dxa"/>
-          </w:tcPr>
-          <w:p>
-            <w:pPr>
-              <w:rPr>
-                <w:u w:val="single"/>
-              </w:rPr>
-            </w:pPr>
-            <w:r>
-              <w:rPr>
-                <w:u w:val="single"/>
-              </w:rPr>
-              <w:t>10 minutes</w:t>
-            </w:r>
-          </w:p>
-          <w:p>
-            <w:pPr>
-              <w:rPr>
-                <w:u w:val="single"/>
-              </w:rPr>
-            </w:pPr>
-          </w:p>
-        </w:tc>
-        <w:tc>
-          <w:tcPr>
-            <w:tcW w:w="1560" w:type="dxa"/>
-          </w:tcPr>
-          <w:p>
-            <w:pPr>
-              <w:rPr>
-                <w:u w:val="single"/>
-              </w:rPr>
-            </w:pPr>
-            <w:r>
-              <w:rPr>
-                <w:u w:val="single"/>
-              </w:rPr>
-              <w:t>10 minutes</w:t>
-            </w:r>
-          </w:p>
-          <w:p>
-            <w:pPr>
-              <w:rPr>
-                <w:u w:val="single"/>
-              </w:rPr>
-            </w:pPr>
-          </w:p>
+          </w:p>
+        </w:tc>
+      </w:tr>
+      <w:tr>
+        <w:trPr>
+          <w:trHeight w:val="300"/>
+        </w:trPr>
+        <w:tc>
+          <w:tcPr>
+            <w:tcW w:w="1560" w:type="dxa"/>
+          </w:tcPr>
+          <w:p/>
+        </w:tc>
+        <w:tc>
+          <w:tcPr>
+            <w:tcW w:w="1560" w:type="dxa"/>
+          </w:tcPr>
+          <w:p/>
+        </w:tc>
+        <w:tc>
+          <w:tcPr>
+            <w:tcW w:w="1560" w:type="dxa"/>
+          </w:tcPr>
+          <w:p/>
+        </w:tc>
+        <w:tc>
+          <w:tcPr>
+            <w:tcW w:w="1560" w:type="dxa"/>
+          </w:tcPr>
+          <w:p/>
+        </w:tc>
+        <w:tc>
+          <w:tcPr>
+            <w:tcW w:w="1560" w:type="dxa"/>
+          </w:tcPr>
+          <w:p/>
+        </w:tc>
+        <w:tc>
+          <w:tcPr>
+            <w:tcW w:w="1560" w:type="dxa"/>
+          </w:tcPr>
+          <w:p/>
         </w:tc>
       </w:tr>
     </w:tbl>
-    <w:p>
-      <w:pPr>
-        <w:rPr>
-          <w:u w:val="single"/>
-        </w:rPr>
-      </w:pPr>
-    </w:p>
-    <w:p>
-      <w:pPr>
-        <w:rPr>
-          <w:u w:val="single"/>
-        </w:rPr>
-      </w:pPr>
-    </w:p>
+    <w:p/>
+    <w:p/>
     <w:p>
       <w:pPr>
         <w:pStyle w:val="Ttulo3"/>
@@ -2956,38 +3066,20 @@
           <w:ilvl w:val="0"/>
           <w:numId w:val="3"/>
         </w:numPr>
-        <w:rPr>
-          <w:u w:val="single"/>
-        </w:rPr>
       </w:pPr>
       <w:bookmarkStart w:id="6" w:name="_Toc1880963491"/>
       <w:r>
-        <w:rPr>
-          <w:u w:val="single"/>
-        </w:rPr>
         <w:t>Bu</w:t>
       </w:r>
       <w:r>
-        <w:rPr>
-          <w:u w:val="single"/>
-        </w:rPr>
         <w:t>d</w:t>
       </w:r>
       <w:r>
-        <w:rPr>
-          <w:u w:val="single"/>
-        </w:rPr>
         <w:t>get Task</w:t>
       </w:r>
       <w:bookmarkEnd w:id="6"/>
     </w:p>
-    <w:p>
-      <w:pPr>
-        <w:rPr>
-          <w:u w:val="single"/>
-        </w:rPr>
-      </w:pPr>
-    </w:p>
+    <w:p/>
     <w:tbl>
       <w:tblPr>
         <w:tblStyle w:val="Tablaconcuadrcula"/>
@@ -3008,15 +3100,7 @@
             <w:tcW w:w="4680" w:type="dxa"/>
           </w:tcPr>
           <w:p>
-            <w:pPr>
-              <w:rPr>
-                <w:u w:val="single"/>
-              </w:rPr>
-            </w:pPr>
-            <w:r>
-              <w:rPr>
-                <w:u w:val="single"/>
-              </w:rPr>
+            <w:r>
               <w:t>Total estimated cost</w:t>
             </w:r>
           </w:p>
@@ -3026,15 +3110,7 @@
             <w:tcW w:w="4680" w:type="dxa"/>
           </w:tcPr>
           <w:p>
-            <w:pPr>
-              <w:rPr>
-                <w:u w:val="single"/>
-              </w:rPr>
-            </w:pPr>
-            <w:r>
-              <w:rPr>
-                <w:u w:val="single"/>
-              </w:rPr>
+            <w:r>
               <w:t>Real Cost</w:t>
             </w:r>
           </w:p>
@@ -3049,21 +3125,7 @@
             <w:tcW w:w="4680" w:type="dxa"/>
           </w:tcPr>
           <w:p>
-            <w:pPr>
-              <w:rPr>
-                <w:u w:val="single"/>
-              </w:rPr>
-            </w:pPr>
-            <w:r>
-              <w:rPr>
-                <w:u w:val="single"/>
-              </w:rPr>
-              <w:t>175</w:t>
-            </w:r>
-            <w:r>
-              <w:rPr>
-                <w:u w:val="single"/>
-              </w:rPr>
+            <w:r>
               <w:t>€</w:t>
             </w:r>
           </w:p>
@@ -3073,21 +3135,7 @@
             <w:tcW w:w="4680" w:type="dxa"/>
           </w:tcPr>
           <w:p>
-            <w:pPr>
-              <w:rPr>
-                <w:u w:val="single"/>
-              </w:rPr>
-            </w:pPr>
-            <w:r>
-              <w:rPr>
-                <w:u w:val="single"/>
-              </w:rPr>
-              <w:t>200</w:t>
-            </w:r>
-            <w:r>
-              <w:rPr>
-                <w:u w:val="single"/>
-              </w:rPr>
+            <w:r>
               <w:t>€</w:t>
             </w:r>
           </w:p>
@@ -3097,93 +3145,49 @@
     <w:p>
       <w:pPr>
         <w:pStyle w:val="Ttulo2"/>
-        <w:rPr>
-          <w:u w:val="single"/>
-        </w:rPr>
       </w:pPr>
     </w:p>
+    <w:p/>
     <w:p>
       <w:pPr>
-        <w:rPr>
-          <w:u w:val="single"/>
-        </w:rPr>
-      </w:pPr>
-    </w:p>
-    <w:p>
-      <w:pPr>
         <w:pStyle w:val="Ttulo1"/>
-        <w:rPr>
-          <w:u w:val="single"/>
-        </w:rPr>
       </w:pPr>
       <w:bookmarkStart w:id="7" w:name="_Toc472569391"/>
       <w:r>
-        <w:rPr>
-          <w:u w:val="single"/>
-        </w:rPr>
         <w:t>Conclusion</w:t>
       </w:r>
       <w:bookmarkEnd w:id="7"/>
     </w:p>
     <w:p>
-      <w:pPr>
-        <w:rPr>
-          <w:u w:val="single"/>
-        </w:rPr>
-      </w:pPr>
       <w:r>
-        <w:rPr>
-          <w:u w:val="single"/>
-        </w:rPr>
-        <w:t xml:space="preserve">Due to lack of experience with making documents and diverse problems with the proyect initialization we spent more time on tasks </w:t>
+        <w:t xml:space="preserve">Due to lack of experience with making documents and diverse problems with the </w:t>
+      </w:r>
+      <w:proofErr w:type="spellStart"/>
+      <w:r>
+        <w:t>proyect</w:t>
+      </w:r>
+      <w:proofErr w:type="spellEnd"/>
+      <w:r>
+        <w:t xml:space="preserve"> initialization we spent more time on tasks </w:t>
       </w:r>
       <w:r>
-        <w:rPr>
-          <w:u w:val="single"/>
-        </w:rPr>
         <w:t>causing a quite difference in the real budget cost.</w:t>
       </w:r>
     </w:p>
+    <w:p/>
     <w:p>
       <w:pPr>
-        <w:rPr>
-          <w:u w:val="single"/>
-        </w:rPr>
-      </w:pPr>
-    </w:p>
-    <w:p>
-      <w:pPr>
         <w:pStyle w:val="Ttulo1"/>
-        <w:rPr>
-          <w:u w:val="single"/>
-        </w:rPr>
       </w:pPr>
       <w:bookmarkStart w:id="8" w:name="_Toc1773087259"/>
       <w:r>
-        <w:rPr>
-          <w:u w:val="single"/>
-        </w:rPr>
         <w:t>Bibliography</w:t>
       </w:r>
       <w:bookmarkEnd w:id="8"/>
     </w:p>
+    <w:p/>
     <w:p>
-      <w:pPr>
-        <w:rPr>
-          <w:u w:val="single"/>
-        </w:rPr>
-      </w:pPr>
-    </w:p>
-    <w:p>
-      <w:pPr>
-        <w:rPr>
-          <w:u w:val="single"/>
-        </w:rPr>
-      </w:pPr>
       <w:r>
-        <w:rPr>
-          <w:u w:val="single"/>
-        </w:rPr>
         <w:t>Intentionally blank</w:t>
       </w:r>
     </w:p>
@@ -5683,6 +5687,30 @@
       <w:ind w:left="440"/>
     </w:pPr>
   </w:style>
+  <w:style w:type="character" w:styleId="Mencinsinresolver">
+    <w:name w:val="Unresolved Mention"/>
+    <w:basedOn w:val="Fuentedeprrafopredeter"/>
+    <w:uiPriority w:val="99"/>
+    <w:semiHidden/>
+    <w:unhideWhenUsed/>
+    <w:rsid w:val="00AE54BD"/>
+    <w:rPr>
+      <w:color w:val="605E5C"/>
+      <w:shd w:val="clear" w:color="auto" w:fill="E1DFDD"/>
+    </w:rPr>
+  </w:style>
+  <w:style w:type="character" w:styleId="Hipervnculovisitado">
+    <w:name w:val="FollowedHyperlink"/>
+    <w:basedOn w:val="Fuentedeprrafopredeter"/>
+    <w:uiPriority w:val="99"/>
+    <w:semiHidden/>
+    <w:unhideWhenUsed/>
+    <w:rsid w:val="00AE54BD"/>
+    <w:rPr>
+      <w:color w:val="96607D" w:themeColor="followedHyperlink"/>
+      <w:u w:val="single"/>
+    </w:rPr>
+  </w:style>
 </w:styles>
 </file>
 
@@ -5956,15 +5984,6 @@
 </file>
 
 <file path=customXml/item2.xml><?xml version="1.0" encoding="utf-8"?>
-<?mso-contentType ?>
-<FormTemplates xmlns="http://schemas.microsoft.com/sharepoint/v3/contenttype/forms">
-  <Display>DocumentLibraryForm</Display>
-  <Edit>DocumentLibraryForm</Edit>
-  <New>DocumentLibraryForm</New>
-</FormTemplates>
-</file>
-
-<file path=customXml/item3.xml><?xml version="1.0" encoding="utf-8"?>
 <ct:contentTypeSchema xmlns:ct="http://schemas.microsoft.com/office/2006/metadata/contentType" xmlns:ma="http://schemas.microsoft.com/office/2006/metadata/properties/metaAttributes" ct:_="" ma:_="" ma:contentTypeName="Documento" ma:contentTypeID="0x0101000AC9F569D1CCB54EB43F32B0E6F69B22" ma:contentTypeVersion="13" ma:contentTypeDescription="Crear nuevo documento." ma:contentTypeScope="" ma:versionID="43d0fdb290fb2dd6c184a2c0c009cdba">
   <xsd:schema xmlns:xsd="http://www.w3.org/2001/XMLSchema" xmlns:xs="http://www.w3.org/2001/XMLSchema" xmlns:p="http://schemas.microsoft.com/office/2006/metadata/properties" xmlns:ns3="fdfe5604-9769-4183-8231-ea117533e912" xmlns:ns4="e42746cc-dbba-4184-b080-082c79927951" targetNamespace="http://schemas.microsoft.com/office/2006/metadata/properties" ma:root="true" ma:fieldsID="ebdce1da91ee28a2b042ecf10ebcc71a" ns3:_="" ns4:_="">
     <xsd:import namespace="fdfe5604-9769-4183-8231-ea117533e912"/>
@@ -6187,6 +6206,15 @@
 </ct:contentTypeSchema>
 </file>
 
+<file path=customXml/item3.xml><?xml version="1.0" encoding="utf-8"?>
+<?mso-contentType ?>
+<FormTemplates xmlns="http://schemas.microsoft.com/sharepoint/v3/contenttype/forms">
+  <Display>DocumentLibraryForm</Display>
+  <Edit>DocumentLibraryForm</Edit>
+  <New>DocumentLibraryForm</New>
+</FormTemplates>
+</file>
+
 <file path=customXml/itemProps1.xml><?xml version="1.0" encoding="utf-8"?>
 <ds:datastoreItem xmlns:ds="http://schemas.openxmlformats.org/officeDocument/2006/customXml" ds:itemID="{ACA43392-936D-4640-897B-766F185EE379}">
   <ds:schemaRefs>
@@ -6198,14 +6226,6 @@
 </file>
 
 <file path=customXml/itemProps2.xml><?xml version="1.0" encoding="utf-8"?>
-<ds:datastoreItem xmlns:ds="http://schemas.openxmlformats.org/officeDocument/2006/customXml" ds:itemID="{2BBF230B-B006-4111-BCAF-30C5A2731470}">
-  <ds:schemaRefs>
-    <ds:schemaRef ds:uri="http://schemas.microsoft.com/sharepoint/v3/contenttype/forms"/>
-  </ds:schemaRefs>
-</ds:datastoreItem>
-</file>
-
-<file path=customXml/itemProps3.xml><?xml version="1.0" encoding="utf-8"?>
 <ds:datastoreItem xmlns:ds="http://schemas.openxmlformats.org/officeDocument/2006/customXml" ds:itemID="{29AF0576-4CF3-41AE-81C3-33C9F042868D}">
   <ds:schemaRefs>
     <ds:schemaRef ds:uri="http://schemas.microsoft.com/office/2006/metadata/contentType"/>
@@ -6222,4 +6242,12 @@
     <ds:schemaRef ds:uri="http://schemas.microsoft.com/internal/obd"/>
   </ds:schemaRefs>
 </ds:datastoreItem>
+</file>
+
+<file path=customXml/itemProps3.xml><?xml version="1.0" encoding="utf-8"?>
+<ds:datastoreItem xmlns:ds="http://schemas.openxmlformats.org/officeDocument/2006/customXml" ds:itemID="{2BBF230B-B006-4111-BCAF-30C5A2731470}">
+  <ds:schemaRefs>
+    <ds:schemaRef ds:uri="http://schemas.microsoft.com/sharepoint/v3/contenttype/forms"/>
+  </ds:schemaRefs>
+</ds:datastoreItem>
 </file>
</xml_diff>